<commit_message>
adding docs and build changes related to src directory rename
</commit_message>
<xml_diff>
--- a/doc/HOWTO-Alfano_Utilities_and_Controls.docx
+++ b/doc/HOWTO-Alfano_Utilities_and_Controls.docx
@@ -126,14 +126,27 @@
       <w:r>
         <w:t xml:space="preserve">Figure </w:t>
       </w:r>
-      <w:fldSimple w:instr=" SEQ Figure \* ARABIC ">
-        <w:r>
-          <w:rPr>
-            <w:noProof/>
-          </w:rPr>
-          <w:t>1</w:t>
-        </w:r>
-      </w:fldSimple>
+      <w:r>
+        <w:fldChar w:fldCharType="begin"/>
+      </w:r>
+      <w:r>
+        <w:instrText xml:space="preserve"> SEQ Figure \* ARABIC </w:instrText>
+      </w:r>
+      <w:r>
+        <w:fldChar w:fldCharType="separate"/>
+      </w:r>
+      <w:r>
+        <w:rPr>
+          <w:noProof/>
+        </w:rPr>
+        <w:t>1</w:t>
+      </w:r>
+      <w:r>
+        <w:rPr>
+          <w:noProof/>
+        </w:rPr>
+        <w:fldChar w:fldCharType="end"/>
+      </w:r>
       <w:bookmarkEnd w:id="0"/>
       <w:r>
         <w:t>, Low Thrust Optimal Circle-to-Circle Orbit Transfer</w:t>
@@ -3602,6 +3615,7 @@
       </w:r>
     </w:p>
     <w:p>
+      <w:bookmarkStart w:id="1" w:name="_Hlk101525687"/>
       <w:r>
         <w:t>The top-level Alfano folder is the folder above the source folder and above controls and utilities and containing setup.py</w:t>
       </w:r>
@@ -3708,7 +3722,7 @@
       <w:proofErr w:type="spellEnd"/>
       <w:proofErr w:type="gramEnd"/>
       <w:r>
-        <w:t xml:space="preserve">" about the </w:t>
+        <w:t xml:space="preserve"> about the </w:t>
       </w:r>
       <w:proofErr w:type="spellStart"/>
       <w:r>
@@ -3795,10 +3809,7 @@
       </w:r>
       <w:proofErr w:type="spellEnd"/>
       <w:r>
-        <w:t>-&lt;version&gt;</w:t>
-      </w:r>
-      <w:r>
-        <w:t xml:space="preserve"> folder.</w:t>
+        <w:t>-&lt;version&gt; folder.</w:t>
       </w:r>
     </w:p>
     <w:p>
@@ -3823,6 +3834,7 @@
         <w:t xml:space="preserve"> install</w:t>
       </w:r>
     </w:p>
+    <w:bookmarkEnd w:id="1"/>
     <w:p>
       <w:pPr>
         <w:pStyle w:val="Heading1"/>
@@ -5771,85 +5783,85 @@
       </w:pPr>
     </w:lvl>
   </w:abstractNum>
-  <w:num w:numId="1">
+  <w:num w:numId="1" w16cid:durableId="1035304912">
     <w:abstractNumId w:val="20"/>
   </w:num>
-  <w:num w:numId="2">
+  <w:num w:numId="2" w16cid:durableId="1130324284">
     <w:abstractNumId w:val="12"/>
   </w:num>
-  <w:num w:numId="3">
+  <w:num w:numId="3" w16cid:durableId="179898668">
     <w:abstractNumId w:val="10"/>
   </w:num>
-  <w:num w:numId="4">
+  <w:num w:numId="4" w16cid:durableId="962074932">
     <w:abstractNumId w:val="22"/>
   </w:num>
-  <w:num w:numId="5">
+  <w:num w:numId="5" w16cid:durableId="1763913076">
     <w:abstractNumId w:val="13"/>
   </w:num>
-  <w:num w:numId="6">
+  <w:num w:numId="6" w16cid:durableId="1813593444">
     <w:abstractNumId w:val="17"/>
   </w:num>
-  <w:num w:numId="7">
+  <w:num w:numId="7" w16cid:durableId="1253783271">
     <w:abstractNumId w:val="19"/>
   </w:num>
-  <w:num w:numId="8">
+  <w:num w:numId="8" w16cid:durableId="1729106937">
     <w:abstractNumId w:val="9"/>
   </w:num>
-  <w:num w:numId="9">
+  <w:num w:numId="9" w16cid:durableId="1745488522">
     <w:abstractNumId w:val="7"/>
   </w:num>
-  <w:num w:numId="10">
+  <w:num w:numId="10" w16cid:durableId="900991083">
     <w:abstractNumId w:val="6"/>
   </w:num>
-  <w:num w:numId="11">
+  <w:num w:numId="11" w16cid:durableId="1540123187">
     <w:abstractNumId w:val="5"/>
   </w:num>
-  <w:num w:numId="12">
+  <w:num w:numId="12" w16cid:durableId="498929495">
     <w:abstractNumId w:val="4"/>
   </w:num>
-  <w:num w:numId="13">
+  <w:num w:numId="13" w16cid:durableId="60491415">
     <w:abstractNumId w:val="8"/>
   </w:num>
-  <w:num w:numId="14">
+  <w:num w:numId="14" w16cid:durableId="650064245">
     <w:abstractNumId w:val="3"/>
   </w:num>
-  <w:num w:numId="15">
+  <w:num w:numId="15" w16cid:durableId="612177521">
     <w:abstractNumId w:val="2"/>
   </w:num>
-  <w:num w:numId="16">
+  <w:num w:numId="16" w16cid:durableId="1375153497">
     <w:abstractNumId w:val="1"/>
   </w:num>
-  <w:num w:numId="17">
+  <w:num w:numId="17" w16cid:durableId="419522569">
     <w:abstractNumId w:val="0"/>
   </w:num>
-  <w:num w:numId="18">
+  <w:num w:numId="18" w16cid:durableId="606500893">
     <w:abstractNumId w:val="15"/>
   </w:num>
-  <w:num w:numId="19">
+  <w:num w:numId="19" w16cid:durableId="747119832">
     <w:abstractNumId w:val="16"/>
   </w:num>
-  <w:num w:numId="20">
+  <w:num w:numId="20" w16cid:durableId="462382663">
     <w:abstractNumId w:val="21"/>
   </w:num>
-  <w:num w:numId="21">
+  <w:num w:numId="21" w16cid:durableId="82575741">
     <w:abstractNumId w:val="18"/>
   </w:num>
-  <w:num w:numId="22">
+  <w:num w:numId="22" w16cid:durableId="236329870">
     <w:abstractNumId w:val="11"/>
   </w:num>
-  <w:num w:numId="23">
+  <w:num w:numId="23" w16cid:durableId="64836766">
     <w:abstractNumId w:val="23"/>
   </w:num>
-  <w:num w:numId="24">
+  <w:num w:numId="24" w16cid:durableId="629477640">
     <w:abstractNumId w:val="14"/>
   </w:num>
-  <w:num w:numId="25">
+  <w:num w:numId="25" w16cid:durableId="2041854852">
     <w:abstractNumId w:val="14"/>
     <w:lvlOverride w:ilvl="0">
       <w:startOverride w:val="1"/>
     </w:lvlOverride>
   </w:num>
-  <w:num w:numId="26">
+  <w:num w:numId="26" w16cid:durableId="327489494">
     <w:abstractNumId w:val="14"/>
     <w:lvlOverride w:ilvl="0">
       <w:startOverride w:val="1"/>
@@ -7567,6 +7579,1046 @@
 </file>
 
 <file path=customXml/item1.xml><?xml version="1.0" encoding="utf-8"?>
+<ct:contentTypeSchema xmlns:ct="http://schemas.microsoft.com/office/2006/metadata/contentType" xmlns:ma="http://schemas.microsoft.com/office/2006/metadata/properties/metaAttributes" ct:_="" ma:_="" ma:contentTypeName="TemplateFile" ma:contentTypeID="0x0101006EDDDB5EE6D98C44930B742096920B300400F5B6D36B3EF94B4E9A635CDF2A18F5B8" ma:contentTypeVersion="72" ma:contentTypeDescription="Create a new document." ma:contentTypeScope="" ma:versionID="a23e56308344d904b51738559c3d67c9">
+  <xsd:schema xmlns:xsd="http://www.w3.org/2001/XMLSchema" xmlns:xs="http://www.w3.org/2001/XMLSchema" xmlns:p="http://schemas.microsoft.com/office/2006/metadata/properties" xmlns:ns2="4873beb7-5857-4685-be1f-d57550cc96cc" targetNamespace="http://schemas.microsoft.com/office/2006/metadata/properties" ma:root="true" ma:fieldsID="cd0908cc4600e77bf5da051303e00c8d" ns2:_="">
+    <xsd:import namespace="4873beb7-5857-4685-be1f-d57550cc96cc"/>
+    <xsd:element name="properties">
+      <xsd:complexType>
+        <xsd:sequence>
+          <xsd:element name="documentManagement">
+            <xsd:complexType>
+              <xsd:all>
+                <xsd:element ref="ns2:AcquiredFrom" minOccurs="0"/>
+                <xsd:element ref="ns2:UACurrentWords" minOccurs="0"/>
+                <xsd:element ref="ns2:TPApplication" minOccurs="0"/>
+                <xsd:element ref="ns2:ApprovalLog" minOccurs="0"/>
+                <xsd:element ref="ns2:ApprovalStatus" minOccurs="0"/>
+                <xsd:element ref="ns2:AssetStart" minOccurs="0"/>
+                <xsd:element ref="ns2:AssetExpire" minOccurs="0"/>
+                <xsd:element ref="ns2:AssetId" minOccurs="0"/>
+                <xsd:element ref="ns2:IsSearchable" minOccurs="0"/>
+                <xsd:element ref="ns2:AssetType" minOccurs="0"/>
+                <xsd:element ref="ns2:APAuthor" minOccurs="0"/>
+                <xsd:element ref="ns2:AverageRating" minOccurs="0"/>
+                <xsd:element ref="ns2:BlockPublish" minOccurs="0"/>
+                <xsd:element ref="ns2:BugNumber" minOccurs="0"/>
+                <xsd:element ref="ns2:CampaignTagsTaxHTField0" minOccurs="0"/>
+                <xsd:element ref="ns2:TPClientViewer" minOccurs="0"/>
+                <xsd:element ref="ns2:ClipArtFilename" minOccurs="0"/>
+                <xsd:element ref="ns2:TPCommandLine" minOccurs="0"/>
+                <xsd:element ref="ns2:TPComponent" minOccurs="0"/>
+                <xsd:element ref="ns2:ContentItem" minOccurs="0"/>
+                <xsd:element ref="ns2:CrawlForDependencies" minOccurs="0"/>
+                <xsd:element ref="ns2:CSXHash" minOccurs="0"/>
+                <xsd:element ref="ns2:CSXSubmissionMarket" minOccurs="0"/>
+                <xsd:element ref="ns2:CSXUpdate" minOccurs="0"/>
+                <xsd:element ref="ns2:IntlLangReviewDate" minOccurs="0"/>
+                <xsd:element ref="ns2:IsDeleted" minOccurs="0"/>
+                <xsd:element ref="ns2:APDescription" minOccurs="0"/>
+                <xsd:element ref="ns2:DirectSourceMarket" minOccurs="0"/>
+                <xsd:element ref="ns2:Downloads" minOccurs="0"/>
+                <xsd:element ref="ns2:DSATActionTaken" minOccurs="0"/>
+                <xsd:element ref="ns2:APEditor" minOccurs="0"/>
+                <xsd:element ref="ns2:EditorialStatus" minOccurs="0"/>
+                <xsd:element ref="ns2:EditorialTags" minOccurs="0"/>
+                <xsd:element ref="ns2:TPExecutable" minOccurs="0"/>
+                <xsd:element ref="ns2:FeatureTagsTaxHTField0" minOccurs="0"/>
+                <xsd:element ref="ns2:TPFriendlyName" minOccurs="0"/>
+                <xsd:element ref="ns2:FriendlyTitle" minOccurs="0"/>
+                <xsd:element ref="ns2:PrimaryImageGen" minOccurs="0"/>
+                <xsd:element ref="ns2:HandoffToMSDN" minOccurs="0"/>
+                <xsd:element ref="ns2:InProjectListLookup" minOccurs="0"/>
+                <xsd:element ref="ns2:TPInstallLocation" minOccurs="0"/>
+                <xsd:element ref="ns2:InternalTagsTaxHTField0" minOccurs="0"/>
+                <xsd:element ref="ns2:IntlLangReview" minOccurs="0"/>
+                <xsd:element ref="ns2:IntlLangReviewer" minOccurs="0"/>
+                <xsd:element ref="ns2:MarketSpecific" minOccurs="0"/>
+                <xsd:element ref="ns2:LastCompleteVersionLookup" minOccurs="0"/>
+                <xsd:element ref="ns2:LastHandOff" minOccurs="0"/>
+                <xsd:element ref="ns2:LastModifiedDateTime" minOccurs="0"/>
+                <xsd:element ref="ns2:LastPreviewErrorLookup" minOccurs="0"/>
+                <xsd:element ref="ns2:LastPreviewResultLookup" minOccurs="0"/>
+                <xsd:element ref="ns2:LastPreviewAttemptDateLookup" minOccurs="0"/>
+                <xsd:element ref="ns2:LastPreviewedByLookup" minOccurs="0"/>
+                <xsd:element ref="ns2:LastPreviewTimeLookup" minOccurs="0"/>
+                <xsd:element ref="ns2:LastPreviewVersionLookup" minOccurs="0"/>
+                <xsd:element ref="ns2:LastPublishErrorLookup" minOccurs="0"/>
+                <xsd:element ref="ns2:LastPublishResultLookup" minOccurs="0"/>
+                <xsd:element ref="ns2:LastPublishAttemptDateLookup" minOccurs="0"/>
+                <xsd:element ref="ns2:LastPublishedByLookup" minOccurs="0"/>
+                <xsd:element ref="ns2:LastPublishTimeLookup" minOccurs="0"/>
+                <xsd:element ref="ns2:LastPublishVersionLookup" minOccurs="0"/>
+                <xsd:element ref="ns2:TPLaunchHelpLinkType" minOccurs="0"/>
+                <xsd:element ref="ns2:LegacyData" minOccurs="0"/>
+                <xsd:element ref="ns2:TPLaunchHelpLink" minOccurs="0"/>
+                <xsd:element ref="ns2:LocComments" minOccurs="0"/>
+                <xsd:element ref="ns2:LocLastLocAttemptVersionLookup" minOccurs="0"/>
+                <xsd:element ref="ns2:LocLastLocAttemptVersionTypeLookup" minOccurs="0"/>
+                <xsd:element ref="ns2:LocManualTestRequired" minOccurs="0"/>
+                <xsd:element ref="ns2:LocMarketGroupTiers2" minOccurs="0"/>
+                <xsd:element ref="ns2:LocNewPublishedVersionLookup" minOccurs="0"/>
+                <xsd:element ref="ns2:LocOverallHandbackStatusLookup" minOccurs="0"/>
+                <xsd:element ref="ns2:LocOverallLocStatusLookup" minOccurs="0"/>
+                <xsd:element ref="ns2:LocOverallPreviewStatusLookup" minOccurs="0"/>
+                <xsd:element ref="ns2:LocOverallPublishStatusLookup" minOccurs="0"/>
+                <xsd:element ref="ns2:IntlLocPriority" minOccurs="0"/>
+                <xsd:element ref="ns2:LocProcessedForHandoffsLookup" minOccurs="0"/>
+                <xsd:element ref="ns2:LocProcessedForMarketsLookup" minOccurs="0"/>
+                <xsd:element ref="ns2:LocPublishedDependentAssetsLookup" minOccurs="0"/>
+                <xsd:element ref="ns2:LocPublishedLinkedAssetsLookup" minOccurs="0"/>
+                <xsd:element ref="ns2:LocRecommendedHandoff" minOccurs="0"/>
+                <xsd:element ref="ns2:LocalizationTagsTaxHTField0" minOccurs="0"/>
+                <xsd:element ref="ns2:MachineTranslated" minOccurs="0"/>
+                <xsd:element ref="ns2:Manager" minOccurs="0"/>
+                <xsd:element ref="ns2:Markets" minOccurs="0"/>
+                <xsd:element ref="ns2:Milestone" minOccurs="0"/>
+                <xsd:element ref="ns2:TPNamespace" minOccurs="0"/>
+                <xsd:element ref="ns2:NumericId" minOccurs="0"/>
+                <xsd:element ref="ns2:NumOfRatingsLookup" minOccurs="0"/>
+                <xsd:element ref="ns2:OOCacheId" minOccurs="0"/>
+                <xsd:element ref="ns2:OpenTemplate" minOccurs="0"/>
+                <xsd:element ref="ns2:OriginAsset" minOccurs="0"/>
+                <xsd:element ref="ns2:OriginalRelease" minOccurs="0"/>
+                <xsd:element ref="ns2:OriginalSourceMarket" minOccurs="0"/>
+                <xsd:element ref="ns2:OutputCachingOn" minOccurs="0"/>
+                <xsd:element ref="ns2:ParentAssetId" minOccurs="0"/>
+                <xsd:element ref="ns2:PlannedPubDate" minOccurs="0"/>
+                <xsd:element ref="ns2:PolicheckWords" minOccurs="0"/>
+                <xsd:element ref="ns2:BusinessGroup" minOccurs="0"/>
+                <xsd:element ref="ns2:UAProjectedTotalWords" minOccurs="0"/>
+                <xsd:element ref="ns2:Provider" minOccurs="0"/>
+                <xsd:element ref="ns2:Providers" minOccurs="0"/>
+                <xsd:element ref="ns2:PublishStatusLookup" minOccurs="0"/>
+                <xsd:element ref="ns2:PublishTargets" minOccurs="0"/>
+                <xsd:element ref="ns2:RecommendationsModifier" minOccurs="0"/>
+                <xsd:element ref="ns2:ArtSampleDocs" minOccurs="0"/>
+                <xsd:element ref="ns2:ScenarioTagsTaxHTField0" minOccurs="0"/>
+                <xsd:element ref="ns2:ShowIn" minOccurs="0"/>
+                <xsd:element ref="ns2:SourceTitle" minOccurs="0"/>
+                <xsd:element ref="ns2:CSXSubmissionDate" minOccurs="0"/>
+                <xsd:element ref="ns2:SubmitterId" minOccurs="0"/>
+                <xsd:element ref="ns2:TaxCatchAll" minOccurs="0"/>
+                <xsd:element ref="ns2:TaxCatchAllLabel" minOccurs="0"/>
+                <xsd:element ref="ns2:TemplateStatus" minOccurs="0"/>
+                <xsd:element ref="ns2:TemplateTemplateType" minOccurs="0"/>
+                <xsd:element ref="ns2:ThumbnailAssetId" minOccurs="0"/>
+                <xsd:element ref="ns2:TimesCloned" minOccurs="0"/>
+                <xsd:element ref="ns2:TrustLevel" minOccurs="0"/>
+                <xsd:element ref="ns2:UALocComments" minOccurs="0"/>
+                <xsd:element ref="ns2:UALocRecommendation" minOccurs="0"/>
+                <xsd:element ref="ns2:UANotes" minOccurs="0"/>
+                <xsd:element ref="ns2:TPAppVersion" minOccurs="0"/>
+                <xsd:element ref="ns2:VoteCount" minOccurs="0"/>
+              </xsd:all>
+            </xsd:complexType>
+          </xsd:element>
+        </xsd:sequence>
+      </xsd:complexType>
+    </xsd:element>
+  </xsd:schema>
+  <xsd:schema xmlns:xsd="http://www.w3.org/2001/XMLSchema" xmlns:xs="http://www.w3.org/2001/XMLSchema" xmlns:dms="http://schemas.microsoft.com/office/2006/documentManagement/types" xmlns:pc="http://schemas.microsoft.com/office/infopath/2007/PartnerControls" targetNamespace="4873beb7-5857-4685-be1f-d57550cc96cc" elementFormDefault="qualified">
+    <xsd:import namespace="http://schemas.microsoft.com/office/2006/documentManagement/types"/>
+    <xsd:import namespace="http://schemas.microsoft.com/office/infopath/2007/PartnerControls"/>
+    <xsd:element name="AcquiredFrom" ma:index="1" nillable="true" ma:displayName="Acquired From" ma:default="Internal MS" ma:internalName="AcquiredFrom" ma:readOnly="false">
+      <xsd:simpleType>
+        <xsd:restriction base="dms:Choice">
+          <xsd:enumeration value="Internal MS"/>
+          <xsd:enumeration value="Community"/>
+          <xsd:enumeration value="MVP"/>
+          <xsd:enumeration value="Publisher"/>
+          <xsd:enumeration value="Partner"/>
+          <xsd:enumeration value="None"/>
+        </xsd:restriction>
+      </xsd:simpleType>
+    </xsd:element>
+    <xsd:element name="UACurrentWords" ma:index="2" nillable="true" ma:displayName="Actual Word Count" ma:default="" ma:internalName="UACurrentWords" ma:readOnly="false">
+      <xsd:simpleType>
+        <xsd:restriction base="dms:Unknown"/>
+      </xsd:simpleType>
+    </xsd:element>
+    <xsd:element name="TPApplication" ma:index="3" nillable="true" ma:displayName="Application to Open Template With" ma:default="" ma:internalName="TPApplication">
+      <xsd:simpleType>
+        <xsd:restriction base="dms:Text"/>
+      </xsd:simpleType>
+    </xsd:element>
+    <xsd:element name="ApprovalLog" ma:index="4" nillable="true" ma:displayName="Approval Log" ma:default="" ma:hidden="true" ma:internalName="ApprovalLog" ma:readOnly="false">
+      <xsd:simpleType>
+        <xsd:restriction base="dms:Note"/>
+      </xsd:simpleType>
+    </xsd:element>
+    <xsd:element name="ApprovalStatus" ma:index="5" nillable="true" ma:displayName="Approval Status" ma:default="InProgress" ma:internalName="ApprovalStatus" ma:readOnly="false">
+      <xsd:simpleType>
+        <xsd:restriction base="dms:Choice">
+          <xsd:enumeration value="InProgress"/>
+          <xsd:enumeration value="Rejected"/>
+          <xsd:enumeration value="Questionable"/>
+          <xsd:enumeration value="ApprovedAutomatic"/>
+          <xsd:enumeration value="ApprovedManual"/>
+          <xsd:enumeration value="On Hold"/>
+          <xsd:enumeration value="Needs Review"/>
+          <xsd:enumeration value="A Violation"/>
+          <xsd:enumeration value="Unpublished Violation"/>
+        </xsd:restriction>
+      </xsd:simpleType>
+    </xsd:element>
+    <xsd:element name="AssetStart" ma:index="6" nillable="true" ma:displayName="Asset Begin Date" ma:default="[Today]" ma:internalName="AssetStart" ma:readOnly="false">
+      <xsd:simpleType>
+        <xsd:restriction base="dms:DateTime"/>
+      </xsd:simpleType>
+    </xsd:element>
+    <xsd:element name="AssetExpire" ma:index="7" nillable="true" ma:displayName="Asset End Date" ma:default="2029-01-01T08:00:00Z" ma:format="DateTime" ma:internalName="AssetExpire" ma:readOnly="false">
+      <xsd:simpleType>
+        <xsd:restriction base="dms:DateTime"/>
+      </xsd:simpleType>
+    </xsd:element>
+    <xsd:element name="AssetId" ma:index="8" nillable="true" ma:displayName="Asset ID" ma:default="" ma:indexed="true" ma:internalName="AssetId" ma:readOnly="false">
+      <xsd:simpleType>
+        <xsd:restriction base="dms:Text">
+          <xsd:maxLength value="255"/>
+        </xsd:restriction>
+      </xsd:simpleType>
+    </xsd:element>
+    <xsd:element name="IsSearchable" ma:index="9" nillable="true" ma:displayName="Asset Searchable?" ma:default="true" ma:internalName="IsSearchable" ma:readOnly="false">
+      <xsd:simpleType>
+        <xsd:restriction base="dms:Boolean"/>
+      </xsd:simpleType>
+    </xsd:element>
+    <xsd:element name="AssetType" ma:index="10" nillable="true" ma:displayName="Asset Type" ma:default="" ma:internalName="AssetType" ma:readOnly="false">
+      <xsd:simpleType>
+        <xsd:restriction base="dms:Unknown"/>
+      </xsd:simpleType>
+    </xsd:element>
+    <xsd:element name="APAuthor" ma:index="11" nillable="true" ma:displayName="Author" ma:default="" ma:list="UserInfo" ma:internalName="APAuthor" ma:readOnly="false">
+      <xsd:complexType>
+        <xsd:complexContent>
+          <xsd:extension base="dms:User">
+            <xsd:sequence>
+              <xsd:element name="UserInfo" minOccurs="0" maxOccurs="unbounded">
+                <xsd:complexType>
+                  <xsd:sequence>
+                    <xsd:element name="DisplayName" type="xsd:string" minOccurs="0"/>
+                    <xsd:element name="AccountId" type="dms:UserId" minOccurs="0" nillable="true"/>
+                    <xsd:element name="AccountType" type="xsd:string" minOccurs="0"/>
+                  </xsd:sequence>
+                </xsd:complexType>
+              </xsd:element>
+            </xsd:sequence>
+          </xsd:extension>
+        </xsd:complexContent>
+      </xsd:complexType>
+    </xsd:element>
+    <xsd:element name="AverageRating" ma:index="12" nillable="true" ma:displayName="Average Rating" ma:internalName="AverageRating" ma:readOnly="false">
+      <xsd:simpleType>
+        <xsd:restriction base="dms:Text"/>
+      </xsd:simpleType>
+    </xsd:element>
+    <xsd:element name="BlockPublish" ma:index="13" nillable="true" ma:displayName="Block from Publishing?" ma:default="" ma:internalName="BlockPublish" ma:readOnly="false">
+      <xsd:simpleType>
+        <xsd:restriction base="dms:Boolean"/>
+      </xsd:simpleType>
+    </xsd:element>
+    <xsd:element name="BugNumber" ma:index="14" nillable="true" ma:displayName="Bug Number" ma:default="" ma:internalName="BugNumber" ma:readOnly="false">
+      <xsd:simpleType>
+        <xsd:restriction base="dms:Text"/>
+      </xsd:simpleType>
+    </xsd:element>
+    <xsd:element name="CampaignTagsTaxHTField0" ma:index="16" nillable="true" ma:taxonomy="true" ma:internalName="CampaignTagsTaxHTField0" ma:taxonomyFieldName="CampaignTags" ma:displayName="Campaigns" ma:readOnly="false" ma:default="" ma:fieldId="{1df42cc3-2301-4f11-a52a-6ead923c29ed}" ma:taxonomyMulti="true" ma:sspId="8f79753a-75d3-41f5-8ca3-40b843941b4f" ma:termSetId="ca0e50d4-faa1-44ce-961e-bb1441c60e66" ma:anchorId="00000000-0000-0000-0000-000000000000" ma:open="false" ma:isKeyword="false">
+      <xsd:complexType>
+        <xsd:sequence>
+          <xsd:element ref="pc:Terms" minOccurs="0" maxOccurs="1"/>
+        </xsd:sequence>
+      </xsd:complexType>
+    </xsd:element>
+    <xsd:element name="TPClientViewer" ma:index="17" nillable="true" ma:displayName="Client Viewer" ma:default="" ma:internalName="TPClientViewer">
+      <xsd:simpleType>
+        <xsd:restriction base="dms:Text"/>
+      </xsd:simpleType>
+    </xsd:element>
+    <xsd:element name="ClipArtFilename" ma:index="18" nillable="true" ma:displayName="Clip Art Name" ma:default="" ma:internalName="ClipArtFilename" ma:readOnly="false">
+      <xsd:simpleType>
+        <xsd:restriction base="dms:Text"/>
+      </xsd:simpleType>
+    </xsd:element>
+    <xsd:element name="TPCommandLine" ma:index="19" nillable="true" ma:displayName="Command Line" ma:default="" ma:internalName="TPCommandLine">
+      <xsd:simpleType>
+        <xsd:restriction base="dms:Text"/>
+      </xsd:simpleType>
+    </xsd:element>
+    <xsd:element name="TPComponent" ma:index="20" nillable="true" ma:displayName="Component" ma:default="" ma:internalName="TPComponent">
+      <xsd:simpleType>
+        <xsd:restriction base="dms:Text"/>
+      </xsd:simpleType>
+    </xsd:element>
+    <xsd:element name="ContentItem" ma:index="21" nillable="true" ma:displayName="Content Item" ma:default="" ma:hidden="true" ma:internalName="ContentItem" ma:readOnly="false">
+      <xsd:simpleType>
+        <xsd:restriction base="dms:Unknown"/>
+      </xsd:simpleType>
+    </xsd:element>
+    <xsd:element name="CrawlForDependencies" ma:index="23" nillable="true" ma:displayName="Crawl for Dependencies?" ma:default="true" ma:internalName="CrawlForDependencies" ma:readOnly="false">
+      <xsd:simpleType>
+        <xsd:restriction base="dms:Boolean"/>
+      </xsd:simpleType>
+    </xsd:element>
+    <xsd:element name="CSXHash" ma:index="26" nillable="true" ma:displayName="CSX Hash" ma:default="" ma:indexed="true" ma:internalName="CSXHash" ma:readOnly="false">
+      <xsd:simpleType>
+        <xsd:restriction base="dms:Text"/>
+      </xsd:simpleType>
+    </xsd:element>
+    <xsd:element name="CSXSubmissionMarket" ma:index="27" nillable="true" ma:displayName="CSX Submission Market" ma:default="" ma:list="{2FBD1B11-2ACE-4FDC-B5A3-635D4ADF6F1B}" ma:internalName="CSXSubmissionMarket" ma:readOnly="false" ma:showField="MarketName" ma:web="4873beb7-5857-4685-be1f-d57550cc96cc">
+      <xsd:simpleType>
+        <xsd:restriction base="dms:Lookup"/>
+      </xsd:simpleType>
+    </xsd:element>
+    <xsd:element name="CSXUpdate" ma:index="28" nillable="true" ma:displayName="CSX Updated?" ma:default="false" ma:internalName="CSXUpdate" ma:readOnly="false">
+      <xsd:simpleType>
+        <xsd:restriction base="dms:Boolean"/>
+      </xsd:simpleType>
+    </xsd:element>
+    <xsd:element name="IntlLangReviewDate" ma:index="29" nillable="true" ma:displayName="Date to Complete Intl QA" ma:default="" ma:internalName="IntlLangReviewDate" ma:readOnly="false">
+      <xsd:simpleType>
+        <xsd:restriction base="dms:DateTime"/>
+      </xsd:simpleType>
+    </xsd:element>
+    <xsd:element name="IsDeleted" ma:index="30" nillable="true" ma:displayName="Deleted?" ma:default="" ma:internalName="IsDeleted" ma:readOnly="false">
+      <xsd:simpleType>
+        <xsd:restriction base="dms:Boolean"/>
+      </xsd:simpleType>
+    </xsd:element>
+    <xsd:element name="APDescription" ma:index="31" nillable="true" ma:displayName="Description" ma:default="" ma:internalName="APDescription" ma:readOnly="false">
+      <xsd:simpleType>
+        <xsd:restriction base="dms:Note"/>
+      </xsd:simpleType>
+    </xsd:element>
+    <xsd:element name="DirectSourceMarket" ma:index="32" nillable="true" ma:displayName="Direct Source Market Group" ma:default="" ma:internalName="DirectSourceMarket" ma:readOnly="false">
+      <xsd:simpleType>
+        <xsd:restriction base="dms:Text"/>
+      </xsd:simpleType>
+    </xsd:element>
+    <xsd:element name="Downloads" ma:index="33" nillable="true" ma:displayName="Downloads" ma:default="0" ma:hidden="true" ma:internalName="Downloads" ma:readOnly="false">
+      <xsd:simpleType>
+        <xsd:restriction base="dms:Unknown"/>
+      </xsd:simpleType>
+    </xsd:element>
+    <xsd:element name="DSATActionTaken" ma:index="34" nillable="true" ma:displayName="DSAT Action Taken" ma:default="" ma:internalName="DSATActionTaken" ma:readOnly="false">
+      <xsd:simpleType>
+        <xsd:restriction base="dms:Choice">
+          <xsd:enumeration value="Best Bets"/>
+          <xsd:enumeration value="Expire"/>
+          <xsd:enumeration value="Hide"/>
+          <xsd:enumeration value="None"/>
+        </xsd:restriction>
+      </xsd:simpleType>
+    </xsd:element>
+    <xsd:element name="APEditor" ma:index="35" nillable="true" ma:displayName="Editor" ma:default="" ma:list="UserInfo" ma:internalName="APEditor" ma:readOnly="false">
+      <xsd:complexType>
+        <xsd:complexContent>
+          <xsd:extension base="dms:User">
+            <xsd:sequence>
+              <xsd:element name="UserInfo" minOccurs="0" maxOccurs="unbounded">
+                <xsd:complexType>
+                  <xsd:sequence>
+                    <xsd:element name="DisplayName" type="xsd:string" minOccurs="0"/>
+                    <xsd:element name="AccountId" type="dms:UserId" minOccurs="0" nillable="true"/>
+                    <xsd:element name="AccountType" type="xsd:string" minOccurs="0"/>
+                  </xsd:sequence>
+                </xsd:complexType>
+              </xsd:element>
+            </xsd:sequence>
+          </xsd:extension>
+        </xsd:complexContent>
+      </xsd:complexType>
+    </xsd:element>
+    <xsd:element name="EditorialStatus" ma:index="36" nillable="true" ma:displayName="Editorial Status" ma:default="" ma:internalName="EditorialStatus" ma:readOnly="false">
+      <xsd:simpleType>
+        <xsd:restriction base="dms:Unknown"/>
+      </xsd:simpleType>
+    </xsd:element>
+    <xsd:element name="EditorialTags" ma:index="37" nillable="true" ma:displayName="Editorial Tags" ma:default="" ma:internalName="EditorialTags">
+      <xsd:simpleType>
+        <xsd:restriction base="dms:Unknown"/>
+      </xsd:simpleType>
+    </xsd:element>
+    <xsd:element name="TPExecutable" ma:index="38" nillable="true" ma:displayName="Executable" ma:default="" ma:internalName="TPExecutable">
+      <xsd:simpleType>
+        <xsd:restriction base="dms:Text"/>
+      </xsd:simpleType>
+    </xsd:element>
+    <xsd:element name="FeatureTagsTaxHTField0" ma:index="40" nillable="true" ma:taxonomy="true" ma:internalName="FeatureTagsTaxHTField0" ma:taxonomyFieldName="FeatureTags" ma:displayName="Features" ma:readOnly="false" ma:default="" ma:fieldId="{7fc0d542-15c6-4882-a8e3-13bca44403fb}" ma:taxonomyMulti="true" ma:sspId="8f79753a-75d3-41f5-8ca3-40b843941b4f" ma:termSetId="f1ab6845-967d-4854-a0ba-4ec07f0f8113" ma:anchorId="00000000-0000-0000-0000-000000000000" ma:open="false" ma:isKeyword="false">
+      <xsd:complexType>
+        <xsd:sequence>
+          <xsd:element ref="pc:Terms" minOccurs="0" maxOccurs="1"/>
+        </xsd:sequence>
+      </xsd:complexType>
+    </xsd:element>
+    <xsd:element name="TPFriendlyName" ma:index="41" nillable="true" ma:displayName="Friendly Name" ma:default="" ma:internalName="TPFriendlyName">
+      <xsd:simpleType>
+        <xsd:restriction base="dms:Text"/>
+      </xsd:simpleType>
+    </xsd:element>
+    <xsd:element name="FriendlyTitle" ma:index="42" nillable="true" ma:displayName="Friendly Title" ma:default="" ma:description="Shorter title to be used when displaying search results" ma:internalName="FriendlyTitle" ma:readOnly="false">
+      <xsd:simpleType>
+        <xsd:restriction base="dms:Text"/>
+      </xsd:simpleType>
+    </xsd:element>
+    <xsd:element name="PrimaryImageGen" ma:index="43" nillable="true" ma:displayName="Generate Images?" ma:default="true" ma:internalName="PrimaryImageGen">
+      <xsd:simpleType>
+        <xsd:restriction base="dms:Boolean"/>
+      </xsd:simpleType>
+    </xsd:element>
+    <xsd:element name="HandoffToMSDN" ma:index="44" nillable="true" ma:displayName="Handoff To MSDN Date" ma:default="" ma:internalName="HandoffToMSDN" ma:readOnly="false">
+      <xsd:simpleType>
+        <xsd:restriction base="dms:DateTime"/>
+      </xsd:simpleType>
+    </xsd:element>
+    <xsd:element name="InProjectListLookup" ma:index="45" nillable="true" ma:displayName="InProjectListLookup" ma:list="{9E343742-310B-4684-A24C-1D137CB4B230}" ma:internalName="InProjectListLookup" ma:readOnly="true" ma:showField="InProjectList" ma:web="4873beb7-5857-4685-be1f-d57550cc96cc">
+      <xsd:complexType>
+        <xsd:complexContent>
+          <xsd:extension base="dms:MultiChoiceLookup">
+            <xsd:sequence>
+              <xsd:element name="Value" type="dms:Lookup" maxOccurs="unbounded" minOccurs="0" nillable="true"/>
+            </xsd:sequence>
+          </xsd:extension>
+        </xsd:complexContent>
+      </xsd:complexType>
+    </xsd:element>
+    <xsd:element name="TPInstallLocation" ma:index="46" nillable="true" ma:displayName="Install Location" ma:default="" ma:internalName="TPInstallLocation">
+      <xsd:simpleType>
+        <xsd:restriction base="dms:Text"/>
+      </xsd:simpleType>
+    </xsd:element>
+    <xsd:element name="InternalTagsTaxHTField0" ma:index="48" nillable="true" ma:taxonomy="true" ma:internalName="InternalTagsTaxHTField0" ma:taxonomyFieldName="InternalTags" ma:displayName="Internal Tags" ma:readOnly="false" ma:default="" ma:fieldId="{1490b8a4-2706-41ec-b5e3-73176dccf34e}" ma:taxonomyMulti="true" ma:sspId="8f79753a-75d3-41f5-8ca3-40b843941b4f" ma:termSetId="82b6639e-f7fc-4c18-ad2d-003a6e707765" ma:anchorId="00000000-0000-0000-0000-000000000000" ma:open="false" ma:isKeyword="false">
+      <xsd:complexType>
+        <xsd:sequence>
+          <xsd:element ref="pc:Terms" minOccurs="0" maxOccurs="1"/>
+        </xsd:sequence>
+      </xsd:complexType>
+    </xsd:element>
+    <xsd:element name="IntlLangReview" ma:index="49" nillable="true" ma:displayName="Intl Lang QA Review Required?" ma:default="" ma:internalName="IntlLangReview" ma:readOnly="false">
+      <xsd:simpleType>
+        <xsd:restriction base="dms:Boolean"/>
+      </xsd:simpleType>
+    </xsd:element>
+    <xsd:element name="IntlLangReviewer" ma:index="50" nillable="true" ma:displayName="Intl Lang QA Reviewer" ma:default="" ma:internalName="IntlLangReviewer" ma:readOnly="false">
+      <xsd:simpleType>
+        <xsd:restriction base="dms:Text"/>
+      </xsd:simpleType>
+    </xsd:element>
+    <xsd:element name="MarketSpecific" ma:index="51" nillable="true" ma:displayName="Is Market Specific?" ma:default="" ma:internalName="MarketSpecific" ma:readOnly="false">
+      <xsd:simpleType>
+        <xsd:restriction base="dms:Boolean"/>
+      </xsd:simpleType>
+    </xsd:element>
+    <xsd:element name="LastCompleteVersionLookup" ma:index="52" nillable="true" ma:displayName="Last Complete Version Lookup" ma:default="" ma:list="{9E343742-310B-4684-A24C-1D137CB4B230}" ma:internalName="LastCompleteVersionLookup" ma:readOnly="true" ma:showField="LastCompleteVersion" ma:web="4873beb7-5857-4685-be1f-d57550cc96cc">
+      <xsd:complexType>
+        <xsd:complexContent>
+          <xsd:extension base="dms:MultiChoiceLookup">
+            <xsd:sequence>
+              <xsd:element name="Value" type="dms:Lookup" maxOccurs="unbounded" minOccurs="0" nillable="true"/>
+            </xsd:sequence>
+          </xsd:extension>
+        </xsd:complexContent>
+      </xsd:complexType>
+    </xsd:element>
+    <xsd:element name="LastHandOff" ma:index="53" nillable="true" ma:displayName="Last Hand-off" ma:default="" ma:internalName="LastHandOff" ma:readOnly="false">
+      <xsd:simpleType>
+        <xsd:restriction base="dms:DateTime"/>
+      </xsd:simpleType>
+    </xsd:element>
+    <xsd:element name="LastModifiedDateTime" ma:index="54" nillable="true" ma:displayName="Last Modified Date" ma:default="" ma:internalName="LastModifiedDateTime" ma:readOnly="false">
+      <xsd:simpleType>
+        <xsd:restriction base="dms:DateTime"/>
+      </xsd:simpleType>
+    </xsd:element>
+    <xsd:element name="LastPreviewErrorLookup" ma:index="55" nillable="true" ma:displayName="Last Preview Attempt Error" ma:default="" ma:list="{9E343742-310B-4684-A24C-1D137CB4B230}" ma:internalName="LastPreviewErrorLookup" ma:readOnly="true" ma:showField="LastPreviewError" ma:web="4873beb7-5857-4685-be1f-d57550cc96cc">
+      <xsd:complexType>
+        <xsd:complexContent>
+          <xsd:extension base="dms:MultiChoiceLookup">
+            <xsd:sequence>
+              <xsd:element name="Value" type="dms:Lookup" maxOccurs="unbounded" minOccurs="0" nillable="true"/>
+            </xsd:sequence>
+          </xsd:extension>
+        </xsd:complexContent>
+      </xsd:complexType>
+    </xsd:element>
+    <xsd:element name="LastPreviewResultLookup" ma:index="56" nillable="true" ma:displayName="Last Preview Attempt Result" ma:default="" ma:list="{9E343742-310B-4684-A24C-1D137CB4B230}" ma:internalName="LastPreviewResultLookup" ma:readOnly="true" ma:showField="LastPreviewResult" ma:web="4873beb7-5857-4685-be1f-d57550cc96cc">
+      <xsd:complexType>
+        <xsd:complexContent>
+          <xsd:extension base="dms:MultiChoiceLookup">
+            <xsd:sequence>
+              <xsd:element name="Value" type="dms:Lookup" maxOccurs="unbounded" minOccurs="0" nillable="true"/>
+            </xsd:sequence>
+          </xsd:extension>
+        </xsd:complexContent>
+      </xsd:complexType>
+    </xsd:element>
+    <xsd:element name="LastPreviewAttemptDateLookup" ma:index="57" nillable="true" ma:displayName="Last Preview Attempted On" ma:default="" ma:list="{9E343742-310B-4684-A24C-1D137CB4B230}" ma:internalName="LastPreviewAttemptDateLookup" ma:readOnly="true" ma:showField="LastPreviewAttemptDate" ma:web="4873beb7-5857-4685-be1f-d57550cc96cc">
+      <xsd:complexType>
+        <xsd:complexContent>
+          <xsd:extension base="dms:MultiChoiceLookup">
+            <xsd:sequence>
+              <xsd:element name="Value" type="dms:Lookup" maxOccurs="unbounded" minOccurs="0" nillable="true"/>
+            </xsd:sequence>
+          </xsd:extension>
+        </xsd:complexContent>
+      </xsd:complexType>
+    </xsd:element>
+    <xsd:element name="LastPreviewedByLookup" ma:index="58" nillable="true" ma:displayName="Last Previewed By" ma:default="" ma:list="{9E343742-310B-4684-A24C-1D137CB4B230}" ma:internalName="LastPreviewedByLookup" ma:readOnly="true" ma:showField="LastPreviewedBy" ma:web="4873beb7-5857-4685-be1f-d57550cc96cc">
+      <xsd:complexType>
+        <xsd:complexContent>
+          <xsd:extension base="dms:MultiChoiceLookup">
+            <xsd:sequence>
+              <xsd:element name="Value" type="dms:Lookup" maxOccurs="unbounded" minOccurs="0" nillable="true"/>
+            </xsd:sequence>
+          </xsd:extension>
+        </xsd:complexContent>
+      </xsd:complexType>
+    </xsd:element>
+    <xsd:element name="LastPreviewTimeLookup" ma:index="59" nillable="true" ma:displayName="Last Previewed Date" ma:default="" ma:list="{9E343742-310B-4684-A24C-1D137CB4B230}" ma:internalName="LastPreviewTimeLookup" ma:readOnly="true" ma:showField="LastPreviewTime" ma:web="4873beb7-5857-4685-be1f-d57550cc96cc">
+      <xsd:complexType>
+        <xsd:complexContent>
+          <xsd:extension base="dms:MultiChoiceLookup">
+            <xsd:sequence>
+              <xsd:element name="Value" type="dms:Lookup" maxOccurs="unbounded" minOccurs="0" nillable="true"/>
+            </xsd:sequence>
+          </xsd:extension>
+        </xsd:complexContent>
+      </xsd:complexType>
+    </xsd:element>
+    <xsd:element name="LastPreviewVersionLookup" ma:index="60" nillable="true" ma:displayName="Last Previewed Version" ma:default="" ma:list="{9E343742-310B-4684-A24C-1D137CB4B230}" ma:internalName="LastPreviewVersionLookup" ma:readOnly="true" ma:showField="LastPreviewVersion" ma:web="4873beb7-5857-4685-be1f-d57550cc96cc">
+      <xsd:complexType>
+        <xsd:complexContent>
+          <xsd:extension base="dms:MultiChoiceLookup">
+            <xsd:sequence>
+              <xsd:element name="Value" type="dms:Lookup" maxOccurs="unbounded" minOccurs="0" nillable="true"/>
+            </xsd:sequence>
+          </xsd:extension>
+        </xsd:complexContent>
+      </xsd:complexType>
+    </xsd:element>
+    <xsd:element name="LastPublishErrorLookup" ma:index="61" nillable="true" ma:displayName="Last Publish Attempt Error" ma:default="" ma:list="{9E343742-310B-4684-A24C-1D137CB4B230}" ma:internalName="LastPublishErrorLookup" ma:readOnly="true" ma:showField="LastPublishError" ma:web="4873beb7-5857-4685-be1f-d57550cc96cc">
+      <xsd:complexType>
+        <xsd:complexContent>
+          <xsd:extension base="dms:MultiChoiceLookup">
+            <xsd:sequence>
+              <xsd:element name="Value" type="dms:Lookup" maxOccurs="unbounded" minOccurs="0" nillable="true"/>
+            </xsd:sequence>
+          </xsd:extension>
+        </xsd:complexContent>
+      </xsd:complexType>
+    </xsd:element>
+    <xsd:element name="LastPublishResultLookup" ma:index="62" nillable="true" ma:displayName="Last Publish Attempt Result" ma:default="" ma:list="{9E343742-310B-4684-A24C-1D137CB4B230}" ma:internalName="LastPublishResultLookup" ma:readOnly="true" ma:showField="LastPublishResult" ma:web="4873beb7-5857-4685-be1f-d57550cc96cc">
+      <xsd:complexType>
+        <xsd:complexContent>
+          <xsd:extension base="dms:MultiChoiceLookup">
+            <xsd:sequence>
+              <xsd:element name="Value" type="dms:Lookup" maxOccurs="unbounded" minOccurs="0" nillable="true"/>
+            </xsd:sequence>
+          </xsd:extension>
+        </xsd:complexContent>
+      </xsd:complexType>
+    </xsd:element>
+    <xsd:element name="LastPublishAttemptDateLookup" ma:index="63" nillable="true" ma:displayName="Last Publish Attempted On" ma:default="" ma:list="{9E343742-310B-4684-A24C-1D137CB4B230}" ma:internalName="LastPublishAttemptDateLookup" ma:readOnly="true" ma:showField="LastPublishAttemptDate" ma:web="4873beb7-5857-4685-be1f-d57550cc96cc">
+      <xsd:complexType>
+        <xsd:complexContent>
+          <xsd:extension base="dms:MultiChoiceLookup">
+            <xsd:sequence>
+              <xsd:element name="Value" type="dms:Lookup" maxOccurs="unbounded" minOccurs="0" nillable="true"/>
+            </xsd:sequence>
+          </xsd:extension>
+        </xsd:complexContent>
+      </xsd:complexType>
+    </xsd:element>
+    <xsd:element name="LastPublishedByLookup" ma:index="64" nillable="true" ma:displayName="Last Published By" ma:default="" ma:list="{9E343742-310B-4684-A24C-1D137CB4B230}" ma:internalName="LastPublishedByLookup" ma:readOnly="true" ma:showField="LastPublishedBy" ma:web="4873beb7-5857-4685-be1f-d57550cc96cc">
+      <xsd:complexType>
+        <xsd:complexContent>
+          <xsd:extension base="dms:MultiChoiceLookup">
+            <xsd:sequence>
+              <xsd:element name="Value" type="dms:Lookup" maxOccurs="unbounded" minOccurs="0" nillable="true"/>
+            </xsd:sequence>
+          </xsd:extension>
+        </xsd:complexContent>
+      </xsd:complexType>
+    </xsd:element>
+    <xsd:element name="LastPublishTimeLookup" ma:index="65" nillable="true" ma:displayName="Last Published Date" ma:default="" ma:list="{9E343742-310B-4684-A24C-1D137CB4B230}" ma:internalName="LastPublishTimeLookup" ma:readOnly="true" ma:showField="LastPublishTime" ma:web="4873beb7-5857-4685-be1f-d57550cc96cc">
+      <xsd:complexType>
+        <xsd:complexContent>
+          <xsd:extension base="dms:MultiChoiceLookup">
+            <xsd:sequence>
+              <xsd:element name="Value" type="dms:Lookup" maxOccurs="unbounded" minOccurs="0" nillable="true"/>
+            </xsd:sequence>
+          </xsd:extension>
+        </xsd:complexContent>
+      </xsd:complexType>
+    </xsd:element>
+    <xsd:element name="LastPublishVersionLookup" ma:index="66" nillable="true" ma:displayName="Last Published Version" ma:default="" ma:list="{9E343742-310B-4684-A24C-1D137CB4B230}" ma:internalName="LastPublishVersionLookup" ma:readOnly="true" ma:showField="LastPublishVersion" ma:web="4873beb7-5857-4685-be1f-d57550cc96cc">
+      <xsd:complexType>
+        <xsd:complexContent>
+          <xsd:extension base="dms:MultiChoiceLookup">
+            <xsd:sequence>
+              <xsd:element name="Value" type="dms:Lookup" maxOccurs="unbounded" minOccurs="0" nillable="true"/>
+            </xsd:sequence>
+          </xsd:extension>
+        </xsd:complexContent>
+      </xsd:complexType>
+    </xsd:element>
+    <xsd:element name="TPLaunchHelpLinkType" ma:index="67" nillable="true" ma:displayName="Launch Help Link Type" ma:default="Template" ma:internalName="TPLaunchHelpLinkType">
+      <xsd:simpleType>
+        <xsd:restriction base="dms:Choice">
+          <xsd:enumeration value="Template"/>
+          <xsd:enumeration value="Training"/>
+          <xsd:enumeration value="URL"/>
+          <xsd:enumeration value="None"/>
+        </xsd:restriction>
+      </xsd:simpleType>
+    </xsd:element>
+    <xsd:element name="LegacyData" ma:index="68" nillable="true" ma:displayName="Legacy Data" ma:default="" ma:internalName="LegacyData" ma:readOnly="false">
+      <xsd:simpleType>
+        <xsd:restriction base="dms:Note"/>
+      </xsd:simpleType>
+    </xsd:element>
+    <xsd:element name="TPLaunchHelpLink" ma:index="69" nillable="true" ma:displayName="Link to Launch Help Topic" ma:default="" ma:internalName="TPLaunchHelpLink">
+      <xsd:simpleType>
+        <xsd:restriction base="dms:Text"/>
+      </xsd:simpleType>
+    </xsd:element>
+    <xsd:element name="LocComments" ma:index="70" nillable="true" ma:displayName="Loc Approval Comments" ma:default="" ma:internalName="LocComments" ma:readOnly="false">
+      <xsd:simpleType>
+        <xsd:restriction base="dms:Note"/>
+      </xsd:simpleType>
+    </xsd:element>
+    <xsd:element name="LocLastLocAttemptVersionLookup" ma:index="71" nillable="true" ma:displayName="Loc Last Loc Attempt Version" ma:default="" ma:list="{7DD1DCEC-E449-43D3-891F-7DC62F62AD21}" ma:internalName="LocLastLocAttemptVersionLookup" ma:readOnly="false" ma:showField="LastLocAttemptVersion" ma:web="4873beb7-5857-4685-be1f-d57550cc96cc">
+      <xsd:simpleType>
+        <xsd:restriction base="dms:Lookup"/>
+      </xsd:simpleType>
+    </xsd:element>
+    <xsd:element name="LocLastLocAttemptVersionTypeLookup" ma:index="72" nillable="true" ma:displayName="Loc Last Loc Attempt Version Type" ma:default="" ma:list="{7DD1DCEC-E449-43D3-891F-7DC62F62AD21}" ma:internalName="LocLastLocAttemptVersionTypeLookup" ma:readOnly="true" ma:showField="LastLocAttemptVersionType" ma:web="4873beb7-5857-4685-be1f-d57550cc96cc">
+      <xsd:simpleType>
+        <xsd:restriction base="dms:Lookup"/>
+      </xsd:simpleType>
+    </xsd:element>
+    <xsd:element name="LocManualTestRequired" ma:index="73" nillable="true" ma:displayName="Loc Manual Test Required" ma:default="" ma:internalName="LocManualTestRequired" ma:readOnly="false">
+      <xsd:simpleType>
+        <xsd:restriction base="dms:Boolean"/>
+      </xsd:simpleType>
+    </xsd:element>
+    <xsd:element name="LocMarketGroupTiers2" ma:index="74" nillable="true" ma:displayName="Loc Market Group Tiers" ma:internalName="LocMarketGroupTiers2" ma:readOnly="false">
+      <xsd:simpleType>
+        <xsd:restriction base="dms:Unknown"/>
+      </xsd:simpleType>
+    </xsd:element>
+    <xsd:element name="LocNewPublishedVersionLookup" ma:index="75" nillable="true" ma:displayName="Loc New Published Version Lookup" ma:default="" ma:list="{7DD1DCEC-E449-43D3-891F-7DC62F62AD21}" ma:internalName="LocNewPublishedVersionLookup" ma:readOnly="true" ma:showField="NewPublishedVersion" ma:web="4873beb7-5857-4685-be1f-d57550cc96cc">
+      <xsd:simpleType>
+        <xsd:restriction base="dms:Lookup"/>
+      </xsd:simpleType>
+    </xsd:element>
+    <xsd:element name="LocOverallHandbackStatusLookup" ma:index="76" nillable="true" ma:displayName="Loc Overall Handback Status" ma:default="" ma:list="{7DD1DCEC-E449-43D3-891F-7DC62F62AD21}" ma:internalName="LocOverallHandbackStatusLookup" ma:readOnly="true" ma:showField="OverallHandbackStatus" ma:web="4873beb7-5857-4685-be1f-d57550cc96cc">
+      <xsd:simpleType>
+        <xsd:restriction base="dms:Lookup"/>
+      </xsd:simpleType>
+    </xsd:element>
+    <xsd:element name="LocOverallLocStatusLookup" ma:index="77" nillable="true" ma:displayName="Loc Overall Localize Status" ma:default="" ma:list="{7DD1DCEC-E449-43D3-891F-7DC62F62AD21}" ma:internalName="LocOverallLocStatusLookup" ma:readOnly="true" ma:showField="OverallLocStatus" ma:web="4873beb7-5857-4685-be1f-d57550cc96cc">
+      <xsd:simpleType>
+        <xsd:restriction base="dms:Lookup"/>
+      </xsd:simpleType>
+    </xsd:element>
+    <xsd:element name="LocOverallPreviewStatusLookup" ma:index="78" nillable="true" ma:displayName="Loc Overall Preview Status" ma:default="" ma:list="{7DD1DCEC-E449-43D3-891F-7DC62F62AD21}" ma:internalName="LocOverallPreviewStatusLookup" ma:readOnly="true" ma:showField="OverallPreviewStatus" ma:web="4873beb7-5857-4685-be1f-d57550cc96cc">
+      <xsd:simpleType>
+        <xsd:restriction base="dms:Lookup"/>
+      </xsd:simpleType>
+    </xsd:element>
+    <xsd:element name="LocOverallPublishStatusLookup" ma:index="79" nillable="true" ma:displayName="Loc Overall Publish Status" ma:default="" ma:list="{7DD1DCEC-E449-43D3-891F-7DC62F62AD21}" ma:internalName="LocOverallPublishStatusLookup" ma:readOnly="true" ma:showField="OverallPublishStatus" ma:web="4873beb7-5857-4685-be1f-d57550cc96cc">
+      <xsd:simpleType>
+        <xsd:restriction base="dms:Lookup"/>
+      </xsd:simpleType>
+    </xsd:element>
+    <xsd:element name="IntlLocPriority" ma:index="80" nillable="true" ma:displayName="Loc Priority" ma:default="" ma:internalName="IntlLocPriority" ma:readOnly="false">
+      <xsd:simpleType>
+        <xsd:restriction base="dms:Unknown"/>
+      </xsd:simpleType>
+    </xsd:element>
+    <xsd:element name="LocProcessedForHandoffsLookup" ma:index="81" nillable="true" ma:displayName="Loc Processed For Handoffs" ma:default="" ma:list="{7DD1DCEC-E449-43D3-891F-7DC62F62AD21}" ma:internalName="LocProcessedForHandoffsLookup" ma:readOnly="true" ma:showField="ProcessedForHandoffs" ma:web="4873beb7-5857-4685-be1f-d57550cc96cc">
+      <xsd:simpleType>
+        <xsd:restriction base="dms:Lookup"/>
+      </xsd:simpleType>
+    </xsd:element>
+    <xsd:element name="LocProcessedForMarketsLookup" ma:index="82" nillable="true" ma:displayName="Loc Processed For Markets" ma:default="" ma:list="{7DD1DCEC-E449-43D3-891F-7DC62F62AD21}" ma:internalName="LocProcessedForMarketsLookup" ma:readOnly="true" ma:showField="ProcessedForMarkets" ma:web="4873beb7-5857-4685-be1f-d57550cc96cc">
+      <xsd:simpleType>
+        <xsd:restriction base="dms:Lookup"/>
+      </xsd:simpleType>
+    </xsd:element>
+    <xsd:element name="LocPublishedDependentAssetsLookup" ma:index="83" nillable="true" ma:displayName="Loc Published Dependent Assets" ma:default="" ma:list="{7DD1DCEC-E449-43D3-891F-7DC62F62AD21}" ma:internalName="LocPublishedDependentAssetsLookup" ma:readOnly="true" ma:showField="PublishedDependentAssets" ma:web="4873beb7-5857-4685-be1f-d57550cc96cc">
+      <xsd:simpleType>
+        <xsd:restriction base="dms:Lookup"/>
+      </xsd:simpleType>
+    </xsd:element>
+    <xsd:element name="LocPublishedLinkedAssetsLookup" ma:index="84" nillable="true" ma:displayName="Loc Published Linked Assets" ma:default="" ma:list="{7DD1DCEC-E449-43D3-891F-7DC62F62AD21}" ma:internalName="LocPublishedLinkedAssetsLookup" ma:readOnly="true" ma:showField="PublishedLinkedAssets" ma:web="4873beb7-5857-4685-be1f-d57550cc96cc">
+      <xsd:simpleType>
+        <xsd:restriction base="dms:Lookup"/>
+      </xsd:simpleType>
+    </xsd:element>
+    <xsd:element name="LocRecommendedHandoff" ma:index="85" nillable="true" ma:displayName="Loc Recommended Handoff" ma:default="" ma:indexed="true" ma:internalName="LocRecommendedHandoff" ma:readOnly="false">
+      <xsd:simpleType>
+        <xsd:restriction base="dms:Text"/>
+      </xsd:simpleType>
+    </xsd:element>
+    <xsd:element name="LocalizationTagsTaxHTField0" ma:index="87" nillable="true" ma:taxonomy="true" ma:internalName="LocalizationTagsTaxHTField0" ma:taxonomyFieldName="LocalizationTags" ma:displayName="Localization Tags" ma:readOnly="false" ma:default="" ma:fieldId="{00f02cb3-2c7c-424a-9c61-10e9b6878429}" ma:taxonomyMulti="true" ma:sspId="8f79753a-75d3-41f5-8ca3-40b843941b4f" ma:termSetId="5b7703a5-8e8b-4b58-8b31-1cea35331da3" ma:anchorId="00000000-0000-0000-0000-000000000000" ma:open="false" ma:isKeyword="false">
+      <xsd:complexType>
+        <xsd:sequence>
+          <xsd:element ref="pc:Terms" minOccurs="0" maxOccurs="1"/>
+        </xsd:sequence>
+      </xsd:complexType>
+    </xsd:element>
+    <xsd:element name="MachineTranslated" ma:index="88" nillable="true" ma:displayName="Machine Translated" ma:default="" ma:internalName="MachineTranslated" ma:readOnly="false">
+      <xsd:simpleType>
+        <xsd:restriction base="dms:Boolean"/>
+      </xsd:simpleType>
+    </xsd:element>
+    <xsd:element name="Manager" ma:index="89" nillable="true" ma:displayName="Manager" ma:hidden="true" ma:internalName="Manager" ma:readOnly="false">
+      <xsd:simpleType>
+        <xsd:restriction base="dms:Text"/>
+      </xsd:simpleType>
+    </xsd:element>
+    <xsd:element name="Markets" ma:index="90" nillable="true" ma:displayName="Markets" ma:default="" ma:description="Leave blank to show in all markets" ma:list="{2FBD1B11-2ACE-4FDC-B5A3-635D4ADF6F1B}" ma:internalName="Markets" ma:readOnly="false" ma:showField="MarketName" ma:web="4873beb7-5857-4685-be1f-d57550cc96cc">
+      <xsd:complexType>
+        <xsd:complexContent>
+          <xsd:extension base="dms:MultiChoiceLookup">
+            <xsd:sequence>
+              <xsd:element name="Value" type="dms:Lookup" maxOccurs="unbounded" minOccurs="0" nillable="true"/>
+            </xsd:sequence>
+          </xsd:extension>
+        </xsd:complexContent>
+      </xsd:complexType>
+    </xsd:element>
+    <xsd:element name="Milestone" ma:index="91" nillable="true" ma:displayName="Milestone" ma:default="" ma:internalName="Milestone" ma:readOnly="false">
+      <xsd:simpleType>
+        <xsd:restriction base="dms:Unknown"/>
+      </xsd:simpleType>
+    </xsd:element>
+    <xsd:element name="TPNamespace" ma:index="94" nillable="true" ma:displayName="Namespace" ma:default="" ma:internalName="TPNamespace">
+      <xsd:simpleType>
+        <xsd:restriction base="dms:Text"/>
+      </xsd:simpleType>
+    </xsd:element>
+    <xsd:element name="NumericId" ma:index="95" nillable="true" ma:displayName="Numeric ID" ma:default="" ma:indexed="true" ma:internalName="NumericId" ma:readOnly="false">
+      <xsd:simpleType>
+        <xsd:restriction base="dms:Number"/>
+      </xsd:simpleType>
+    </xsd:element>
+    <xsd:element name="NumOfRatingsLookup" ma:index="96" nillable="true" ma:displayName="NumOfRatings" ma:default="" ma:list="{9E343742-310B-4684-A24C-1D137CB4B230}" ma:internalName="NumOfRatingsLookup" ma:readOnly="true" ma:showField="NumOfRatings" ma:web="4873beb7-5857-4685-be1f-d57550cc96cc">
+      <xsd:complexType>
+        <xsd:complexContent>
+          <xsd:extension base="dms:MultiChoiceLookup">
+            <xsd:sequence>
+              <xsd:element name="Value" type="dms:Lookup" maxOccurs="unbounded" minOccurs="0" nillable="true"/>
+            </xsd:sequence>
+          </xsd:extension>
+        </xsd:complexContent>
+      </xsd:complexType>
+    </xsd:element>
+    <xsd:element name="OOCacheId" ma:index="97" nillable="true" ma:displayName="OOCacheId" ma:internalName="OOCacheId" ma:readOnly="false">
+      <xsd:simpleType>
+        <xsd:restriction base="dms:Text"/>
+      </xsd:simpleType>
+    </xsd:element>
+    <xsd:element name="OpenTemplate" ma:index="98" nillable="true" ma:displayName="Open Template" ma:default="true" ma:internalName="OpenTemplate">
+      <xsd:simpleType>
+        <xsd:restriction base="dms:Boolean"/>
+      </xsd:simpleType>
+    </xsd:element>
+    <xsd:element name="OriginAsset" ma:index="99" nillable="true" ma:displayName="Origin Asset" ma:default="" ma:internalName="OriginAsset" ma:readOnly="false">
+      <xsd:simpleType>
+        <xsd:restriction base="dms:Text"/>
+      </xsd:simpleType>
+    </xsd:element>
+    <xsd:element name="OriginalRelease" ma:index="100" nillable="true" ma:displayName="Original Release" ma:default="15" ma:internalName="OriginalRelease" ma:readOnly="false">
+      <xsd:simpleType>
+        <xsd:restriction base="dms:Choice">
+          <xsd:enumeration value="14"/>
+          <xsd:enumeration value="15"/>
+          <xsd:enumeration value="16"/>
+        </xsd:restriction>
+      </xsd:simpleType>
+    </xsd:element>
+    <xsd:element name="OriginalSourceMarket" ma:index="101" nillable="true" ma:displayName="Original Source Market Group" ma:default="" ma:internalName="OriginalSourceMarket" ma:readOnly="false">
+      <xsd:simpleType>
+        <xsd:restriction base="dms:Text"/>
+      </xsd:simpleType>
+    </xsd:element>
+    <xsd:element name="OutputCachingOn" ma:index="102" nillable="true" ma:displayName="Output Caching" ma:default="true" ma:hidden="true" ma:internalName="OutputCachingOn" ma:readOnly="false">
+      <xsd:simpleType>
+        <xsd:restriction base="dms:Boolean"/>
+      </xsd:simpleType>
+    </xsd:element>
+    <xsd:element name="ParentAssetId" ma:index="103" nillable="true" ma:displayName="Parent Asset Id" ma:default="" ma:internalName="ParentAssetId" ma:readOnly="false">
+      <xsd:simpleType>
+        <xsd:restriction base="dms:Text"/>
+      </xsd:simpleType>
+    </xsd:element>
+    <xsd:element name="PlannedPubDate" ma:index="104" nillable="true" ma:displayName="Planned Publish Date" ma:default="" ma:indexed="true" ma:internalName="PlannedPubDate" ma:readOnly="false">
+      <xsd:simpleType>
+        <xsd:restriction base="dms:DateTime"/>
+      </xsd:simpleType>
+    </xsd:element>
+    <xsd:element name="PolicheckWords" ma:index="105" nillable="true" ma:displayName="Policheck Words" ma:default="" ma:internalName="PolicheckWords" ma:readOnly="false">
+      <xsd:simpleType>
+        <xsd:restriction base="dms:Text"/>
+      </xsd:simpleType>
+    </xsd:element>
+    <xsd:element name="BusinessGroup" ma:index="106" nillable="true" ma:displayName="Product Division Owner" ma:default="" ma:internalName="BusinessGroup" ma:readOnly="false">
+      <xsd:simpleType>
+        <xsd:restriction base="dms:Unknown"/>
+      </xsd:simpleType>
+    </xsd:element>
+    <xsd:element name="UAProjectedTotalWords" ma:index="107" nillable="true" ma:displayName="Projected Word Count" ma:default="" ma:internalName="UAProjectedTotalWords" ma:readOnly="false">
+      <xsd:simpleType>
+        <xsd:restriction base="dms:Unknown"/>
+      </xsd:simpleType>
+    </xsd:element>
+    <xsd:element name="Provider" ma:index="108" nillable="true" ma:displayName="Provider" ma:default="" ma:internalName="Provider" ma:readOnly="false">
+      <xsd:simpleType>
+        <xsd:restriction base="dms:Unknown"/>
+      </xsd:simpleType>
+    </xsd:element>
+    <xsd:element name="Providers" ma:index="109" nillable="true" ma:displayName="Providers" ma:default="" ma:internalName="Providers">
+      <xsd:simpleType>
+        <xsd:restriction base="dms:Unknown"/>
+      </xsd:simpleType>
+    </xsd:element>
+    <xsd:element name="PublishStatusLookup" ma:index="110" nillable="true" ma:displayName="Publish Status" ma:default="" ma:list="{9E343742-310B-4684-A24C-1D137CB4B230}" ma:internalName="PublishStatusLookup" ma:readOnly="false" ma:showField="PublishStatus" ma:web="4873beb7-5857-4685-be1f-d57550cc96cc">
+      <xsd:complexType>
+        <xsd:complexContent>
+          <xsd:extension base="dms:MultiChoiceLookup">
+            <xsd:sequence>
+              <xsd:element name="Value" type="dms:Lookup" maxOccurs="unbounded" minOccurs="0" nillable="true"/>
+            </xsd:sequence>
+          </xsd:extension>
+        </xsd:complexContent>
+      </xsd:complexType>
+    </xsd:element>
+    <xsd:element name="PublishTargets" ma:index="111" nillable="true" ma:displayName="Publish Target" ma:default="OfficeOnlineVNext" ma:internalName="PublishTargets" ma:readOnly="false">
+      <xsd:simpleType>
+        <xsd:restriction base="dms:Unknown"/>
+      </xsd:simpleType>
+    </xsd:element>
+    <xsd:element name="RecommendationsModifier" ma:index="112" nillable="true" ma:displayName="Recommendations Modifier" ma:default="" ma:internalName="RecommendationsModifier" ma:readOnly="false">
+      <xsd:simpleType>
+        <xsd:restriction base="dms:Number"/>
+      </xsd:simpleType>
+    </xsd:element>
+    <xsd:element name="ArtSampleDocs" ma:index="113" nillable="true" ma:displayName="Sample Docs" ma:default="" ma:hidden="true" ma:internalName="ArtSampleDocs" ma:readOnly="false">
+      <xsd:simpleType>
+        <xsd:restriction base="dms:Text"/>
+      </xsd:simpleType>
+    </xsd:element>
+    <xsd:element name="ScenarioTagsTaxHTField0" ma:index="115" nillable="true" ma:taxonomy="true" ma:internalName="ScenarioTagsTaxHTField0" ma:taxonomyFieldName="ScenarioTags" ma:displayName="Scenarios" ma:readOnly="false" ma:default="" ma:fieldId="{93aef74d-6c78-4815-8310-51477dceeccc}" ma:taxonomyMulti="true" ma:sspId="8f79753a-75d3-41f5-8ca3-40b843941b4f" ma:termSetId="4b7d5f16-e2f2-4fc0-bab3-6e8b931e57d6" ma:anchorId="00000000-0000-0000-0000-000000000000" ma:open="false" ma:isKeyword="false">
+      <xsd:complexType>
+        <xsd:sequence>
+          <xsd:element ref="pc:Terms" minOccurs="0" maxOccurs="1"/>
+        </xsd:sequence>
+      </xsd:complexType>
+    </xsd:element>
+    <xsd:element name="ShowIn" ma:index="117" nillable="true" ma:displayName="Show In" ma:default="Show everywhere" ma:internalName="ShowIn" ma:readOnly="false">
+      <xsd:simpleType>
+        <xsd:restriction base="dms:Choice">
+          <xsd:enumeration value="Hide on web"/>
+          <xsd:enumeration value="On Web no search"/>
+          <xsd:enumeration value="Show everywhere"/>
+          <xsd:enumeration value="Special use only"/>
+        </xsd:restriction>
+      </xsd:simpleType>
+    </xsd:element>
+    <xsd:element name="SourceTitle" ma:index="118" nillable="true" ma:displayName="Source Title" ma:default="" ma:indexed="true" ma:internalName="SourceTitle" ma:readOnly="false">
+      <xsd:simpleType>
+        <xsd:restriction base="dms:Text"/>
+      </xsd:simpleType>
+    </xsd:element>
+    <xsd:element name="CSXSubmissionDate" ma:index="119" nillable="true" ma:displayName="Submission Date" ma:default="" ma:internalName="CSXSubmissionDate" ma:readOnly="false">
+      <xsd:simpleType>
+        <xsd:restriction base="dms:DateTime"/>
+      </xsd:simpleType>
+    </xsd:element>
+    <xsd:element name="SubmitterId" ma:index="120" nillable="true" ma:displayName="Submitter ID" ma:default="" ma:internalName="SubmitterId" ma:readOnly="false">
+      <xsd:simpleType>
+        <xsd:restriction base="dms:Text"/>
+      </xsd:simpleType>
+    </xsd:element>
+    <xsd:element name="TaxCatchAll" ma:index="121" nillable="true" ma:displayName="Taxonomy Catch All Column" ma:hidden="true" ma:list="{530f955b-6704-4601-bd83-f81d87f1e440}" ma:internalName="TaxCatchAll" ma:showField="CatchAllData" ma:web="4873beb7-5857-4685-be1f-d57550cc96cc">
+      <xsd:complexType>
+        <xsd:complexContent>
+          <xsd:extension base="dms:MultiChoiceLookup">
+            <xsd:sequence>
+              <xsd:element name="Value" type="dms:Lookup" maxOccurs="unbounded" minOccurs="0" nillable="true"/>
+            </xsd:sequence>
+          </xsd:extension>
+        </xsd:complexContent>
+      </xsd:complexType>
+    </xsd:element>
+    <xsd:element name="TaxCatchAllLabel" ma:index="122" nillable="true" ma:displayName="Taxonomy Catch All Column1" ma:hidden="true" ma:list="{530f955b-6704-4601-bd83-f81d87f1e440}" ma:internalName="TaxCatchAllLabel" ma:readOnly="true" ma:showField="CatchAllDataLabel" ma:web="4873beb7-5857-4685-be1f-d57550cc96cc">
+      <xsd:complexType>
+        <xsd:complexContent>
+          <xsd:extension base="dms:MultiChoiceLookup">
+            <xsd:sequence>
+              <xsd:element name="Value" type="dms:Lookup" maxOccurs="unbounded" minOccurs="0" nillable="true"/>
+            </xsd:sequence>
+          </xsd:extension>
+        </xsd:complexContent>
+      </xsd:complexType>
+    </xsd:element>
+    <xsd:element name="TemplateStatus" ma:index="123" nillable="true" ma:displayName="Template Status" ma:default="" ma:internalName="TemplateStatus">
+      <xsd:simpleType>
+        <xsd:restriction base="dms:Unknown"/>
+      </xsd:simpleType>
+    </xsd:element>
+    <xsd:element name="TemplateTemplateType" ma:index="124" nillable="true" ma:displayName="Template Type" ma:default="" ma:internalName="TemplateTemplateType">
+      <xsd:simpleType>
+        <xsd:restriction base="dms:Unknown"/>
+      </xsd:simpleType>
+    </xsd:element>
+    <xsd:element name="ThumbnailAssetId" ma:index="125" nillable="true" ma:displayName="Thumbnail Image Asset" ma:default="" ma:internalName="ThumbnailAssetId" ma:readOnly="false">
+      <xsd:simpleType>
+        <xsd:restriction base="dms:Text"/>
+      </xsd:simpleType>
+    </xsd:element>
+    <xsd:element name="TimesCloned" ma:index="126" nillable="true" ma:displayName="Times Cloned" ma:default="" ma:internalName="TimesCloned" ma:readOnly="false">
+      <xsd:simpleType>
+        <xsd:restriction base="dms:Number"/>
+      </xsd:simpleType>
+    </xsd:element>
+    <xsd:element name="TrustLevel" ma:index="128" nillable="true" ma:displayName="Trust Level" ma:default="1 Microsoft Managed Content" ma:internalName="TrustLevel" ma:readOnly="false">
+      <xsd:simpleType>
+        <xsd:restriction base="dms:Unknown"/>
+      </xsd:simpleType>
+    </xsd:element>
+    <xsd:element name="UALocComments" ma:index="129" nillable="true" ma:displayName="UA Loc Comments" ma:default="" ma:internalName="UALocComments" ma:readOnly="false">
+      <xsd:simpleType>
+        <xsd:restriction base="dms:Note"/>
+      </xsd:simpleType>
+    </xsd:element>
+    <xsd:element name="UALocRecommendation" ma:index="130" nillable="true" ma:displayName="UA Loc Recommendation" ma:default="Localize" ma:internalName="UALocRecommendation" ma:readOnly="false">
+      <xsd:simpleType>
+        <xsd:restriction base="dms:Choice">
+          <xsd:enumeration value="Localize"/>
+          <xsd:enumeration value="Never Localize"/>
+          <xsd:enumeration value="Priority Localize"/>
+        </xsd:restriction>
+      </xsd:simpleType>
+    </xsd:element>
+    <xsd:element name="UANotes" ma:index="131" nillable="true" ma:displayName="UA Notes" ma:default="" ma:internalName="UANotes" ma:readOnly="false">
+      <xsd:simpleType>
+        <xsd:restriction base="dms:Note"/>
+      </xsd:simpleType>
+    </xsd:element>
+    <xsd:element name="TPAppVersion" ma:index="132" nillable="true" ma:displayName="Version" ma:default="" ma:internalName="TPAppVersion">
+      <xsd:simpleType>
+        <xsd:restriction base="dms:Text"/>
+      </xsd:simpleType>
+    </xsd:element>
+    <xsd:element name="VoteCount" ma:index="133" nillable="true" ma:displayName="Vote Count" ma:default="" ma:internalName="VoteCount" ma:readOnly="false">
+      <xsd:simpleType>
+        <xsd:restriction base="dms:Unknown"/>
+      </xsd:simpleType>
+    </xsd:element>
+  </xsd:schema>
+  <xsd:schema xmlns="http://schemas.openxmlformats.org/package/2006/metadata/core-properties" xmlns:xsd="http://www.w3.org/2001/XMLSchema" xmlns:xsi="http://www.w3.org/2001/XMLSchema-instance" xmlns:dc="http://purl.org/dc/elements/1.1/" xmlns:dcterms="http://purl.org/dc/terms/" xmlns:odoc="http://schemas.microsoft.com/internal/obd" targetNamespace="http://schemas.openxmlformats.org/package/2006/metadata/core-properties" elementFormDefault="qualified" attributeFormDefault="unqualified" blockDefault="#all">
+    <xsd:import namespace="http://purl.org/dc/elements/1.1/" schemaLocation="http://dublincore.org/schemas/xmls/qdc/2003/04/02/dc.xsd"/>
+    <xsd:import namespace="http://purl.org/dc/terms/" schemaLocation="http://dublincore.org/schemas/xmls/qdc/2003/04/02/dcterms.xsd"/>
+    <xsd:element name="coreProperties" type="CT_coreProperties"/>
+    <xsd:complexType name="CT_coreProperties">
+      <xsd:all>
+        <xsd:element ref="dc:creator" minOccurs="0" maxOccurs="1"/>
+        <xsd:element ref="dcterms:created" minOccurs="0" maxOccurs="1"/>
+        <xsd:element ref="dc:identifier" minOccurs="0" maxOccurs="1"/>
+        <xsd:element name="contentType" minOccurs="0" maxOccurs="1" type="xsd:string" ma:index="22" ma:displayName="Content Type"/>
+        <xsd:element ref="dc:title" minOccurs="0" maxOccurs="1" ma:index="127" ma:displayName="Title"/>
+        <xsd:element ref="dc:subject" minOccurs="0" maxOccurs="1"/>
+        <xsd:element ref="dc:description" minOccurs="0" maxOccurs="1"/>
+        <xsd:element name="keywords" minOccurs="0" maxOccurs="1" type="xsd:string"/>
+        <xsd:element ref="dc:language" minOccurs="0" maxOccurs="1"/>
+        <xsd:element name="category" minOccurs="0" maxOccurs="1" type="xsd:string"/>
+        <xsd:element name="version" minOccurs="0" maxOccurs="1" type="xsd:string"/>
+        <xsd:element name="revision" minOccurs="0" maxOccurs="1" type="xsd:string">
+          <xsd:annotation>
+            <xsd:documentation>
+                        This value indicates the number of saves or revisions. The application is responsible for updating this value after each revision.
+                    </xsd:documentation>
+          </xsd:annotation>
+        </xsd:element>
+        <xsd:element name="lastModifiedBy" minOccurs="0" maxOccurs="1" type="xsd:string"/>
+        <xsd:element ref="dcterms:modified" minOccurs="0" maxOccurs="1"/>
+        <xsd:element name="contentStatus" minOccurs="0" maxOccurs="1" type="xsd:string"/>
+      </xsd:all>
+    </xsd:complexType>
+  </xsd:schema>
+  <xs:schema xmlns:pc="http://schemas.microsoft.com/office/infopath/2007/PartnerControls" xmlns:xs="http://www.w3.org/2001/XMLSchema" targetNamespace="http://schemas.microsoft.com/office/infopath/2007/PartnerControls" elementFormDefault="qualified" attributeFormDefault="unqualified">
+    <xs:element name="Person">
+      <xs:complexType>
+        <xs:sequence>
+          <xs:element ref="pc:DisplayName" minOccurs="0"/>
+          <xs:element ref="pc:AccountId" minOccurs="0"/>
+          <xs:element ref="pc:AccountType" minOccurs="0"/>
+        </xs:sequence>
+      </xs:complexType>
+    </xs:element>
+    <xs:element name="DisplayName" type="xs:string"/>
+    <xs:element name="AccountId" type="xs:string"/>
+    <xs:element name="AccountType" type="xs:string"/>
+    <xs:element name="BDCAssociatedEntity">
+      <xs:complexType>
+        <xs:sequence>
+          <xs:element ref="pc:BDCEntity" minOccurs="0" maxOccurs="unbounded"/>
+        </xs:sequence>
+        <xs:attribute ref="pc:EntityNamespace"/>
+        <xs:attribute ref="pc:EntityName"/>
+        <xs:attribute ref="pc:SystemInstanceName"/>
+        <xs:attribute ref="pc:AssociationName"/>
+      </xs:complexType>
+    </xs:element>
+    <xs:attribute name="EntityNamespace" type="xs:string"/>
+    <xs:attribute name="EntityName" type="xs:string"/>
+    <xs:attribute name="SystemInstanceName" type="xs:string"/>
+    <xs:attribute name="AssociationName" type="xs:string"/>
+    <xs:element name="BDCEntity">
+      <xs:complexType>
+        <xs:sequence>
+          <xs:element ref="pc:EntityDisplayName" minOccurs="0"/>
+          <xs:element ref="pc:EntityInstanceReference" minOccurs="0"/>
+          <xs:element ref="pc:EntityId1" minOccurs="0"/>
+          <xs:element ref="pc:EntityId2" minOccurs="0"/>
+          <xs:element ref="pc:EntityId3" minOccurs="0"/>
+          <xs:element ref="pc:EntityId4" minOccurs="0"/>
+          <xs:element ref="pc:EntityId5" minOccurs="0"/>
+        </xs:sequence>
+      </xs:complexType>
+    </xs:element>
+    <xs:element name="EntityDisplayName" type="xs:string"/>
+    <xs:element name="EntityInstanceReference" type="xs:string"/>
+    <xs:element name="EntityId1" type="xs:string"/>
+    <xs:element name="EntityId2" type="xs:string"/>
+    <xs:element name="EntityId3" type="xs:string"/>
+    <xs:element name="EntityId4" type="xs:string"/>
+    <xs:element name="EntityId5" type="xs:string"/>
+    <xs:element name="Terms">
+      <xs:complexType>
+        <xs:sequence>
+          <xs:element ref="pc:TermInfo" minOccurs="0" maxOccurs="unbounded"/>
+        </xs:sequence>
+      </xs:complexType>
+    </xs:element>
+    <xs:element name="TermInfo">
+      <xs:complexType>
+        <xs:sequence>
+          <xs:element ref="pc:TermName" minOccurs="0"/>
+          <xs:element ref="pc:TermId" minOccurs="0"/>
+        </xs:sequence>
+      </xs:complexType>
+    </xs:element>
+    <xs:element name="TermName" type="xs:string"/>
+    <xs:element name="TermId" type="xs:string"/>
+  </xs:schema>
+</ct:contentTypeSchema>
+</file>
+
+<file path=customXml/item2.xml><?xml version="1.0" encoding="utf-8"?>
 <p:properties xmlns:p="http://schemas.microsoft.com/office/2006/metadata/properties" xmlns:xsi="http://www.w3.org/2001/XMLSchema-instance" xmlns:pc="http://schemas.microsoft.com/office/infopath/2007/PartnerControls">
   <documentManagement>
     <LocLastLocAttemptVersionTypeLookup xmlns="4873beb7-5857-4685-be1f-d57550cc96cc" xsi:nil="true"/>
@@ -7702,1047 +8754,11 @@
 </p:properties>
 </file>
 
-<file path=customXml/item2.xml><?xml version="1.0" encoding="utf-8"?>
-<ct:contentTypeSchema xmlns:ct="http://schemas.microsoft.com/office/2006/metadata/contentType" xmlns:ma="http://schemas.microsoft.com/office/2006/metadata/properties/metaAttributes" ct:_="" ma:_="" ma:contentTypeName="TemplateFile" ma:contentTypeID="0x0101006EDDDB5EE6D98C44930B742096920B300400F5B6D36B3EF94B4E9A635CDF2A18F5B8" ma:contentTypeVersion="72" ma:contentTypeDescription="Create a new document." ma:contentTypeScope="" ma:versionID="a23e56308344d904b51738559c3d67c9">
-  <xsd:schema xmlns:xsd="http://www.w3.org/2001/XMLSchema" xmlns:xs="http://www.w3.org/2001/XMLSchema" xmlns:p="http://schemas.microsoft.com/office/2006/metadata/properties" xmlns:ns2="4873beb7-5857-4685-be1f-d57550cc96cc" targetNamespace="http://schemas.microsoft.com/office/2006/metadata/properties" ma:root="true" ma:fieldsID="cd0908cc4600e77bf5da051303e00c8d" ns2:_="">
-    <xsd:import namespace="4873beb7-5857-4685-be1f-d57550cc96cc"/>
-    <xsd:element name="properties">
-      <xsd:complexType>
-        <xsd:sequence>
-          <xsd:element name="documentManagement">
-            <xsd:complexType>
-              <xsd:all>
-                <xsd:element ref="ns2:AcquiredFrom" minOccurs="0"/>
-                <xsd:element ref="ns2:UACurrentWords" minOccurs="0"/>
-                <xsd:element ref="ns2:TPApplication" minOccurs="0"/>
-                <xsd:element ref="ns2:ApprovalLog" minOccurs="0"/>
-                <xsd:element ref="ns2:ApprovalStatus" minOccurs="0"/>
-                <xsd:element ref="ns2:AssetStart" minOccurs="0"/>
-                <xsd:element ref="ns2:AssetExpire" minOccurs="0"/>
-                <xsd:element ref="ns2:AssetId" minOccurs="0"/>
-                <xsd:element ref="ns2:IsSearchable" minOccurs="0"/>
-                <xsd:element ref="ns2:AssetType" minOccurs="0"/>
-                <xsd:element ref="ns2:APAuthor" minOccurs="0"/>
-                <xsd:element ref="ns2:AverageRating" minOccurs="0"/>
-                <xsd:element ref="ns2:BlockPublish" minOccurs="0"/>
-                <xsd:element ref="ns2:BugNumber" minOccurs="0"/>
-                <xsd:element ref="ns2:CampaignTagsTaxHTField0" minOccurs="0"/>
-                <xsd:element ref="ns2:TPClientViewer" minOccurs="0"/>
-                <xsd:element ref="ns2:ClipArtFilename" minOccurs="0"/>
-                <xsd:element ref="ns2:TPCommandLine" minOccurs="0"/>
-                <xsd:element ref="ns2:TPComponent" minOccurs="0"/>
-                <xsd:element ref="ns2:ContentItem" minOccurs="0"/>
-                <xsd:element ref="ns2:CrawlForDependencies" minOccurs="0"/>
-                <xsd:element ref="ns2:CSXHash" minOccurs="0"/>
-                <xsd:element ref="ns2:CSXSubmissionMarket" minOccurs="0"/>
-                <xsd:element ref="ns2:CSXUpdate" minOccurs="0"/>
-                <xsd:element ref="ns2:IntlLangReviewDate" minOccurs="0"/>
-                <xsd:element ref="ns2:IsDeleted" minOccurs="0"/>
-                <xsd:element ref="ns2:APDescription" minOccurs="0"/>
-                <xsd:element ref="ns2:DirectSourceMarket" minOccurs="0"/>
-                <xsd:element ref="ns2:Downloads" minOccurs="0"/>
-                <xsd:element ref="ns2:DSATActionTaken" minOccurs="0"/>
-                <xsd:element ref="ns2:APEditor" minOccurs="0"/>
-                <xsd:element ref="ns2:EditorialStatus" minOccurs="0"/>
-                <xsd:element ref="ns2:EditorialTags" minOccurs="0"/>
-                <xsd:element ref="ns2:TPExecutable" minOccurs="0"/>
-                <xsd:element ref="ns2:FeatureTagsTaxHTField0" minOccurs="0"/>
-                <xsd:element ref="ns2:TPFriendlyName" minOccurs="0"/>
-                <xsd:element ref="ns2:FriendlyTitle" minOccurs="0"/>
-                <xsd:element ref="ns2:PrimaryImageGen" minOccurs="0"/>
-                <xsd:element ref="ns2:HandoffToMSDN" minOccurs="0"/>
-                <xsd:element ref="ns2:InProjectListLookup" minOccurs="0"/>
-                <xsd:element ref="ns2:TPInstallLocation" minOccurs="0"/>
-                <xsd:element ref="ns2:InternalTagsTaxHTField0" minOccurs="0"/>
-                <xsd:element ref="ns2:IntlLangReview" minOccurs="0"/>
-                <xsd:element ref="ns2:IntlLangReviewer" minOccurs="0"/>
-                <xsd:element ref="ns2:MarketSpecific" minOccurs="0"/>
-                <xsd:element ref="ns2:LastCompleteVersionLookup" minOccurs="0"/>
-                <xsd:element ref="ns2:LastHandOff" minOccurs="0"/>
-                <xsd:element ref="ns2:LastModifiedDateTime" minOccurs="0"/>
-                <xsd:element ref="ns2:LastPreviewErrorLookup" minOccurs="0"/>
-                <xsd:element ref="ns2:LastPreviewResultLookup" minOccurs="0"/>
-                <xsd:element ref="ns2:LastPreviewAttemptDateLookup" minOccurs="0"/>
-                <xsd:element ref="ns2:LastPreviewedByLookup" minOccurs="0"/>
-                <xsd:element ref="ns2:LastPreviewTimeLookup" minOccurs="0"/>
-                <xsd:element ref="ns2:LastPreviewVersionLookup" minOccurs="0"/>
-                <xsd:element ref="ns2:LastPublishErrorLookup" minOccurs="0"/>
-                <xsd:element ref="ns2:LastPublishResultLookup" minOccurs="0"/>
-                <xsd:element ref="ns2:LastPublishAttemptDateLookup" minOccurs="0"/>
-                <xsd:element ref="ns2:LastPublishedByLookup" minOccurs="0"/>
-                <xsd:element ref="ns2:LastPublishTimeLookup" minOccurs="0"/>
-                <xsd:element ref="ns2:LastPublishVersionLookup" minOccurs="0"/>
-                <xsd:element ref="ns2:TPLaunchHelpLinkType" minOccurs="0"/>
-                <xsd:element ref="ns2:LegacyData" minOccurs="0"/>
-                <xsd:element ref="ns2:TPLaunchHelpLink" minOccurs="0"/>
-                <xsd:element ref="ns2:LocComments" minOccurs="0"/>
-                <xsd:element ref="ns2:LocLastLocAttemptVersionLookup" minOccurs="0"/>
-                <xsd:element ref="ns2:LocLastLocAttemptVersionTypeLookup" minOccurs="0"/>
-                <xsd:element ref="ns2:LocManualTestRequired" minOccurs="0"/>
-                <xsd:element ref="ns2:LocMarketGroupTiers2" minOccurs="0"/>
-                <xsd:element ref="ns2:LocNewPublishedVersionLookup" minOccurs="0"/>
-                <xsd:element ref="ns2:LocOverallHandbackStatusLookup" minOccurs="0"/>
-                <xsd:element ref="ns2:LocOverallLocStatusLookup" minOccurs="0"/>
-                <xsd:element ref="ns2:LocOverallPreviewStatusLookup" minOccurs="0"/>
-                <xsd:element ref="ns2:LocOverallPublishStatusLookup" minOccurs="0"/>
-                <xsd:element ref="ns2:IntlLocPriority" minOccurs="0"/>
-                <xsd:element ref="ns2:LocProcessedForHandoffsLookup" minOccurs="0"/>
-                <xsd:element ref="ns2:LocProcessedForMarketsLookup" minOccurs="0"/>
-                <xsd:element ref="ns2:LocPublishedDependentAssetsLookup" minOccurs="0"/>
-                <xsd:element ref="ns2:LocPublishedLinkedAssetsLookup" minOccurs="0"/>
-                <xsd:element ref="ns2:LocRecommendedHandoff" minOccurs="0"/>
-                <xsd:element ref="ns2:LocalizationTagsTaxHTField0" minOccurs="0"/>
-                <xsd:element ref="ns2:MachineTranslated" minOccurs="0"/>
-                <xsd:element ref="ns2:Manager" minOccurs="0"/>
-                <xsd:element ref="ns2:Markets" minOccurs="0"/>
-                <xsd:element ref="ns2:Milestone" minOccurs="0"/>
-                <xsd:element ref="ns2:TPNamespace" minOccurs="0"/>
-                <xsd:element ref="ns2:NumericId" minOccurs="0"/>
-                <xsd:element ref="ns2:NumOfRatingsLookup" minOccurs="0"/>
-                <xsd:element ref="ns2:OOCacheId" minOccurs="0"/>
-                <xsd:element ref="ns2:OpenTemplate" minOccurs="0"/>
-                <xsd:element ref="ns2:OriginAsset" minOccurs="0"/>
-                <xsd:element ref="ns2:OriginalRelease" minOccurs="0"/>
-                <xsd:element ref="ns2:OriginalSourceMarket" minOccurs="0"/>
-                <xsd:element ref="ns2:OutputCachingOn" minOccurs="0"/>
-                <xsd:element ref="ns2:ParentAssetId" minOccurs="0"/>
-                <xsd:element ref="ns2:PlannedPubDate" minOccurs="0"/>
-                <xsd:element ref="ns2:PolicheckWords" minOccurs="0"/>
-                <xsd:element ref="ns2:BusinessGroup" minOccurs="0"/>
-                <xsd:element ref="ns2:UAProjectedTotalWords" minOccurs="0"/>
-                <xsd:element ref="ns2:Provider" minOccurs="0"/>
-                <xsd:element ref="ns2:Providers" minOccurs="0"/>
-                <xsd:element ref="ns2:PublishStatusLookup" minOccurs="0"/>
-                <xsd:element ref="ns2:PublishTargets" minOccurs="0"/>
-                <xsd:element ref="ns2:RecommendationsModifier" minOccurs="0"/>
-                <xsd:element ref="ns2:ArtSampleDocs" minOccurs="0"/>
-                <xsd:element ref="ns2:ScenarioTagsTaxHTField0" minOccurs="0"/>
-                <xsd:element ref="ns2:ShowIn" minOccurs="0"/>
-                <xsd:element ref="ns2:SourceTitle" minOccurs="0"/>
-                <xsd:element ref="ns2:CSXSubmissionDate" minOccurs="0"/>
-                <xsd:element ref="ns2:SubmitterId" minOccurs="0"/>
-                <xsd:element ref="ns2:TaxCatchAll" minOccurs="0"/>
-                <xsd:element ref="ns2:TaxCatchAllLabel" minOccurs="0"/>
-                <xsd:element ref="ns2:TemplateStatus" minOccurs="0"/>
-                <xsd:element ref="ns2:TemplateTemplateType" minOccurs="0"/>
-                <xsd:element ref="ns2:ThumbnailAssetId" minOccurs="0"/>
-                <xsd:element ref="ns2:TimesCloned" minOccurs="0"/>
-                <xsd:element ref="ns2:TrustLevel" minOccurs="0"/>
-                <xsd:element ref="ns2:UALocComments" minOccurs="0"/>
-                <xsd:element ref="ns2:UALocRecommendation" minOccurs="0"/>
-                <xsd:element ref="ns2:UANotes" minOccurs="0"/>
-                <xsd:element ref="ns2:TPAppVersion" minOccurs="0"/>
-                <xsd:element ref="ns2:VoteCount" minOccurs="0"/>
-              </xsd:all>
-            </xsd:complexType>
-          </xsd:element>
-        </xsd:sequence>
-      </xsd:complexType>
-    </xsd:element>
-  </xsd:schema>
-  <xsd:schema xmlns:xsd="http://www.w3.org/2001/XMLSchema" xmlns:xs="http://www.w3.org/2001/XMLSchema" xmlns:dms="http://schemas.microsoft.com/office/2006/documentManagement/types" xmlns:pc="http://schemas.microsoft.com/office/infopath/2007/PartnerControls" targetNamespace="4873beb7-5857-4685-be1f-d57550cc96cc" elementFormDefault="qualified">
-    <xsd:import namespace="http://schemas.microsoft.com/office/2006/documentManagement/types"/>
-    <xsd:import namespace="http://schemas.microsoft.com/office/infopath/2007/PartnerControls"/>
-    <xsd:element name="AcquiredFrom" ma:index="1" nillable="true" ma:displayName="Acquired From" ma:default="Internal MS" ma:internalName="AcquiredFrom" ma:readOnly="false">
-      <xsd:simpleType>
-        <xsd:restriction base="dms:Choice">
-          <xsd:enumeration value="Internal MS"/>
-          <xsd:enumeration value="Community"/>
-          <xsd:enumeration value="MVP"/>
-          <xsd:enumeration value="Publisher"/>
-          <xsd:enumeration value="Partner"/>
-          <xsd:enumeration value="None"/>
-        </xsd:restriction>
-      </xsd:simpleType>
-    </xsd:element>
-    <xsd:element name="UACurrentWords" ma:index="2" nillable="true" ma:displayName="Actual Word Count" ma:default="" ma:internalName="UACurrentWords" ma:readOnly="false">
-      <xsd:simpleType>
-        <xsd:restriction base="dms:Unknown"/>
-      </xsd:simpleType>
-    </xsd:element>
-    <xsd:element name="TPApplication" ma:index="3" nillable="true" ma:displayName="Application to Open Template With" ma:default="" ma:internalName="TPApplication">
-      <xsd:simpleType>
-        <xsd:restriction base="dms:Text"/>
-      </xsd:simpleType>
-    </xsd:element>
-    <xsd:element name="ApprovalLog" ma:index="4" nillable="true" ma:displayName="Approval Log" ma:default="" ma:hidden="true" ma:internalName="ApprovalLog" ma:readOnly="false">
-      <xsd:simpleType>
-        <xsd:restriction base="dms:Note"/>
-      </xsd:simpleType>
-    </xsd:element>
-    <xsd:element name="ApprovalStatus" ma:index="5" nillable="true" ma:displayName="Approval Status" ma:default="InProgress" ma:internalName="ApprovalStatus" ma:readOnly="false">
-      <xsd:simpleType>
-        <xsd:restriction base="dms:Choice">
-          <xsd:enumeration value="InProgress"/>
-          <xsd:enumeration value="Rejected"/>
-          <xsd:enumeration value="Questionable"/>
-          <xsd:enumeration value="ApprovedAutomatic"/>
-          <xsd:enumeration value="ApprovedManual"/>
-          <xsd:enumeration value="On Hold"/>
-          <xsd:enumeration value="Needs Review"/>
-          <xsd:enumeration value="A Violation"/>
-          <xsd:enumeration value="Unpublished Violation"/>
-        </xsd:restriction>
-      </xsd:simpleType>
-    </xsd:element>
-    <xsd:element name="AssetStart" ma:index="6" nillable="true" ma:displayName="Asset Begin Date" ma:default="[Today]" ma:internalName="AssetStart" ma:readOnly="false">
-      <xsd:simpleType>
-        <xsd:restriction base="dms:DateTime"/>
-      </xsd:simpleType>
-    </xsd:element>
-    <xsd:element name="AssetExpire" ma:index="7" nillable="true" ma:displayName="Asset End Date" ma:default="2029-01-01T08:00:00Z" ma:format="DateTime" ma:internalName="AssetExpire" ma:readOnly="false">
-      <xsd:simpleType>
-        <xsd:restriction base="dms:DateTime"/>
-      </xsd:simpleType>
-    </xsd:element>
-    <xsd:element name="AssetId" ma:index="8" nillable="true" ma:displayName="Asset ID" ma:default="" ma:indexed="true" ma:internalName="AssetId" ma:readOnly="false">
-      <xsd:simpleType>
-        <xsd:restriction base="dms:Text">
-          <xsd:maxLength value="255"/>
-        </xsd:restriction>
-      </xsd:simpleType>
-    </xsd:element>
-    <xsd:element name="IsSearchable" ma:index="9" nillable="true" ma:displayName="Asset Searchable?" ma:default="true" ma:internalName="IsSearchable" ma:readOnly="false">
-      <xsd:simpleType>
-        <xsd:restriction base="dms:Boolean"/>
-      </xsd:simpleType>
-    </xsd:element>
-    <xsd:element name="AssetType" ma:index="10" nillable="true" ma:displayName="Asset Type" ma:default="" ma:internalName="AssetType" ma:readOnly="false">
-      <xsd:simpleType>
-        <xsd:restriction base="dms:Unknown"/>
-      </xsd:simpleType>
-    </xsd:element>
-    <xsd:element name="APAuthor" ma:index="11" nillable="true" ma:displayName="Author" ma:default="" ma:list="UserInfo" ma:internalName="APAuthor" ma:readOnly="false">
-      <xsd:complexType>
-        <xsd:complexContent>
-          <xsd:extension base="dms:User">
-            <xsd:sequence>
-              <xsd:element name="UserInfo" minOccurs="0" maxOccurs="unbounded">
-                <xsd:complexType>
-                  <xsd:sequence>
-                    <xsd:element name="DisplayName" type="xsd:string" minOccurs="0"/>
-                    <xsd:element name="AccountId" type="dms:UserId" minOccurs="0" nillable="true"/>
-                    <xsd:element name="AccountType" type="xsd:string" minOccurs="0"/>
-                  </xsd:sequence>
-                </xsd:complexType>
-              </xsd:element>
-            </xsd:sequence>
-          </xsd:extension>
-        </xsd:complexContent>
-      </xsd:complexType>
-    </xsd:element>
-    <xsd:element name="AverageRating" ma:index="12" nillable="true" ma:displayName="Average Rating" ma:internalName="AverageRating" ma:readOnly="false">
-      <xsd:simpleType>
-        <xsd:restriction base="dms:Text"/>
-      </xsd:simpleType>
-    </xsd:element>
-    <xsd:element name="BlockPublish" ma:index="13" nillable="true" ma:displayName="Block from Publishing?" ma:default="" ma:internalName="BlockPublish" ma:readOnly="false">
-      <xsd:simpleType>
-        <xsd:restriction base="dms:Boolean"/>
-      </xsd:simpleType>
-    </xsd:element>
-    <xsd:element name="BugNumber" ma:index="14" nillable="true" ma:displayName="Bug Number" ma:default="" ma:internalName="BugNumber" ma:readOnly="false">
-      <xsd:simpleType>
-        <xsd:restriction base="dms:Text"/>
-      </xsd:simpleType>
-    </xsd:element>
-    <xsd:element name="CampaignTagsTaxHTField0" ma:index="16" nillable="true" ma:taxonomy="true" ma:internalName="CampaignTagsTaxHTField0" ma:taxonomyFieldName="CampaignTags" ma:displayName="Campaigns" ma:readOnly="false" ma:default="" ma:fieldId="{1df42cc3-2301-4f11-a52a-6ead923c29ed}" ma:taxonomyMulti="true" ma:sspId="8f79753a-75d3-41f5-8ca3-40b843941b4f" ma:termSetId="ca0e50d4-faa1-44ce-961e-bb1441c60e66" ma:anchorId="00000000-0000-0000-0000-000000000000" ma:open="false" ma:isKeyword="false">
-      <xsd:complexType>
-        <xsd:sequence>
-          <xsd:element ref="pc:Terms" minOccurs="0" maxOccurs="1"/>
-        </xsd:sequence>
-      </xsd:complexType>
-    </xsd:element>
-    <xsd:element name="TPClientViewer" ma:index="17" nillable="true" ma:displayName="Client Viewer" ma:default="" ma:internalName="TPClientViewer">
-      <xsd:simpleType>
-        <xsd:restriction base="dms:Text"/>
-      </xsd:simpleType>
-    </xsd:element>
-    <xsd:element name="ClipArtFilename" ma:index="18" nillable="true" ma:displayName="Clip Art Name" ma:default="" ma:internalName="ClipArtFilename" ma:readOnly="false">
-      <xsd:simpleType>
-        <xsd:restriction base="dms:Text"/>
-      </xsd:simpleType>
-    </xsd:element>
-    <xsd:element name="TPCommandLine" ma:index="19" nillable="true" ma:displayName="Command Line" ma:default="" ma:internalName="TPCommandLine">
-      <xsd:simpleType>
-        <xsd:restriction base="dms:Text"/>
-      </xsd:simpleType>
-    </xsd:element>
-    <xsd:element name="TPComponent" ma:index="20" nillable="true" ma:displayName="Component" ma:default="" ma:internalName="TPComponent">
-      <xsd:simpleType>
-        <xsd:restriction base="dms:Text"/>
-      </xsd:simpleType>
-    </xsd:element>
-    <xsd:element name="ContentItem" ma:index="21" nillable="true" ma:displayName="Content Item" ma:default="" ma:hidden="true" ma:internalName="ContentItem" ma:readOnly="false">
-      <xsd:simpleType>
-        <xsd:restriction base="dms:Unknown"/>
-      </xsd:simpleType>
-    </xsd:element>
-    <xsd:element name="CrawlForDependencies" ma:index="23" nillable="true" ma:displayName="Crawl for Dependencies?" ma:default="true" ma:internalName="CrawlForDependencies" ma:readOnly="false">
-      <xsd:simpleType>
-        <xsd:restriction base="dms:Boolean"/>
-      </xsd:simpleType>
-    </xsd:element>
-    <xsd:element name="CSXHash" ma:index="26" nillable="true" ma:displayName="CSX Hash" ma:default="" ma:indexed="true" ma:internalName="CSXHash" ma:readOnly="false">
-      <xsd:simpleType>
-        <xsd:restriction base="dms:Text"/>
-      </xsd:simpleType>
-    </xsd:element>
-    <xsd:element name="CSXSubmissionMarket" ma:index="27" nillable="true" ma:displayName="CSX Submission Market" ma:default="" ma:list="{2FBD1B11-2ACE-4FDC-B5A3-635D4ADF6F1B}" ma:internalName="CSXSubmissionMarket" ma:readOnly="false" ma:showField="MarketName" ma:web="4873beb7-5857-4685-be1f-d57550cc96cc">
-      <xsd:simpleType>
-        <xsd:restriction base="dms:Lookup"/>
-      </xsd:simpleType>
-    </xsd:element>
-    <xsd:element name="CSXUpdate" ma:index="28" nillable="true" ma:displayName="CSX Updated?" ma:default="false" ma:internalName="CSXUpdate" ma:readOnly="false">
-      <xsd:simpleType>
-        <xsd:restriction base="dms:Boolean"/>
-      </xsd:simpleType>
-    </xsd:element>
-    <xsd:element name="IntlLangReviewDate" ma:index="29" nillable="true" ma:displayName="Date to Complete Intl QA" ma:default="" ma:internalName="IntlLangReviewDate" ma:readOnly="false">
-      <xsd:simpleType>
-        <xsd:restriction base="dms:DateTime"/>
-      </xsd:simpleType>
-    </xsd:element>
-    <xsd:element name="IsDeleted" ma:index="30" nillable="true" ma:displayName="Deleted?" ma:default="" ma:internalName="IsDeleted" ma:readOnly="false">
-      <xsd:simpleType>
-        <xsd:restriction base="dms:Boolean"/>
-      </xsd:simpleType>
-    </xsd:element>
-    <xsd:element name="APDescription" ma:index="31" nillable="true" ma:displayName="Description" ma:default="" ma:internalName="APDescription" ma:readOnly="false">
-      <xsd:simpleType>
-        <xsd:restriction base="dms:Note"/>
-      </xsd:simpleType>
-    </xsd:element>
-    <xsd:element name="DirectSourceMarket" ma:index="32" nillable="true" ma:displayName="Direct Source Market Group" ma:default="" ma:internalName="DirectSourceMarket" ma:readOnly="false">
-      <xsd:simpleType>
-        <xsd:restriction base="dms:Text"/>
-      </xsd:simpleType>
-    </xsd:element>
-    <xsd:element name="Downloads" ma:index="33" nillable="true" ma:displayName="Downloads" ma:default="0" ma:hidden="true" ma:internalName="Downloads" ma:readOnly="false">
-      <xsd:simpleType>
-        <xsd:restriction base="dms:Unknown"/>
-      </xsd:simpleType>
-    </xsd:element>
-    <xsd:element name="DSATActionTaken" ma:index="34" nillable="true" ma:displayName="DSAT Action Taken" ma:default="" ma:internalName="DSATActionTaken" ma:readOnly="false">
-      <xsd:simpleType>
-        <xsd:restriction base="dms:Choice">
-          <xsd:enumeration value="Best Bets"/>
-          <xsd:enumeration value="Expire"/>
-          <xsd:enumeration value="Hide"/>
-          <xsd:enumeration value="None"/>
-        </xsd:restriction>
-      </xsd:simpleType>
-    </xsd:element>
-    <xsd:element name="APEditor" ma:index="35" nillable="true" ma:displayName="Editor" ma:default="" ma:list="UserInfo" ma:internalName="APEditor" ma:readOnly="false">
-      <xsd:complexType>
-        <xsd:complexContent>
-          <xsd:extension base="dms:User">
-            <xsd:sequence>
-              <xsd:element name="UserInfo" minOccurs="0" maxOccurs="unbounded">
-                <xsd:complexType>
-                  <xsd:sequence>
-                    <xsd:element name="DisplayName" type="xsd:string" minOccurs="0"/>
-                    <xsd:element name="AccountId" type="dms:UserId" minOccurs="0" nillable="true"/>
-                    <xsd:element name="AccountType" type="xsd:string" minOccurs="0"/>
-                  </xsd:sequence>
-                </xsd:complexType>
-              </xsd:element>
-            </xsd:sequence>
-          </xsd:extension>
-        </xsd:complexContent>
-      </xsd:complexType>
-    </xsd:element>
-    <xsd:element name="EditorialStatus" ma:index="36" nillable="true" ma:displayName="Editorial Status" ma:default="" ma:internalName="EditorialStatus" ma:readOnly="false">
-      <xsd:simpleType>
-        <xsd:restriction base="dms:Unknown"/>
-      </xsd:simpleType>
-    </xsd:element>
-    <xsd:element name="EditorialTags" ma:index="37" nillable="true" ma:displayName="Editorial Tags" ma:default="" ma:internalName="EditorialTags">
-      <xsd:simpleType>
-        <xsd:restriction base="dms:Unknown"/>
-      </xsd:simpleType>
-    </xsd:element>
-    <xsd:element name="TPExecutable" ma:index="38" nillable="true" ma:displayName="Executable" ma:default="" ma:internalName="TPExecutable">
-      <xsd:simpleType>
-        <xsd:restriction base="dms:Text"/>
-      </xsd:simpleType>
-    </xsd:element>
-    <xsd:element name="FeatureTagsTaxHTField0" ma:index="40" nillable="true" ma:taxonomy="true" ma:internalName="FeatureTagsTaxHTField0" ma:taxonomyFieldName="FeatureTags" ma:displayName="Features" ma:readOnly="false" ma:default="" ma:fieldId="{7fc0d542-15c6-4882-a8e3-13bca44403fb}" ma:taxonomyMulti="true" ma:sspId="8f79753a-75d3-41f5-8ca3-40b843941b4f" ma:termSetId="f1ab6845-967d-4854-a0ba-4ec07f0f8113" ma:anchorId="00000000-0000-0000-0000-000000000000" ma:open="false" ma:isKeyword="false">
-      <xsd:complexType>
-        <xsd:sequence>
-          <xsd:element ref="pc:Terms" minOccurs="0" maxOccurs="1"/>
-        </xsd:sequence>
-      </xsd:complexType>
-    </xsd:element>
-    <xsd:element name="TPFriendlyName" ma:index="41" nillable="true" ma:displayName="Friendly Name" ma:default="" ma:internalName="TPFriendlyName">
-      <xsd:simpleType>
-        <xsd:restriction base="dms:Text"/>
-      </xsd:simpleType>
-    </xsd:element>
-    <xsd:element name="FriendlyTitle" ma:index="42" nillable="true" ma:displayName="Friendly Title" ma:default="" ma:description="Shorter title to be used when displaying search results" ma:internalName="FriendlyTitle" ma:readOnly="false">
-      <xsd:simpleType>
-        <xsd:restriction base="dms:Text"/>
-      </xsd:simpleType>
-    </xsd:element>
-    <xsd:element name="PrimaryImageGen" ma:index="43" nillable="true" ma:displayName="Generate Images?" ma:default="true" ma:internalName="PrimaryImageGen">
-      <xsd:simpleType>
-        <xsd:restriction base="dms:Boolean"/>
-      </xsd:simpleType>
-    </xsd:element>
-    <xsd:element name="HandoffToMSDN" ma:index="44" nillable="true" ma:displayName="Handoff To MSDN Date" ma:default="" ma:internalName="HandoffToMSDN" ma:readOnly="false">
-      <xsd:simpleType>
-        <xsd:restriction base="dms:DateTime"/>
-      </xsd:simpleType>
-    </xsd:element>
-    <xsd:element name="InProjectListLookup" ma:index="45" nillable="true" ma:displayName="InProjectListLookup" ma:list="{9E343742-310B-4684-A24C-1D137CB4B230}" ma:internalName="InProjectListLookup" ma:readOnly="true" ma:showField="InProjectList" ma:web="4873beb7-5857-4685-be1f-d57550cc96cc">
-      <xsd:complexType>
-        <xsd:complexContent>
-          <xsd:extension base="dms:MultiChoiceLookup">
-            <xsd:sequence>
-              <xsd:element name="Value" type="dms:Lookup" maxOccurs="unbounded" minOccurs="0" nillable="true"/>
-            </xsd:sequence>
-          </xsd:extension>
-        </xsd:complexContent>
-      </xsd:complexType>
-    </xsd:element>
-    <xsd:element name="TPInstallLocation" ma:index="46" nillable="true" ma:displayName="Install Location" ma:default="" ma:internalName="TPInstallLocation">
-      <xsd:simpleType>
-        <xsd:restriction base="dms:Text"/>
-      </xsd:simpleType>
-    </xsd:element>
-    <xsd:element name="InternalTagsTaxHTField0" ma:index="48" nillable="true" ma:taxonomy="true" ma:internalName="InternalTagsTaxHTField0" ma:taxonomyFieldName="InternalTags" ma:displayName="Internal Tags" ma:readOnly="false" ma:default="" ma:fieldId="{1490b8a4-2706-41ec-b5e3-73176dccf34e}" ma:taxonomyMulti="true" ma:sspId="8f79753a-75d3-41f5-8ca3-40b843941b4f" ma:termSetId="82b6639e-f7fc-4c18-ad2d-003a6e707765" ma:anchorId="00000000-0000-0000-0000-000000000000" ma:open="false" ma:isKeyword="false">
-      <xsd:complexType>
-        <xsd:sequence>
-          <xsd:element ref="pc:Terms" minOccurs="0" maxOccurs="1"/>
-        </xsd:sequence>
-      </xsd:complexType>
-    </xsd:element>
-    <xsd:element name="IntlLangReview" ma:index="49" nillable="true" ma:displayName="Intl Lang QA Review Required?" ma:default="" ma:internalName="IntlLangReview" ma:readOnly="false">
-      <xsd:simpleType>
-        <xsd:restriction base="dms:Boolean"/>
-      </xsd:simpleType>
-    </xsd:element>
-    <xsd:element name="IntlLangReviewer" ma:index="50" nillable="true" ma:displayName="Intl Lang QA Reviewer" ma:default="" ma:internalName="IntlLangReviewer" ma:readOnly="false">
-      <xsd:simpleType>
-        <xsd:restriction base="dms:Text"/>
-      </xsd:simpleType>
-    </xsd:element>
-    <xsd:element name="MarketSpecific" ma:index="51" nillable="true" ma:displayName="Is Market Specific?" ma:default="" ma:internalName="MarketSpecific" ma:readOnly="false">
-      <xsd:simpleType>
-        <xsd:restriction base="dms:Boolean"/>
-      </xsd:simpleType>
-    </xsd:element>
-    <xsd:element name="LastCompleteVersionLookup" ma:index="52" nillable="true" ma:displayName="Last Complete Version Lookup" ma:default="" ma:list="{9E343742-310B-4684-A24C-1D137CB4B230}" ma:internalName="LastCompleteVersionLookup" ma:readOnly="true" ma:showField="LastCompleteVersion" ma:web="4873beb7-5857-4685-be1f-d57550cc96cc">
-      <xsd:complexType>
-        <xsd:complexContent>
-          <xsd:extension base="dms:MultiChoiceLookup">
-            <xsd:sequence>
-              <xsd:element name="Value" type="dms:Lookup" maxOccurs="unbounded" minOccurs="0" nillable="true"/>
-            </xsd:sequence>
-          </xsd:extension>
-        </xsd:complexContent>
-      </xsd:complexType>
-    </xsd:element>
-    <xsd:element name="LastHandOff" ma:index="53" nillable="true" ma:displayName="Last Hand-off" ma:default="" ma:internalName="LastHandOff" ma:readOnly="false">
-      <xsd:simpleType>
-        <xsd:restriction base="dms:DateTime"/>
-      </xsd:simpleType>
-    </xsd:element>
-    <xsd:element name="LastModifiedDateTime" ma:index="54" nillable="true" ma:displayName="Last Modified Date" ma:default="" ma:internalName="LastModifiedDateTime" ma:readOnly="false">
-      <xsd:simpleType>
-        <xsd:restriction base="dms:DateTime"/>
-      </xsd:simpleType>
-    </xsd:element>
-    <xsd:element name="LastPreviewErrorLookup" ma:index="55" nillable="true" ma:displayName="Last Preview Attempt Error" ma:default="" ma:list="{9E343742-310B-4684-A24C-1D137CB4B230}" ma:internalName="LastPreviewErrorLookup" ma:readOnly="true" ma:showField="LastPreviewError" ma:web="4873beb7-5857-4685-be1f-d57550cc96cc">
-      <xsd:complexType>
-        <xsd:complexContent>
-          <xsd:extension base="dms:MultiChoiceLookup">
-            <xsd:sequence>
-              <xsd:element name="Value" type="dms:Lookup" maxOccurs="unbounded" minOccurs="0" nillable="true"/>
-            </xsd:sequence>
-          </xsd:extension>
-        </xsd:complexContent>
-      </xsd:complexType>
-    </xsd:element>
-    <xsd:element name="LastPreviewResultLookup" ma:index="56" nillable="true" ma:displayName="Last Preview Attempt Result" ma:default="" ma:list="{9E343742-310B-4684-A24C-1D137CB4B230}" ma:internalName="LastPreviewResultLookup" ma:readOnly="true" ma:showField="LastPreviewResult" ma:web="4873beb7-5857-4685-be1f-d57550cc96cc">
-      <xsd:complexType>
-        <xsd:complexContent>
-          <xsd:extension base="dms:MultiChoiceLookup">
-            <xsd:sequence>
-              <xsd:element name="Value" type="dms:Lookup" maxOccurs="unbounded" minOccurs="0" nillable="true"/>
-            </xsd:sequence>
-          </xsd:extension>
-        </xsd:complexContent>
-      </xsd:complexType>
-    </xsd:element>
-    <xsd:element name="LastPreviewAttemptDateLookup" ma:index="57" nillable="true" ma:displayName="Last Preview Attempted On" ma:default="" ma:list="{9E343742-310B-4684-A24C-1D137CB4B230}" ma:internalName="LastPreviewAttemptDateLookup" ma:readOnly="true" ma:showField="LastPreviewAttemptDate" ma:web="4873beb7-5857-4685-be1f-d57550cc96cc">
-      <xsd:complexType>
-        <xsd:complexContent>
-          <xsd:extension base="dms:MultiChoiceLookup">
-            <xsd:sequence>
-              <xsd:element name="Value" type="dms:Lookup" maxOccurs="unbounded" minOccurs="0" nillable="true"/>
-            </xsd:sequence>
-          </xsd:extension>
-        </xsd:complexContent>
-      </xsd:complexType>
-    </xsd:element>
-    <xsd:element name="LastPreviewedByLookup" ma:index="58" nillable="true" ma:displayName="Last Previewed By" ma:default="" ma:list="{9E343742-310B-4684-A24C-1D137CB4B230}" ma:internalName="LastPreviewedByLookup" ma:readOnly="true" ma:showField="LastPreviewedBy" ma:web="4873beb7-5857-4685-be1f-d57550cc96cc">
-      <xsd:complexType>
-        <xsd:complexContent>
-          <xsd:extension base="dms:MultiChoiceLookup">
-            <xsd:sequence>
-              <xsd:element name="Value" type="dms:Lookup" maxOccurs="unbounded" minOccurs="0" nillable="true"/>
-            </xsd:sequence>
-          </xsd:extension>
-        </xsd:complexContent>
-      </xsd:complexType>
-    </xsd:element>
-    <xsd:element name="LastPreviewTimeLookup" ma:index="59" nillable="true" ma:displayName="Last Previewed Date" ma:default="" ma:list="{9E343742-310B-4684-A24C-1D137CB4B230}" ma:internalName="LastPreviewTimeLookup" ma:readOnly="true" ma:showField="LastPreviewTime" ma:web="4873beb7-5857-4685-be1f-d57550cc96cc">
-      <xsd:complexType>
-        <xsd:complexContent>
-          <xsd:extension base="dms:MultiChoiceLookup">
-            <xsd:sequence>
-              <xsd:element name="Value" type="dms:Lookup" maxOccurs="unbounded" minOccurs="0" nillable="true"/>
-            </xsd:sequence>
-          </xsd:extension>
-        </xsd:complexContent>
-      </xsd:complexType>
-    </xsd:element>
-    <xsd:element name="LastPreviewVersionLookup" ma:index="60" nillable="true" ma:displayName="Last Previewed Version" ma:default="" ma:list="{9E343742-310B-4684-A24C-1D137CB4B230}" ma:internalName="LastPreviewVersionLookup" ma:readOnly="true" ma:showField="LastPreviewVersion" ma:web="4873beb7-5857-4685-be1f-d57550cc96cc">
-      <xsd:complexType>
-        <xsd:complexContent>
-          <xsd:extension base="dms:MultiChoiceLookup">
-            <xsd:sequence>
-              <xsd:element name="Value" type="dms:Lookup" maxOccurs="unbounded" minOccurs="0" nillable="true"/>
-            </xsd:sequence>
-          </xsd:extension>
-        </xsd:complexContent>
-      </xsd:complexType>
-    </xsd:element>
-    <xsd:element name="LastPublishErrorLookup" ma:index="61" nillable="true" ma:displayName="Last Publish Attempt Error" ma:default="" ma:list="{9E343742-310B-4684-A24C-1D137CB4B230}" ma:internalName="LastPublishErrorLookup" ma:readOnly="true" ma:showField="LastPublishError" ma:web="4873beb7-5857-4685-be1f-d57550cc96cc">
-      <xsd:complexType>
-        <xsd:complexContent>
-          <xsd:extension base="dms:MultiChoiceLookup">
-            <xsd:sequence>
-              <xsd:element name="Value" type="dms:Lookup" maxOccurs="unbounded" minOccurs="0" nillable="true"/>
-            </xsd:sequence>
-          </xsd:extension>
-        </xsd:complexContent>
-      </xsd:complexType>
-    </xsd:element>
-    <xsd:element name="LastPublishResultLookup" ma:index="62" nillable="true" ma:displayName="Last Publish Attempt Result" ma:default="" ma:list="{9E343742-310B-4684-A24C-1D137CB4B230}" ma:internalName="LastPublishResultLookup" ma:readOnly="true" ma:showField="LastPublishResult" ma:web="4873beb7-5857-4685-be1f-d57550cc96cc">
-      <xsd:complexType>
-        <xsd:complexContent>
-          <xsd:extension base="dms:MultiChoiceLookup">
-            <xsd:sequence>
-              <xsd:element name="Value" type="dms:Lookup" maxOccurs="unbounded" minOccurs="0" nillable="true"/>
-            </xsd:sequence>
-          </xsd:extension>
-        </xsd:complexContent>
-      </xsd:complexType>
-    </xsd:element>
-    <xsd:element name="LastPublishAttemptDateLookup" ma:index="63" nillable="true" ma:displayName="Last Publish Attempted On" ma:default="" ma:list="{9E343742-310B-4684-A24C-1D137CB4B230}" ma:internalName="LastPublishAttemptDateLookup" ma:readOnly="true" ma:showField="LastPublishAttemptDate" ma:web="4873beb7-5857-4685-be1f-d57550cc96cc">
-      <xsd:complexType>
-        <xsd:complexContent>
-          <xsd:extension base="dms:MultiChoiceLookup">
-            <xsd:sequence>
-              <xsd:element name="Value" type="dms:Lookup" maxOccurs="unbounded" minOccurs="0" nillable="true"/>
-            </xsd:sequence>
-          </xsd:extension>
-        </xsd:complexContent>
-      </xsd:complexType>
-    </xsd:element>
-    <xsd:element name="LastPublishedByLookup" ma:index="64" nillable="true" ma:displayName="Last Published By" ma:default="" ma:list="{9E343742-310B-4684-A24C-1D137CB4B230}" ma:internalName="LastPublishedByLookup" ma:readOnly="true" ma:showField="LastPublishedBy" ma:web="4873beb7-5857-4685-be1f-d57550cc96cc">
-      <xsd:complexType>
-        <xsd:complexContent>
-          <xsd:extension base="dms:MultiChoiceLookup">
-            <xsd:sequence>
-              <xsd:element name="Value" type="dms:Lookup" maxOccurs="unbounded" minOccurs="0" nillable="true"/>
-            </xsd:sequence>
-          </xsd:extension>
-        </xsd:complexContent>
-      </xsd:complexType>
-    </xsd:element>
-    <xsd:element name="LastPublishTimeLookup" ma:index="65" nillable="true" ma:displayName="Last Published Date" ma:default="" ma:list="{9E343742-310B-4684-A24C-1D137CB4B230}" ma:internalName="LastPublishTimeLookup" ma:readOnly="true" ma:showField="LastPublishTime" ma:web="4873beb7-5857-4685-be1f-d57550cc96cc">
-      <xsd:complexType>
-        <xsd:complexContent>
-          <xsd:extension base="dms:MultiChoiceLookup">
-            <xsd:sequence>
-              <xsd:element name="Value" type="dms:Lookup" maxOccurs="unbounded" minOccurs="0" nillable="true"/>
-            </xsd:sequence>
-          </xsd:extension>
-        </xsd:complexContent>
-      </xsd:complexType>
-    </xsd:element>
-    <xsd:element name="LastPublishVersionLookup" ma:index="66" nillable="true" ma:displayName="Last Published Version" ma:default="" ma:list="{9E343742-310B-4684-A24C-1D137CB4B230}" ma:internalName="LastPublishVersionLookup" ma:readOnly="true" ma:showField="LastPublishVersion" ma:web="4873beb7-5857-4685-be1f-d57550cc96cc">
-      <xsd:complexType>
-        <xsd:complexContent>
-          <xsd:extension base="dms:MultiChoiceLookup">
-            <xsd:sequence>
-              <xsd:element name="Value" type="dms:Lookup" maxOccurs="unbounded" minOccurs="0" nillable="true"/>
-            </xsd:sequence>
-          </xsd:extension>
-        </xsd:complexContent>
-      </xsd:complexType>
-    </xsd:element>
-    <xsd:element name="TPLaunchHelpLinkType" ma:index="67" nillable="true" ma:displayName="Launch Help Link Type" ma:default="Template" ma:internalName="TPLaunchHelpLinkType">
-      <xsd:simpleType>
-        <xsd:restriction base="dms:Choice">
-          <xsd:enumeration value="Template"/>
-          <xsd:enumeration value="Training"/>
-          <xsd:enumeration value="URL"/>
-          <xsd:enumeration value="None"/>
-        </xsd:restriction>
-      </xsd:simpleType>
-    </xsd:element>
-    <xsd:element name="LegacyData" ma:index="68" nillable="true" ma:displayName="Legacy Data" ma:default="" ma:internalName="LegacyData" ma:readOnly="false">
-      <xsd:simpleType>
-        <xsd:restriction base="dms:Note"/>
-      </xsd:simpleType>
-    </xsd:element>
-    <xsd:element name="TPLaunchHelpLink" ma:index="69" nillable="true" ma:displayName="Link to Launch Help Topic" ma:default="" ma:internalName="TPLaunchHelpLink">
-      <xsd:simpleType>
-        <xsd:restriction base="dms:Text"/>
-      </xsd:simpleType>
-    </xsd:element>
-    <xsd:element name="LocComments" ma:index="70" nillable="true" ma:displayName="Loc Approval Comments" ma:default="" ma:internalName="LocComments" ma:readOnly="false">
-      <xsd:simpleType>
-        <xsd:restriction base="dms:Note"/>
-      </xsd:simpleType>
-    </xsd:element>
-    <xsd:element name="LocLastLocAttemptVersionLookup" ma:index="71" nillable="true" ma:displayName="Loc Last Loc Attempt Version" ma:default="" ma:list="{7DD1DCEC-E449-43D3-891F-7DC62F62AD21}" ma:internalName="LocLastLocAttemptVersionLookup" ma:readOnly="false" ma:showField="LastLocAttemptVersion" ma:web="4873beb7-5857-4685-be1f-d57550cc96cc">
-      <xsd:simpleType>
-        <xsd:restriction base="dms:Lookup"/>
-      </xsd:simpleType>
-    </xsd:element>
-    <xsd:element name="LocLastLocAttemptVersionTypeLookup" ma:index="72" nillable="true" ma:displayName="Loc Last Loc Attempt Version Type" ma:default="" ma:list="{7DD1DCEC-E449-43D3-891F-7DC62F62AD21}" ma:internalName="LocLastLocAttemptVersionTypeLookup" ma:readOnly="true" ma:showField="LastLocAttemptVersionType" ma:web="4873beb7-5857-4685-be1f-d57550cc96cc">
-      <xsd:simpleType>
-        <xsd:restriction base="dms:Lookup"/>
-      </xsd:simpleType>
-    </xsd:element>
-    <xsd:element name="LocManualTestRequired" ma:index="73" nillable="true" ma:displayName="Loc Manual Test Required" ma:default="" ma:internalName="LocManualTestRequired" ma:readOnly="false">
-      <xsd:simpleType>
-        <xsd:restriction base="dms:Boolean"/>
-      </xsd:simpleType>
-    </xsd:element>
-    <xsd:element name="LocMarketGroupTiers2" ma:index="74" nillable="true" ma:displayName="Loc Market Group Tiers" ma:internalName="LocMarketGroupTiers2" ma:readOnly="false">
-      <xsd:simpleType>
-        <xsd:restriction base="dms:Unknown"/>
-      </xsd:simpleType>
-    </xsd:element>
-    <xsd:element name="LocNewPublishedVersionLookup" ma:index="75" nillable="true" ma:displayName="Loc New Published Version Lookup" ma:default="" ma:list="{7DD1DCEC-E449-43D3-891F-7DC62F62AD21}" ma:internalName="LocNewPublishedVersionLookup" ma:readOnly="true" ma:showField="NewPublishedVersion" ma:web="4873beb7-5857-4685-be1f-d57550cc96cc">
-      <xsd:simpleType>
-        <xsd:restriction base="dms:Lookup"/>
-      </xsd:simpleType>
-    </xsd:element>
-    <xsd:element name="LocOverallHandbackStatusLookup" ma:index="76" nillable="true" ma:displayName="Loc Overall Handback Status" ma:default="" ma:list="{7DD1DCEC-E449-43D3-891F-7DC62F62AD21}" ma:internalName="LocOverallHandbackStatusLookup" ma:readOnly="true" ma:showField="OverallHandbackStatus" ma:web="4873beb7-5857-4685-be1f-d57550cc96cc">
-      <xsd:simpleType>
-        <xsd:restriction base="dms:Lookup"/>
-      </xsd:simpleType>
-    </xsd:element>
-    <xsd:element name="LocOverallLocStatusLookup" ma:index="77" nillable="true" ma:displayName="Loc Overall Localize Status" ma:default="" ma:list="{7DD1DCEC-E449-43D3-891F-7DC62F62AD21}" ma:internalName="LocOverallLocStatusLookup" ma:readOnly="true" ma:showField="OverallLocStatus" ma:web="4873beb7-5857-4685-be1f-d57550cc96cc">
-      <xsd:simpleType>
-        <xsd:restriction base="dms:Lookup"/>
-      </xsd:simpleType>
-    </xsd:element>
-    <xsd:element name="LocOverallPreviewStatusLookup" ma:index="78" nillable="true" ma:displayName="Loc Overall Preview Status" ma:default="" ma:list="{7DD1DCEC-E449-43D3-891F-7DC62F62AD21}" ma:internalName="LocOverallPreviewStatusLookup" ma:readOnly="true" ma:showField="OverallPreviewStatus" ma:web="4873beb7-5857-4685-be1f-d57550cc96cc">
-      <xsd:simpleType>
-        <xsd:restriction base="dms:Lookup"/>
-      </xsd:simpleType>
-    </xsd:element>
-    <xsd:element name="LocOverallPublishStatusLookup" ma:index="79" nillable="true" ma:displayName="Loc Overall Publish Status" ma:default="" ma:list="{7DD1DCEC-E449-43D3-891F-7DC62F62AD21}" ma:internalName="LocOverallPublishStatusLookup" ma:readOnly="true" ma:showField="OverallPublishStatus" ma:web="4873beb7-5857-4685-be1f-d57550cc96cc">
-      <xsd:simpleType>
-        <xsd:restriction base="dms:Lookup"/>
-      </xsd:simpleType>
-    </xsd:element>
-    <xsd:element name="IntlLocPriority" ma:index="80" nillable="true" ma:displayName="Loc Priority" ma:default="" ma:internalName="IntlLocPriority" ma:readOnly="false">
-      <xsd:simpleType>
-        <xsd:restriction base="dms:Unknown"/>
-      </xsd:simpleType>
-    </xsd:element>
-    <xsd:element name="LocProcessedForHandoffsLookup" ma:index="81" nillable="true" ma:displayName="Loc Processed For Handoffs" ma:default="" ma:list="{7DD1DCEC-E449-43D3-891F-7DC62F62AD21}" ma:internalName="LocProcessedForHandoffsLookup" ma:readOnly="true" ma:showField="ProcessedForHandoffs" ma:web="4873beb7-5857-4685-be1f-d57550cc96cc">
-      <xsd:simpleType>
-        <xsd:restriction base="dms:Lookup"/>
-      </xsd:simpleType>
-    </xsd:element>
-    <xsd:element name="LocProcessedForMarketsLookup" ma:index="82" nillable="true" ma:displayName="Loc Processed For Markets" ma:default="" ma:list="{7DD1DCEC-E449-43D3-891F-7DC62F62AD21}" ma:internalName="LocProcessedForMarketsLookup" ma:readOnly="true" ma:showField="ProcessedForMarkets" ma:web="4873beb7-5857-4685-be1f-d57550cc96cc">
-      <xsd:simpleType>
-        <xsd:restriction base="dms:Lookup"/>
-      </xsd:simpleType>
-    </xsd:element>
-    <xsd:element name="LocPublishedDependentAssetsLookup" ma:index="83" nillable="true" ma:displayName="Loc Published Dependent Assets" ma:default="" ma:list="{7DD1DCEC-E449-43D3-891F-7DC62F62AD21}" ma:internalName="LocPublishedDependentAssetsLookup" ma:readOnly="true" ma:showField="PublishedDependentAssets" ma:web="4873beb7-5857-4685-be1f-d57550cc96cc">
-      <xsd:simpleType>
-        <xsd:restriction base="dms:Lookup"/>
-      </xsd:simpleType>
-    </xsd:element>
-    <xsd:element name="LocPublishedLinkedAssetsLookup" ma:index="84" nillable="true" ma:displayName="Loc Published Linked Assets" ma:default="" ma:list="{7DD1DCEC-E449-43D3-891F-7DC62F62AD21}" ma:internalName="LocPublishedLinkedAssetsLookup" ma:readOnly="true" ma:showField="PublishedLinkedAssets" ma:web="4873beb7-5857-4685-be1f-d57550cc96cc">
-      <xsd:simpleType>
-        <xsd:restriction base="dms:Lookup"/>
-      </xsd:simpleType>
-    </xsd:element>
-    <xsd:element name="LocRecommendedHandoff" ma:index="85" nillable="true" ma:displayName="Loc Recommended Handoff" ma:default="" ma:indexed="true" ma:internalName="LocRecommendedHandoff" ma:readOnly="false">
-      <xsd:simpleType>
-        <xsd:restriction base="dms:Text"/>
-      </xsd:simpleType>
-    </xsd:element>
-    <xsd:element name="LocalizationTagsTaxHTField0" ma:index="87" nillable="true" ma:taxonomy="true" ma:internalName="LocalizationTagsTaxHTField0" ma:taxonomyFieldName="LocalizationTags" ma:displayName="Localization Tags" ma:readOnly="false" ma:default="" ma:fieldId="{00f02cb3-2c7c-424a-9c61-10e9b6878429}" ma:taxonomyMulti="true" ma:sspId="8f79753a-75d3-41f5-8ca3-40b843941b4f" ma:termSetId="5b7703a5-8e8b-4b58-8b31-1cea35331da3" ma:anchorId="00000000-0000-0000-0000-000000000000" ma:open="false" ma:isKeyword="false">
-      <xsd:complexType>
-        <xsd:sequence>
-          <xsd:element ref="pc:Terms" minOccurs="0" maxOccurs="1"/>
-        </xsd:sequence>
-      </xsd:complexType>
-    </xsd:element>
-    <xsd:element name="MachineTranslated" ma:index="88" nillable="true" ma:displayName="Machine Translated" ma:default="" ma:internalName="MachineTranslated" ma:readOnly="false">
-      <xsd:simpleType>
-        <xsd:restriction base="dms:Boolean"/>
-      </xsd:simpleType>
-    </xsd:element>
-    <xsd:element name="Manager" ma:index="89" nillable="true" ma:displayName="Manager" ma:hidden="true" ma:internalName="Manager" ma:readOnly="false">
-      <xsd:simpleType>
-        <xsd:restriction base="dms:Text"/>
-      </xsd:simpleType>
-    </xsd:element>
-    <xsd:element name="Markets" ma:index="90" nillable="true" ma:displayName="Markets" ma:default="" ma:description="Leave blank to show in all markets" ma:list="{2FBD1B11-2ACE-4FDC-B5A3-635D4ADF6F1B}" ma:internalName="Markets" ma:readOnly="false" ma:showField="MarketName" ma:web="4873beb7-5857-4685-be1f-d57550cc96cc">
-      <xsd:complexType>
-        <xsd:complexContent>
-          <xsd:extension base="dms:MultiChoiceLookup">
-            <xsd:sequence>
-              <xsd:element name="Value" type="dms:Lookup" maxOccurs="unbounded" minOccurs="0" nillable="true"/>
-            </xsd:sequence>
-          </xsd:extension>
-        </xsd:complexContent>
-      </xsd:complexType>
-    </xsd:element>
-    <xsd:element name="Milestone" ma:index="91" nillable="true" ma:displayName="Milestone" ma:default="" ma:internalName="Milestone" ma:readOnly="false">
-      <xsd:simpleType>
-        <xsd:restriction base="dms:Unknown"/>
-      </xsd:simpleType>
-    </xsd:element>
-    <xsd:element name="TPNamespace" ma:index="94" nillable="true" ma:displayName="Namespace" ma:default="" ma:internalName="TPNamespace">
-      <xsd:simpleType>
-        <xsd:restriction base="dms:Text"/>
-      </xsd:simpleType>
-    </xsd:element>
-    <xsd:element name="NumericId" ma:index="95" nillable="true" ma:displayName="Numeric ID" ma:default="" ma:indexed="true" ma:internalName="NumericId" ma:readOnly="false">
-      <xsd:simpleType>
-        <xsd:restriction base="dms:Number"/>
-      </xsd:simpleType>
-    </xsd:element>
-    <xsd:element name="NumOfRatingsLookup" ma:index="96" nillable="true" ma:displayName="NumOfRatings" ma:default="" ma:list="{9E343742-310B-4684-A24C-1D137CB4B230}" ma:internalName="NumOfRatingsLookup" ma:readOnly="true" ma:showField="NumOfRatings" ma:web="4873beb7-5857-4685-be1f-d57550cc96cc">
-      <xsd:complexType>
-        <xsd:complexContent>
-          <xsd:extension base="dms:MultiChoiceLookup">
-            <xsd:sequence>
-              <xsd:element name="Value" type="dms:Lookup" maxOccurs="unbounded" minOccurs="0" nillable="true"/>
-            </xsd:sequence>
-          </xsd:extension>
-        </xsd:complexContent>
-      </xsd:complexType>
-    </xsd:element>
-    <xsd:element name="OOCacheId" ma:index="97" nillable="true" ma:displayName="OOCacheId" ma:internalName="OOCacheId" ma:readOnly="false">
-      <xsd:simpleType>
-        <xsd:restriction base="dms:Text"/>
-      </xsd:simpleType>
-    </xsd:element>
-    <xsd:element name="OpenTemplate" ma:index="98" nillable="true" ma:displayName="Open Template" ma:default="true" ma:internalName="OpenTemplate">
-      <xsd:simpleType>
-        <xsd:restriction base="dms:Boolean"/>
-      </xsd:simpleType>
-    </xsd:element>
-    <xsd:element name="OriginAsset" ma:index="99" nillable="true" ma:displayName="Origin Asset" ma:default="" ma:internalName="OriginAsset" ma:readOnly="false">
-      <xsd:simpleType>
-        <xsd:restriction base="dms:Text"/>
-      </xsd:simpleType>
-    </xsd:element>
-    <xsd:element name="OriginalRelease" ma:index="100" nillable="true" ma:displayName="Original Release" ma:default="15" ma:internalName="OriginalRelease" ma:readOnly="false">
-      <xsd:simpleType>
-        <xsd:restriction base="dms:Choice">
-          <xsd:enumeration value="14"/>
-          <xsd:enumeration value="15"/>
-          <xsd:enumeration value="16"/>
-        </xsd:restriction>
-      </xsd:simpleType>
-    </xsd:element>
-    <xsd:element name="OriginalSourceMarket" ma:index="101" nillable="true" ma:displayName="Original Source Market Group" ma:default="" ma:internalName="OriginalSourceMarket" ma:readOnly="false">
-      <xsd:simpleType>
-        <xsd:restriction base="dms:Text"/>
-      </xsd:simpleType>
-    </xsd:element>
-    <xsd:element name="OutputCachingOn" ma:index="102" nillable="true" ma:displayName="Output Caching" ma:default="true" ma:hidden="true" ma:internalName="OutputCachingOn" ma:readOnly="false">
-      <xsd:simpleType>
-        <xsd:restriction base="dms:Boolean"/>
-      </xsd:simpleType>
-    </xsd:element>
-    <xsd:element name="ParentAssetId" ma:index="103" nillable="true" ma:displayName="Parent Asset Id" ma:default="" ma:internalName="ParentAssetId" ma:readOnly="false">
-      <xsd:simpleType>
-        <xsd:restriction base="dms:Text"/>
-      </xsd:simpleType>
-    </xsd:element>
-    <xsd:element name="PlannedPubDate" ma:index="104" nillable="true" ma:displayName="Planned Publish Date" ma:default="" ma:indexed="true" ma:internalName="PlannedPubDate" ma:readOnly="false">
-      <xsd:simpleType>
-        <xsd:restriction base="dms:DateTime"/>
-      </xsd:simpleType>
-    </xsd:element>
-    <xsd:element name="PolicheckWords" ma:index="105" nillable="true" ma:displayName="Policheck Words" ma:default="" ma:internalName="PolicheckWords" ma:readOnly="false">
-      <xsd:simpleType>
-        <xsd:restriction base="dms:Text"/>
-      </xsd:simpleType>
-    </xsd:element>
-    <xsd:element name="BusinessGroup" ma:index="106" nillable="true" ma:displayName="Product Division Owner" ma:default="" ma:internalName="BusinessGroup" ma:readOnly="false">
-      <xsd:simpleType>
-        <xsd:restriction base="dms:Unknown"/>
-      </xsd:simpleType>
-    </xsd:element>
-    <xsd:element name="UAProjectedTotalWords" ma:index="107" nillable="true" ma:displayName="Projected Word Count" ma:default="" ma:internalName="UAProjectedTotalWords" ma:readOnly="false">
-      <xsd:simpleType>
-        <xsd:restriction base="dms:Unknown"/>
-      </xsd:simpleType>
-    </xsd:element>
-    <xsd:element name="Provider" ma:index="108" nillable="true" ma:displayName="Provider" ma:default="" ma:internalName="Provider" ma:readOnly="false">
-      <xsd:simpleType>
-        <xsd:restriction base="dms:Unknown"/>
-      </xsd:simpleType>
-    </xsd:element>
-    <xsd:element name="Providers" ma:index="109" nillable="true" ma:displayName="Providers" ma:default="" ma:internalName="Providers">
-      <xsd:simpleType>
-        <xsd:restriction base="dms:Unknown"/>
-      </xsd:simpleType>
-    </xsd:element>
-    <xsd:element name="PublishStatusLookup" ma:index="110" nillable="true" ma:displayName="Publish Status" ma:default="" ma:list="{9E343742-310B-4684-A24C-1D137CB4B230}" ma:internalName="PublishStatusLookup" ma:readOnly="false" ma:showField="PublishStatus" ma:web="4873beb7-5857-4685-be1f-d57550cc96cc">
-      <xsd:complexType>
-        <xsd:complexContent>
-          <xsd:extension base="dms:MultiChoiceLookup">
-            <xsd:sequence>
-              <xsd:element name="Value" type="dms:Lookup" maxOccurs="unbounded" minOccurs="0" nillable="true"/>
-            </xsd:sequence>
-          </xsd:extension>
-        </xsd:complexContent>
-      </xsd:complexType>
-    </xsd:element>
-    <xsd:element name="PublishTargets" ma:index="111" nillable="true" ma:displayName="Publish Target" ma:default="OfficeOnlineVNext" ma:internalName="PublishTargets" ma:readOnly="false">
-      <xsd:simpleType>
-        <xsd:restriction base="dms:Unknown"/>
-      </xsd:simpleType>
-    </xsd:element>
-    <xsd:element name="RecommendationsModifier" ma:index="112" nillable="true" ma:displayName="Recommendations Modifier" ma:default="" ma:internalName="RecommendationsModifier" ma:readOnly="false">
-      <xsd:simpleType>
-        <xsd:restriction base="dms:Number"/>
-      </xsd:simpleType>
-    </xsd:element>
-    <xsd:element name="ArtSampleDocs" ma:index="113" nillable="true" ma:displayName="Sample Docs" ma:default="" ma:hidden="true" ma:internalName="ArtSampleDocs" ma:readOnly="false">
-      <xsd:simpleType>
-        <xsd:restriction base="dms:Text"/>
-      </xsd:simpleType>
-    </xsd:element>
-    <xsd:element name="ScenarioTagsTaxHTField0" ma:index="115" nillable="true" ma:taxonomy="true" ma:internalName="ScenarioTagsTaxHTField0" ma:taxonomyFieldName="ScenarioTags" ma:displayName="Scenarios" ma:readOnly="false" ma:default="" ma:fieldId="{93aef74d-6c78-4815-8310-51477dceeccc}" ma:taxonomyMulti="true" ma:sspId="8f79753a-75d3-41f5-8ca3-40b843941b4f" ma:termSetId="4b7d5f16-e2f2-4fc0-bab3-6e8b931e57d6" ma:anchorId="00000000-0000-0000-0000-000000000000" ma:open="false" ma:isKeyword="false">
-      <xsd:complexType>
-        <xsd:sequence>
-          <xsd:element ref="pc:Terms" minOccurs="0" maxOccurs="1"/>
-        </xsd:sequence>
-      </xsd:complexType>
-    </xsd:element>
-    <xsd:element name="ShowIn" ma:index="117" nillable="true" ma:displayName="Show In" ma:default="Show everywhere" ma:internalName="ShowIn" ma:readOnly="false">
-      <xsd:simpleType>
-        <xsd:restriction base="dms:Choice">
-          <xsd:enumeration value="Hide on web"/>
-          <xsd:enumeration value="On Web no search"/>
-          <xsd:enumeration value="Show everywhere"/>
-          <xsd:enumeration value="Special use only"/>
-        </xsd:restriction>
-      </xsd:simpleType>
-    </xsd:element>
-    <xsd:element name="SourceTitle" ma:index="118" nillable="true" ma:displayName="Source Title" ma:default="" ma:indexed="true" ma:internalName="SourceTitle" ma:readOnly="false">
-      <xsd:simpleType>
-        <xsd:restriction base="dms:Text"/>
-      </xsd:simpleType>
-    </xsd:element>
-    <xsd:element name="CSXSubmissionDate" ma:index="119" nillable="true" ma:displayName="Submission Date" ma:default="" ma:internalName="CSXSubmissionDate" ma:readOnly="false">
-      <xsd:simpleType>
-        <xsd:restriction base="dms:DateTime"/>
-      </xsd:simpleType>
-    </xsd:element>
-    <xsd:element name="SubmitterId" ma:index="120" nillable="true" ma:displayName="Submitter ID" ma:default="" ma:internalName="SubmitterId" ma:readOnly="false">
-      <xsd:simpleType>
-        <xsd:restriction base="dms:Text"/>
-      </xsd:simpleType>
-    </xsd:element>
-    <xsd:element name="TaxCatchAll" ma:index="121" nillable="true" ma:displayName="Taxonomy Catch All Column" ma:hidden="true" ma:list="{530f955b-6704-4601-bd83-f81d87f1e440}" ma:internalName="TaxCatchAll" ma:showField="CatchAllData" ma:web="4873beb7-5857-4685-be1f-d57550cc96cc">
-      <xsd:complexType>
-        <xsd:complexContent>
-          <xsd:extension base="dms:MultiChoiceLookup">
-            <xsd:sequence>
-              <xsd:element name="Value" type="dms:Lookup" maxOccurs="unbounded" minOccurs="0" nillable="true"/>
-            </xsd:sequence>
-          </xsd:extension>
-        </xsd:complexContent>
-      </xsd:complexType>
-    </xsd:element>
-    <xsd:element name="TaxCatchAllLabel" ma:index="122" nillable="true" ma:displayName="Taxonomy Catch All Column1" ma:hidden="true" ma:list="{530f955b-6704-4601-bd83-f81d87f1e440}" ma:internalName="TaxCatchAllLabel" ma:readOnly="true" ma:showField="CatchAllDataLabel" ma:web="4873beb7-5857-4685-be1f-d57550cc96cc">
-      <xsd:complexType>
-        <xsd:complexContent>
-          <xsd:extension base="dms:MultiChoiceLookup">
-            <xsd:sequence>
-              <xsd:element name="Value" type="dms:Lookup" maxOccurs="unbounded" minOccurs="0" nillable="true"/>
-            </xsd:sequence>
-          </xsd:extension>
-        </xsd:complexContent>
-      </xsd:complexType>
-    </xsd:element>
-    <xsd:element name="TemplateStatus" ma:index="123" nillable="true" ma:displayName="Template Status" ma:default="" ma:internalName="TemplateStatus">
-      <xsd:simpleType>
-        <xsd:restriction base="dms:Unknown"/>
-      </xsd:simpleType>
-    </xsd:element>
-    <xsd:element name="TemplateTemplateType" ma:index="124" nillable="true" ma:displayName="Template Type" ma:default="" ma:internalName="TemplateTemplateType">
-      <xsd:simpleType>
-        <xsd:restriction base="dms:Unknown"/>
-      </xsd:simpleType>
-    </xsd:element>
-    <xsd:element name="ThumbnailAssetId" ma:index="125" nillable="true" ma:displayName="Thumbnail Image Asset" ma:default="" ma:internalName="ThumbnailAssetId" ma:readOnly="false">
-      <xsd:simpleType>
-        <xsd:restriction base="dms:Text"/>
-      </xsd:simpleType>
-    </xsd:element>
-    <xsd:element name="TimesCloned" ma:index="126" nillable="true" ma:displayName="Times Cloned" ma:default="" ma:internalName="TimesCloned" ma:readOnly="false">
-      <xsd:simpleType>
-        <xsd:restriction base="dms:Number"/>
-      </xsd:simpleType>
-    </xsd:element>
-    <xsd:element name="TrustLevel" ma:index="128" nillable="true" ma:displayName="Trust Level" ma:default="1 Microsoft Managed Content" ma:internalName="TrustLevel" ma:readOnly="false">
-      <xsd:simpleType>
-        <xsd:restriction base="dms:Unknown"/>
-      </xsd:simpleType>
-    </xsd:element>
-    <xsd:element name="UALocComments" ma:index="129" nillable="true" ma:displayName="UA Loc Comments" ma:default="" ma:internalName="UALocComments" ma:readOnly="false">
-      <xsd:simpleType>
-        <xsd:restriction base="dms:Note"/>
-      </xsd:simpleType>
-    </xsd:element>
-    <xsd:element name="UALocRecommendation" ma:index="130" nillable="true" ma:displayName="UA Loc Recommendation" ma:default="Localize" ma:internalName="UALocRecommendation" ma:readOnly="false">
-      <xsd:simpleType>
-        <xsd:restriction base="dms:Choice">
-          <xsd:enumeration value="Localize"/>
-          <xsd:enumeration value="Never Localize"/>
-          <xsd:enumeration value="Priority Localize"/>
-        </xsd:restriction>
-      </xsd:simpleType>
-    </xsd:element>
-    <xsd:element name="UANotes" ma:index="131" nillable="true" ma:displayName="UA Notes" ma:default="" ma:internalName="UANotes" ma:readOnly="false">
-      <xsd:simpleType>
-        <xsd:restriction base="dms:Note"/>
-      </xsd:simpleType>
-    </xsd:element>
-    <xsd:element name="TPAppVersion" ma:index="132" nillable="true" ma:displayName="Version" ma:default="" ma:internalName="TPAppVersion">
-      <xsd:simpleType>
-        <xsd:restriction base="dms:Text"/>
-      </xsd:simpleType>
-    </xsd:element>
-    <xsd:element name="VoteCount" ma:index="133" nillable="true" ma:displayName="Vote Count" ma:default="" ma:internalName="VoteCount" ma:readOnly="false">
-      <xsd:simpleType>
-        <xsd:restriction base="dms:Unknown"/>
-      </xsd:simpleType>
-    </xsd:element>
-  </xsd:schema>
-  <xsd:schema xmlns="http://schemas.openxmlformats.org/package/2006/metadata/core-properties" xmlns:xsd="http://www.w3.org/2001/XMLSchema" xmlns:xsi="http://www.w3.org/2001/XMLSchema-instance" xmlns:dc="http://purl.org/dc/elements/1.1/" xmlns:dcterms="http://purl.org/dc/terms/" xmlns:odoc="http://schemas.microsoft.com/internal/obd" targetNamespace="http://schemas.openxmlformats.org/package/2006/metadata/core-properties" elementFormDefault="qualified" attributeFormDefault="unqualified" blockDefault="#all">
-    <xsd:import namespace="http://purl.org/dc/elements/1.1/" schemaLocation="http://dublincore.org/schemas/xmls/qdc/2003/04/02/dc.xsd"/>
-    <xsd:import namespace="http://purl.org/dc/terms/" schemaLocation="http://dublincore.org/schemas/xmls/qdc/2003/04/02/dcterms.xsd"/>
-    <xsd:element name="coreProperties" type="CT_coreProperties"/>
-    <xsd:complexType name="CT_coreProperties">
-      <xsd:all>
-        <xsd:element ref="dc:creator" minOccurs="0" maxOccurs="1"/>
-        <xsd:element ref="dcterms:created" minOccurs="0" maxOccurs="1"/>
-        <xsd:element ref="dc:identifier" minOccurs="0" maxOccurs="1"/>
-        <xsd:element name="contentType" minOccurs="0" maxOccurs="1" type="xsd:string" ma:index="22" ma:displayName="Content Type"/>
-        <xsd:element ref="dc:title" minOccurs="0" maxOccurs="1" ma:index="127" ma:displayName="Title"/>
-        <xsd:element ref="dc:subject" minOccurs="0" maxOccurs="1"/>
-        <xsd:element ref="dc:description" minOccurs="0" maxOccurs="1"/>
-        <xsd:element name="keywords" minOccurs="0" maxOccurs="1" type="xsd:string"/>
-        <xsd:element ref="dc:language" minOccurs="0" maxOccurs="1"/>
-        <xsd:element name="category" minOccurs="0" maxOccurs="1" type="xsd:string"/>
-        <xsd:element name="version" minOccurs="0" maxOccurs="1" type="xsd:string"/>
-        <xsd:element name="revision" minOccurs="0" maxOccurs="1" type="xsd:string">
-          <xsd:annotation>
-            <xsd:documentation>
-                        This value indicates the number of saves or revisions. The application is responsible for updating this value after each revision.
-                    </xsd:documentation>
-          </xsd:annotation>
-        </xsd:element>
-        <xsd:element name="lastModifiedBy" minOccurs="0" maxOccurs="1" type="xsd:string"/>
-        <xsd:element ref="dcterms:modified" minOccurs="0" maxOccurs="1"/>
-        <xsd:element name="contentStatus" minOccurs="0" maxOccurs="1" type="xsd:string"/>
-      </xsd:all>
-    </xsd:complexType>
-  </xsd:schema>
-  <xs:schema xmlns:pc="http://schemas.microsoft.com/office/infopath/2007/PartnerControls" xmlns:xs="http://www.w3.org/2001/XMLSchema" targetNamespace="http://schemas.microsoft.com/office/infopath/2007/PartnerControls" elementFormDefault="qualified" attributeFormDefault="unqualified">
-    <xs:element name="Person">
-      <xs:complexType>
-        <xs:sequence>
-          <xs:element ref="pc:DisplayName" minOccurs="0"/>
-          <xs:element ref="pc:AccountId" minOccurs="0"/>
-          <xs:element ref="pc:AccountType" minOccurs="0"/>
-        </xs:sequence>
-      </xs:complexType>
-    </xs:element>
-    <xs:element name="DisplayName" type="xs:string"/>
-    <xs:element name="AccountId" type="xs:string"/>
-    <xs:element name="AccountType" type="xs:string"/>
-    <xs:element name="BDCAssociatedEntity">
-      <xs:complexType>
-        <xs:sequence>
-          <xs:element ref="pc:BDCEntity" minOccurs="0" maxOccurs="unbounded"/>
-        </xs:sequence>
-        <xs:attribute ref="pc:EntityNamespace"/>
-        <xs:attribute ref="pc:EntityName"/>
-        <xs:attribute ref="pc:SystemInstanceName"/>
-        <xs:attribute ref="pc:AssociationName"/>
-      </xs:complexType>
-    </xs:element>
-    <xs:attribute name="EntityNamespace" type="xs:string"/>
-    <xs:attribute name="EntityName" type="xs:string"/>
-    <xs:attribute name="SystemInstanceName" type="xs:string"/>
-    <xs:attribute name="AssociationName" type="xs:string"/>
-    <xs:element name="BDCEntity">
-      <xs:complexType>
-        <xs:sequence>
-          <xs:element ref="pc:EntityDisplayName" minOccurs="0"/>
-          <xs:element ref="pc:EntityInstanceReference" minOccurs="0"/>
-          <xs:element ref="pc:EntityId1" minOccurs="0"/>
-          <xs:element ref="pc:EntityId2" minOccurs="0"/>
-          <xs:element ref="pc:EntityId3" minOccurs="0"/>
-          <xs:element ref="pc:EntityId4" minOccurs="0"/>
-          <xs:element ref="pc:EntityId5" minOccurs="0"/>
-        </xs:sequence>
-      </xs:complexType>
-    </xs:element>
-    <xs:element name="EntityDisplayName" type="xs:string"/>
-    <xs:element name="EntityInstanceReference" type="xs:string"/>
-    <xs:element name="EntityId1" type="xs:string"/>
-    <xs:element name="EntityId2" type="xs:string"/>
-    <xs:element name="EntityId3" type="xs:string"/>
-    <xs:element name="EntityId4" type="xs:string"/>
-    <xs:element name="EntityId5" type="xs:string"/>
-    <xs:element name="Terms">
-      <xs:complexType>
-        <xs:sequence>
-          <xs:element ref="pc:TermInfo" minOccurs="0" maxOccurs="unbounded"/>
-        </xs:sequence>
-      </xs:complexType>
-    </xs:element>
-    <xs:element name="TermInfo">
-      <xs:complexType>
-        <xs:sequence>
-          <xs:element ref="pc:TermName" minOccurs="0"/>
-          <xs:element ref="pc:TermId" minOccurs="0"/>
-        </xs:sequence>
-      </xs:complexType>
-    </xs:element>
-    <xs:element name="TermName" type="xs:string"/>
-    <xs:element name="TermId" type="xs:string"/>
-  </xs:schema>
-</ct:contentTypeSchema>
+<file path=customXml/item3.xml><?xml version="1.0" encoding="utf-8"?>
+<b:Sources xmlns:b="http://schemas.openxmlformats.org/officeDocument/2006/bibliography" xmlns="http://schemas.openxmlformats.org/officeDocument/2006/bibliography" SelectedStyle="\IEEE2006OfficeOnline.xsl" StyleName="IEEE" Version="2006"/>
 </file>
 
-<file path=customXml/item3.xml><?xml version="1.0" encoding="utf-8"?>
+<file path=customXml/item4.xml><?xml version="1.0" encoding="utf-8"?>
 <?mso-contentType ?>
 <FormTemplates xmlns="http://schemas.microsoft.com/sharepoint/v3/contenttype/forms">
   <Display>DocumentLibraryForm</Display>
@@ -8751,21 +8767,7 @@
 </FormTemplates>
 </file>
 
-<file path=customXml/item4.xml><?xml version="1.0" encoding="utf-8"?>
-<b:Sources xmlns:b="http://schemas.openxmlformats.org/officeDocument/2006/bibliography" xmlns="http://schemas.openxmlformats.org/officeDocument/2006/bibliography" SelectedStyle="\IEEE2006OfficeOnline.xsl" StyleName="IEEE" Version="2006"/>
-</file>
-
 <file path=customXml/itemProps1.xml><?xml version="1.0" encoding="utf-8"?>
-<ds:datastoreItem xmlns:ds="http://schemas.openxmlformats.org/officeDocument/2006/customXml" ds:itemID="{7FBDB1CC-CEFB-4E46-8174-1F0AA0D30B24}">
-  <ds:schemaRefs>
-    <ds:schemaRef ds:uri="http://schemas.microsoft.com/office/2006/metadata/properties"/>
-    <ds:schemaRef ds:uri="http://schemas.microsoft.com/office/infopath/2007/PartnerControls"/>
-    <ds:schemaRef ds:uri="4873beb7-5857-4685-be1f-d57550cc96cc"/>
-  </ds:schemaRefs>
-</ds:datastoreItem>
-</file>
-
-<file path=customXml/itemProps2.xml><?xml version="1.0" encoding="utf-8"?>
 <ds:datastoreItem xmlns:ds="http://schemas.openxmlformats.org/officeDocument/2006/customXml" ds:itemID="{4B3A7E92-E05A-4924-9E8A-9F6659E5855B}">
   <ds:schemaRefs>
     <ds:schemaRef ds:uri="http://schemas.microsoft.com/office/2006/metadata/contentType"/>
@@ -8783,18 +8785,28 @@
 </ds:datastoreItem>
 </file>
 
+<file path=customXml/itemProps2.xml><?xml version="1.0" encoding="utf-8"?>
+<ds:datastoreItem xmlns:ds="http://schemas.openxmlformats.org/officeDocument/2006/customXml" ds:itemID="{7FBDB1CC-CEFB-4E46-8174-1F0AA0D30B24}">
+  <ds:schemaRefs>
+    <ds:schemaRef ds:uri="http://schemas.microsoft.com/office/2006/metadata/properties"/>
+    <ds:schemaRef ds:uri="http://schemas.microsoft.com/office/infopath/2007/PartnerControls"/>
+    <ds:schemaRef ds:uri="4873beb7-5857-4685-be1f-d57550cc96cc"/>
+  </ds:schemaRefs>
+</ds:datastoreItem>
+</file>
+
 <file path=customXml/itemProps3.xml><?xml version="1.0" encoding="utf-8"?>
+<ds:datastoreItem xmlns:ds="http://schemas.openxmlformats.org/officeDocument/2006/customXml" ds:itemID="{A9395FB8-AEB2-4448-9D1F-E7843947D71E}">
+  <ds:schemaRefs>
+    <ds:schemaRef ds:uri="http://schemas.openxmlformats.org/officeDocument/2006/bibliography"/>
+  </ds:schemaRefs>
+</ds:datastoreItem>
+</file>
+
+<file path=customXml/itemProps4.xml><?xml version="1.0" encoding="utf-8"?>
 <ds:datastoreItem xmlns:ds="http://schemas.openxmlformats.org/officeDocument/2006/customXml" ds:itemID="{C01C3C56-10DB-49F7-B061-44D8728D078A}">
   <ds:schemaRefs>
     <ds:schemaRef ds:uri="http://schemas.microsoft.com/sharepoint/v3/contenttype/forms"/>
   </ds:schemaRefs>
 </ds:datastoreItem>
-</file>
-
-<file path=customXml/itemProps4.xml><?xml version="1.0" encoding="utf-8"?>
-<ds:datastoreItem xmlns:ds="http://schemas.openxmlformats.org/officeDocument/2006/customXml" ds:itemID="{A9395FB8-AEB2-4448-9D1F-E7843947D71E}">
-  <ds:schemaRefs>
-    <ds:schemaRef ds:uri="http://schemas.openxmlformats.org/officeDocument/2006/bibliography"/>
-  </ds:schemaRefs>
-</ds:datastoreItem>
 </file>
</xml_diff>

<commit_message>
cleaning up comments prior to build
</commit_message>
<xml_diff>
--- a/doc/HOWTO-Alfano_Utilities_and_Controls.docx
+++ b/doc/HOWTO-Alfano_Utilities_and_Controls.docx
@@ -1,6 +1,6 @@
 
 <file path=word/document.xml><?xml version="1.0" encoding="utf-8"?>
-<w:document xmlns:wpc="http://schemas.microsoft.com/office/word/2010/wordprocessingCanvas" xmlns:cx="http://schemas.microsoft.com/office/drawing/2014/chartex" xmlns:cx1="http://schemas.microsoft.com/office/drawing/2015/9/8/chartex" xmlns:cx2="http://schemas.microsoft.com/office/drawing/2015/10/21/chartex" xmlns:cx3="http://schemas.microsoft.com/office/drawing/2016/5/9/chartex" xmlns:cx4="http://schemas.microsoft.com/office/drawing/2016/5/10/chartex" xmlns:cx5="http://schemas.microsoft.com/office/drawing/2016/5/11/chartex" xmlns:cx6="http://schemas.microsoft.com/office/drawing/2016/5/12/chartex" xmlns:cx7="http://schemas.microsoft.com/office/drawing/2016/5/13/chartex" xmlns:cx8="http://schemas.microsoft.com/office/drawing/2016/5/14/chartex" xmlns:mc="http://schemas.openxmlformats.org/markup-compatibility/2006" xmlns:aink="http://schemas.microsoft.com/office/drawing/2016/ink" xmlns:am3d="http://schemas.microsoft.com/office/drawing/2017/model3d" xmlns:o="urn:schemas-microsoft-com:office:office" xmlns:r="http://schemas.openxmlformats.org/officeDocument/2006/relationships" xmlns:m="http://schemas.openxmlformats.org/officeDocument/2006/math" xmlns:v="urn:schemas-microsoft-com:vml" xmlns:wp14="http://schemas.microsoft.com/office/word/2010/wordprocessingDrawing" xmlns:wp="http://schemas.openxmlformats.org/drawingml/2006/wordprocessingDrawing" xmlns:w10="urn:schemas-microsoft-com:office:word" xmlns:w="http://schemas.openxmlformats.org/wordprocessingml/2006/main" xmlns:w14="http://schemas.microsoft.com/office/word/2010/wordml" xmlns:w15="http://schemas.microsoft.com/office/word/2012/wordml" xmlns:w16cex="http://schemas.microsoft.com/office/word/2018/wordml/cex" xmlns:w16cid="http://schemas.microsoft.com/office/word/2016/wordml/cid" xmlns:w16="http://schemas.microsoft.com/office/word/2018/wordml" xmlns:w16sdtdh="http://schemas.microsoft.com/office/word/2020/wordml/sdtdatahash" xmlns:w16se="http://schemas.microsoft.com/office/word/2015/wordml/symex" xmlns:wpg="http://schemas.microsoft.com/office/word/2010/wordprocessingGroup" xmlns:wpi="http://schemas.microsoft.com/office/word/2010/wordprocessingInk" xmlns:wne="http://schemas.microsoft.com/office/word/2006/wordml" xmlns:wps="http://schemas.microsoft.com/office/word/2010/wordprocessingShape" mc:Ignorable="w14 w15 w16se w16cid w16 w16cex w16sdtdh wp14">
+<w:document xmlns:wpc="http://schemas.microsoft.com/office/word/2010/wordprocessingCanvas" xmlns:cx="http://schemas.microsoft.com/office/drawing/2014/chartex" xmlns:cx1="http://schemas.microsoft.com/office/drawing/2015/9/8/chartex" xmlns:cx2="http://schemas.microsoft.com/office/drawing/2015/10/21/chartex" xmlns:cx3="http://schemas.microsoft.com/office/drawing/2016/5/9/chartex" xmlns:cx4="http://schemas.microsoft.com/office/drawing/2016/5/10/chartex" xmlns:cx5="http://schemas.microsoft.com/office/drawing/2016/5/11/chartex" xmlns:cx6="http://schemas.microsoft.com/office/drawing/2016/5/12/chartex" xmlns:cx7="http://schemas.microsoft.com/office/drawing/2016/5/13/chartex" xmlns:cx8="http://schemas.microsoft.com/office/drawing/2016/5/14/chartex" xmlns:mc="http://schemas.openxmlformats.org/markup-compatibility/2006" xmlns:aink="http://schemas.microsoft.com/office/drawing/2016/ink" xmlns:am3d="http://schemas.microsoft.com/office/drawing/2017/model3d" xmlns:o="urn:schemas-microsoft-com:office:office" xmlns:oel="http://schemas.microsoft.com/office/2019/extlst" xmlns:r="http://schemas.openxmlformats.org/officeDocument/2006/relationships" xmlns:m="http://schemas.openxmlformats.org/officeDocument/2006/math" xmlns:v="urn:schemas-microsoft-com:vml" xmlns:wp14="http://schemas.microsoft.com/office/word/2010/wordprocessingDrawing" xmlns:wp="http://schemas.openxmlformats.org/drawingml/2006/wordprocessingDrawing" xmlns:w10="urn:schemas-microsoft-com:office:word" xmlns:w="http://schemas.openxmlformats.org/wordprocessingml/2006/main" xmlns:w14="http://schemas.microsoft.com/office/word/2010/wordml" xmlns:w15="http://schemas.microsoft.com/office/word/2012/wordml" xmlns:w16cex="http://schemas.microsoft.com/office/word/2018/wordml/cex" xmlns:w16cid="http://schemas.microsoft.com/office/word/2016/wordml/cid" xmlns:w16="http://schemas.microsoft.com/office/word/2018/wordml" xmlns:w16sdtdh="http://schemas.microsoft.com/office/word/2020/wordml/sdtdatahash" xmlns:w16se="http://schemas.microsoft.com/office/word/2015/wordml/symex" xmlns:wpg="http://schemas.microsoft.com/office/word/2010/wordprocessingGroup" xmlns:wpi="http://schemas.microsoft.com/office/word/2010/wordprocessingInk" xmlns:wne="http://schemas.microsoft.com/office/word/2006/wordml" xmlns:wps="http://schemas.microsoft.com/office/word/2010/wordprocessingShape" mc:Ignorable="w14 w15 w16se w16cid w16 w16cex w16sdtdh wp14">
   <w:body>
     <w:p>
       <w:pPr>
@@ -23,15 +23,7 @@
     </w:p>
     <w:p>
       <w:r>
-        <w:t xml:space="preserve">The Alfano package is used with the Goddard Mission Analysis </w:t>
-      </w:r>
-      <w:proofErr w:type="spellStart"/>
-      <w:r>
-        <w:t>ToolKit</w:t>
-      </w:r>
-      <w:proofErr w:type="spellEnd"/>
-      <w:r>
-        <w:t xml:space="preserve"> (GMAT) to implement continuous low-thrust orbit transfer trajectory simulations.  </w:t>
+        <w:t xml:space="preserve">The Alfano package is used with the Goddard Mission Analysis Tool (GMAT) to implement continuous low-thrust orbit transfer trajectory simulations.  </w:t>
       </w:r>
     </w:p>
     <w:p>
@@ -126,27 +118,14 @@
       <w:r>
         <w:t xml:space="preserve">Figure </w:t>
       </w:r>
-      <w:r>
-        <w:fldChar w:fldCharType="begin"/>
-      </w:r>
-      <w:r>
-        <w:instrText xml:space="preserve"> SEQ Figure \* ARABIC </w:instrText>
-      </w:r>
-      <w:r>
-        <w:fldChar w:fldCharType="separate"/>
-      </w:r>
-      <w:r>
-        <w:rPr>
-          <w:noProof/>
-        </w:rPr>
-        <w:t>1</w:t>
-      </w:r>
-      <w:r>
-        <w:rPr>
-          <w:noProof/>
-        </w:rPr>
-        <w:fldChar w:fldCharType="end"/>
-      </w:r>
+      <w:fldSimple w:instr=" SEQ Figure \* ARABIC ">
+        <w:r>
+          <w:rPr>
+            <w:noProof/>
+          </w:rPr>
+          <w:t>1</w:t>
+        </w:r>
+      </w:fldSimple>
       <w:bookmarkEnd w:id="0"/>
       <w:r>
         <w:t>, Low Thrust Optimal Circle-to-Circle Orbit Transfer</w:t>
@@ -154,7 +133,13 @@
     </w:p>
     <w:p>
       <w:r>
-        <w:t xml:space="preserve">In this figure the control variable corresponds to a series of yaw angles over an orbit ratio 1 – 10.  </w:t>
+        <w:t xml:space="preserve">In this figure the control variable corresponds to a series of yaw angles over </w:t>
+      </w:r>
+      <w:r>
+        <w:t>the range of</w:t>
+      </w:r>
+      <w:r>
+        <w:t xml:space="preserve"> orbit ratio 1 – 10.  </w:t>
       </w:r>
       <w:r>
         <w:t xml:space="preserve">The </w:t>
@@ -166,7 +151,24 @@
         <w:t xml:space="preserve"> value</w:t>
       </w:r>
       <w:r>
-        <w:t xml:space="preserve">s are negative and correspond to the lambda coefficient in Alfano’s variation of parameters optimization.  </w:t>
+        <w:t xml:space="preserve">s are negative and correspond to the lambda </w:t>
+      </w:r>
+      <w:proofErr w:type="spellStart"/>
+      <w:r>
+        <w:t>i</w:t>
+      </w:r>
+      <w:proofErr w:type="spellEnd"/>
+      <w:r>
+        <w:t xml:space="preserve"> </w:t>
+      </w:r>
+      <w:r>
+        <w:t xml:space="preserve">coefficient in Alfano’s </w:t>
+      </w:r>
+      <w:r>
+        <w:t>direct</w:t>
+      </w:r>
+      <w:r>
+        <w:t xml:space="preserve"> optimization.  </w:t>
       </w:r>
       <w:r>
         <w:t>T</w:t>
@@ -192,7 +194,25 @@
     </w:p>
     <w:p>
       <w:r>
-        <w:t xml:space="preserve">GMAT is used in a crude “shooting method” to assess the performance of costates with regard to time of flight and fuel efficiency.  The figure shows that costates that are more negative are more aggressive with regard to </w:t>
+        <w:t xml:space="preserve">GMAT is used </w:t>
+      </w:r>
+      <w:r>
+        <w:t>with a</w:t>
+      </w:r>
+      <w:r>
+        <w:t xml:space="preserve"> </w:t>
+      </w:r>
+      <w:r>
+        <w:t xml:space="preserve">python </w:t>
+      </w:r>
+      <w:r>
+        <w:t>transcription</w:t>
+      </w:r>
+      <w:r>
+        <w:t xml:space="preserve"> of the Alfano phi function</w:t>
+      </w:r>
+      <w:r>
+        <w:t xml:space="preserve"> to assess the performance of costates with regard to time of flight and fuel efficiency.  The figure shows that costates that are more negative are more aggressive with regard to </w:t>
       </w:r>
       <w:r>
         <w:t>inclination, thus there is a limit to how much inclination change this trajectory algorithm can produce</w:t>
@@ -3565,7 +3585,12 @@
         <w:t xml:space="preserve"> Alfano</w:t>
       </w:r>
       <w:r>
-        <w:t xml:space="preserve"> optimal control equations.  Rather than compute the trajectory functions in real time, GenerateControlTable.py is provided in the controls subpackage </w:t>
+        <w:t xml:space="preserve"> optimal control equations.  </w:t>
+      </w:r>
+    </w:p>
+    <w:p>
+      <w:r>
+        <w:t xml:space="preserve">Rather than compute the trajectory functions in real time, GenerateControlTable.py is provided in the controls subpackage </w:t>
       </w:r>
       <w:r>
         <w:t xml:space="preserve">and uses AlfanoLib.py </w:t>
@@ -3640,12 +3665,12 @@
     </w:p>
     <w:p>
       <w:r>
+        <w:lastRenderedPageBreak/>
         <w:t>Run a command window as administrator.</w:t>
       </w:r>
     </w:p>
     <w:p>
       <w:r>
-        <w:lastRenderedPageBreak/>
         <w:t xml:space="preserve">Execute the source distribution build command in the top-level Alfano folder (above the </w:t>
       </w:r>
       <w:proofErr w:type="spellStart"/>
@@ -3704,15 +3729,7 @@
       </w:r>
       <w:proofErr w:type="spellEnd"/>
       <w:r>
-        <w:t xml:space="preserve"> folder (</w:t>
-      </w:r>
-      <w:proofErr w:type="spellStart"/>
-      <w:r>
-        <w:t>Winzip</w:t>
-      </w:r>
-      <w:proofErr w:type="spellEnd"/>
-      <w:r>
-        <w:t xml:space="preserve"> is </w:t>
+        <w:t xml:space="preserve"> folder (Winzip is </w:t>
       </w:r>
       <w:proofErr w:type="spellStart"/>
       <w:proofErr w:type="gramStart"/>
@@ -4091,13 +4108,8 @@
       </w:r>
     </w:p>
     <w:p>
-      <w:proofErr w:type="spellStart"/>
-      <w:r>
-        <w:t>PyQT</w:t>
-      </w:r>
-      <w:proofErr w:type="spellEnd"/>
-      <w:r>
-        <w:t xml:space="preserve"> file dialog is used to allow the user to place these files to a chosen path.  It is necessary for YawAngles.py to find the exact JSON file that GenerateControlTables.py writes.  The workbook is only used for engineering review.  In order to ensure that YawAngles.py can find the controls file, an interface agreement between the two python procedures is that the path string which describes the location of the controls file is written to a file named “</w:t>
+      <w:r>
+        <w:t>PyQT file dialog is used to allow the user to place these files to a chosen path.  It is necessary for YawAngles.py to find the exact JSON file that GenerateControlTables.py writes.  The workbook is only used for engineering review.  In order to ensure that YawAngles.py can find the controls file, an interface agreement between the two python procedures is that the path string which describes the location of the controls file is written to a file named “</w:t>
       </w:r>
       <w:proofErr w:type="spellStart"/>
       <w:r>
@@ -4384,7 +4396,7 @@
 </file>
 
 <file path=word/numbering.xml><?xml version="1.0" encoding="utf-8"?>
-<w:numbering xmlns:wpc="http://schemas.microsoft.com/office/word/2010/wordprocessingCanvas" xmlns:cx="http://schemas.microsoft.com/office/drawing/2014/chartex" xmlns:cx1="http://schemas.microsoft.com/office/drawing/2015/9/8/chartex" xmlns:cx2="http://schemas.microsoft.com/office/drawing/2015/10/21/chartex" xmlns:cx3="http://schemas.microsoft.com/office/drawing/2016/5/9/chartex" xmlns:cx4="http://schemas.microsoft.com/office/drawing/2016/5/10/chartex" xmlns:cx5="http://schemas.microsoft.com/office/drawing/2016/5/11/chartex" xmlns:cx6="http://schemas.microsoft.com/office/drawing/2016/5/12/chartex" xmlns:cx7="http://schemas.microsoft.com/office/drawing/2016/5/13/chartex" xmlns:cx8="http://schemas.microsoft.com/office/drawing/2016/5/14/chartex" xmlns:mc="http://schemas.openxmlformats.org/markup-compatibility/2006" xmlns:aink="http://schemas.microsoft.com/office/drawing/2016/ink" xmlns:am3d="http://schemas.microsoft.com/office/drawing/2017/model3d" xmlns:o="urn:schemas-microsoft-com:office:office" xmlns:r="http://schemas.openxmlformats.org/officeDocument/2006/relationships" xmlns:m="http://schemas.openxmlformats.org/officeDocument/2006/math" xmlns:v="urn:schemas-microsoft-com:vml" xmlns:wp14="http://schemas.microsoft.com/office/word/2010/wordprocessingDrawing" xmlns:wp="http://schemas.openxmlformats.org/drawingml/2006/wordprocessingDrawing" xmlns:w10="urn:schemas-microsoft-com:office:word" xmlns:w="http://schemas.openxmlformats.org/wordprocessingml/2006/main" xmlns:w14="http://schemas.microsoft.com/office/word/2010/wordml" xmlns:w15="http://schemas.microsoft.com/office/word/2012/wordml" xmlns:w16cex="http://schemas.microsoft.com/office/word/2018/wordml/cex" xmlns:w16cid="http://schemas.microsoft.com/office/word/2016/wordml/cid" xmlns:w16="http://schemas.microsoft.com/office/word/2018/wordml" xmlns:w16sdtdh="http://schemas.microsoft.com/office/word/2020/wordml/sdtdatahash" xmlns:w16se="http://schemas.microsoft.com/office/word/2015/wordml/symex" xmlns:wpg="http://schemas.microsoft.com/office/word/2010/wordprocessingGroup" xmlns:wpi="http://schemas.microsoft.com/office/word/2010/wordprocessingInk" xmlns:wne="http://schemas.microsoft.com/office/word/2006/wordml" xmlns:wps="http://schemas.microsoft.com/office/word/2010/wordprocessingShape" mc:Ignorable="w14 w15 w16se w16cid w16 w16cex w16sdtdh wp14">
+<w:numbering xmlns:wpc="http://schemas.microsoft.com/office/word/2010/wordprocessingCanvas" xmlns:cx="http://schemas.microsoft.com/office/drawing/2014/chartex" xmlns:cx1="http://schemas.microsoft.com/office/drawing/2015/9/8/chartex" xmlns:cx2="http://schemas.microsoft.com/office/drawing/2015/10/21/chartex" xmlns:cx3="http://schemas.microsoft.com/office/drawing/2016/5/9/chartex" xmlns:cx4="http://schemas.microsoft.com/office/drawing/2016/5/10/chartex" xmlns:cx5="http://schemas.microsoft.com/office/drawing/2016/5/11/chartex" xmlns:cx6="http://schemas.microsoft.com/office/drawing/2016/5/12/chartex" xmlns:cx7="http://schemas.microsoft.com/office/drawing/2016/5/13/chartex" xmlns:cx8="http://schemas.microsoft.com/office/drawing/2016/5/14/chartex" xmlns:mc="http://schemas.openxmlformats.org/markup-compatibility/2006" xmlns:aink="http://schemas.microsoft.com/office/drawing/2016/ink" xmlns:am3d="http://schemas.microsoft.com/office/drawing/2017/model3d" xmlns:o="urn:schemas-microsoft-com:office:office" xmlns:oel="http://schemas.microsoft.com/office/2019/extlst" xmlns:r="http://schemas.openxmlformats.org/officeDocument/2006/relationships" xmlns:m="http://schemas.openxmlformats.org/officeDocument/2006/math" xmlns:v="urn:schemas-microsoft-com:vml" xmlns:wp14="http://schemas.microsoft.com/office/word/2010/wordprocessingDrawing" xmlns:wp="http://schemas.openxmlformats.org/drawingml/2006/wordprocessingDrawing" xmlns:w10="urn:schemas-microsoft-com:office:word" xmlns:w="http://schemas.openxmlformats.org/wordprocessingml/2006/main" xmlns:w14="http://schemas.microsoft.com/office/word/2010/wordml" xmlns:w15="http://schemas.microsoft.com/office/word/2012/wordml" xmlns:w16cex="http://schemas.microsoft.com/office/word/2018/wordml/cex" xmlns:w16cid="http://schemas.microsoft.com/office/word/2016/wordml/cid" xmlns:w16="http://schemas.microsoft.com/office/word/2018/wordml" xmlns:w16sdtdh="http://schemas.microsoft.com/office/word/2020/wordml/sdtdatahash" xmlns:w16se="http://schemas.microsoft.com/office/word/2015/wordml/symex" xmlns:wpg="http://schemas.microsoft.com/office/word/2010/wordprocessingGroup" xmlns:wpi="http://schemas.microsoft.com/office/word/2010/wordprocessingInk" xmlns:wne="http://schemas.microsoft.com/office/word/2006/wordml" xmlns:wps="http://schemas.microsoft.com/office/word/2010/wordprocessingShape" mc:Ignorable="w14 w15 w16se w16cid w16 w16cex w16sdtdh wp14">
   <w:abstractNum w:abstractNumId="0" w15:restartNumberingAfterBreak="0">
     <w:nsid w:val="FFFFFF7C"/>
     <w:multiLevelType w:val="singleLevel"/>
@@ -7579,6 +7591,142 @@
 </file>
 
 <file path=customXml/item1.xml><?xml version="1.0" encoding="utf-8"?>
+<p:properties xmlns:p="http://schemas.microsoft.com/office/2006/metadata/properties" xmlns:xsi="http://www.w3.org/2001/XMLSchema-instance" xmlns:pc="http://schemas.microsoft.com/office/infopath/2007/PartnerControls">
+  <documentManagement>
+    <LocLastLocAttemptVersionTypeLookup xmlns="4873beb7-5857-4685-be1f-d57550cc96cc" xsi:nil="true"/>
+    <MarketSpecific xmlns="4873beb7-5857-4685-be1f-d57550cc96cc">false</MarketSpecific>
+    <ApprovalStatus xmlns="4873beb7-5857-4685-be1f-d57550cc96cc">InProgress</ApprovalStatus>
+    <LocComments xmlns="4873beb7-5857-4685-be1f-d57550cc96cc" xsi:nil="true"/>
+    <DirectSourceMarket xmlns="4873beb7-5857-4685-be1f-d57550cc96cc" xsi:nil="true"/>
+    <LocPublishedLinkedAssetsLookup xmlns="4873beb7-5857-4685-be1f-d57550cc96cc" xsi:nil="true"/>
+    <ThumbnailAssetId xmlns="4873beb7-5857-4685-be1f-d57550cc96cc" xsi:nil="true"/>
+    <PrimaryImageGen xmlns="4873beb7-5857-4685-be1f-d57550cc96cc">true</PrimaryImageGen>
+    <LegacyData xmlns="4873beb7-5857-4685-be1f-d57550cc96cc" xsi:nil="true"/>
+    <LocNewPublishedVersionLookup xmlns="4873beb7-5857-4685-be1f-d57550cc96cc" xsi:nil="true"/>
+    <NumericId xmlns="4873beb7-5857-4685-be1f-d57550cc96cc">102787001</NumericId>
+    <TPFriendlyName xmlns="4873beb7-5857-4685-be1f-d57550cc96cc" xsi:nil="true"/>
+    <LocOverallPublishStatusLookup xmlns="4873beb7-5857-4685-be1f-d57550cc96cc" xsi:nil="true"/>
+    <LocRecommendedHandoff xmlns="4873beb7-5857-4685-be1f-d57550cc96cc" xsi:nil="true"/>
+    <BlockPublish xmlns="4873beb7-5857-4685-be1f-d57550cc96cc">false</BlockPublish>
+    <BusinessGroup xmlns="4873beb7-5857-4685-be1f-d57550cc96cc" xsi:nil="true"/>
+    <OpenTemplate xmlns="4873beb7-5857-4685-be1f-d57550cc96cc">true</OpenTemplate>
+    <SourceTitle xmlns="4873beb7-5857-4685-be1f-d57550cc96cc" xsi:nil="true"/>
+    <LocOverallLocStatusLookup xmlns="4873beb7-5857-4685-be1f-d57550cc96cc" xsi:nil="true"/>
+    <APEditor xmlns="4873beb7-5857-4685-be1f-d57550cc96cc">
+      <UserInfo>
+        <DisplayName/>
+        <AccountId xsi:nil="true"/>
+        <AccountType/>
+      </UserInfo>
+    </APEditor>
+    <UALocComments xmlns="4873beb7-5857-4685-be1f-d57550cc96cc" xsi:nil="true"/>
+    <IntlLangReviewDate xmlns="4873beb7-5857-4685-be1f-d57550cc96cc" xsi:nil="true"/>
+    <PublishStatusLookup xmlns="4873beb7-5857-4685-be1f-d57550cc96cc">
+      <Value>1343188</Value>
+    </PublishStatusLookup>
+    <ParentAssetId xmlns="4873beb7-5857-4685-be1f-d57550cc96cc" xsi:nil="true"/>
+    <FeatureTagsTaxHTField0 xmlns="4873beb7-5857-4685-be1f-d57550cc96cc">
+      <Terms xmlns="http://schemas.microsoft.com/office/infopath/2007/PartnerControls"/>
+    </FeatureTagsTaxHTField0>
+    <MachineTranslated xmlns="4873beb7-5857-4685-be1f-d57550cc96cc">false</MachineTranslated>
+    <Providers xmlns="4873beb7-5857-4685-be1f-d57550cc96cc" xsi:nil="true"/>
+    <OriginalSourceMarket xmlns="4873beb7-5857-4685-be1f-d57550cc96cc" xsi:nil="true"/>
+    <APDescription xmlns="4873beb7-5857-4685-be1f-d57550cc96cc" xsi:nil="true"/>
+    <ContentItem xmlns="4873beb7-5857-4685-be1f-d57550cc96cc" xsi:nil="true"/>
+    <ClipArtFilename xmlns="4873beb7-5857-4685-be1f-d57550cc96cc" xsi:nil="true"/>
+    <TPInstallLocation xmlns="4873beb7-5857-4685-be1f-d57550cc96cc" xsi:nil="true"/>
+    <TimesCloned xmlns="4873beb7-5857-4685-be1f-d57550cc96cc" xsi:nil="true"/>
+    <PublishTargets xmlns="4873beb7-5857-4685-be1f-d57550cc96cc">OfficeOnlineVNext</PublishTargets>
+    <AcquiredFrom xmlns="4873beb7-5857-4685-be1f-d57550cc96cc">Internal MS</AcquiredFrom>
+    <AssetStart xmlns="4873beb7-5857-4685-be1f-d57550cc96cc">2011-11-23T17:29:00+00:00</AssetStart>
+    <FriendlyTitle xmlns="4873beb7-5857-4685-be1f-d57550cc96cc" xsi:nil="true"/>
+    <Provider xmlns="4873beb7-5857-4685-be1f-d57550cc96cc" xsi:nil="true"/>
+    <LastHandOff xmlns="4873beb7-5857-4685-be1f-d57550cc96cc" xsi:nil="true"/>
+    <TPClientViewer xmlns="4873beb7-5857-4685-be1f-d57550cc96cc" xsi:nil="true"/>
+    <TemplateStatus xmlns="4873beb7-5857-4685-be1f-d57550cc96cc">Complete</TemplateStatus>
+    <Downloads xmlns="4873beb7-5857-4685-be1f-d57550cc96cc">0</Downloads>
+    <OOCacheId xmlns="4873beb7-5857-4685-be1f-d57550cc96cc" xsi:nil="true"/>
+    <IsDeleted xmlns="4873beb7-5857-4685-be1f-d57550cc96cc">false</IsDeleted>
+    <LocPublishedDependentAssetsLookup xmlns="4873beb7-5857-4685-be1f-d57550cc96cc" xsi:nil="true"/>
+    <AssetExpire xmlns="4873beb7-5857-4685-be1f-d57550cc96cc">2029-05-12T07:00:00+00:00</AssetExpire>
+    <CSXSubmissionMarket xmlns="4873beb7-5857-4685-be1f-d57550cc96cc" xsi:nil="true"/>
+    <DSATActionTaken xmlns="4873beb7-5857-4685-be1f-d57550cc96cc" xsi:nil="true"/>
+    <SubmitterId xmlns="4873beb7-5857-4685-be1f-d57550cc96cc" xsi:nil="true"/>
+    <EditorialTags xmlns="4873beb7-5857-4685-be1f-d57550cc96cc" xsi:nil="true"/>
+    <TPExecutable xmlns="4873beb7-5857-4685-be1f-d57550cc96cc" xsi:nil="true"/>
+    <CSXSubmissionDate xmlns="4873beb7-5857-4685-be1f-d57550cc96cc" xsi:nil="true"/>
+    <CSXUpdate xmlns="4873beb7-5857-4685-be1f-d57550cc96cc">false</CSXUpdate>
+    <AssetType xmlns="4873beb7-5857-4685-be1f-d57550cc96cc">TP</AssetType>
+    <ApprovalLog xmlns="4873beb7-5857-4685-be1f-d57550cc96cc" xsi:nil="true"/>
+    <BugNumber xmlns="4873beb7-5857-4685-be1f-d57550cc96cc" xsi:nil="true"/>
+    <OriginAsset xmlns="4873beb7-5857-4685-be1f-d57550cc96cc" xsi:nil="true"/>
+    <TPComponent xmlns="4873beb7-5857-4685-be1f-d57550cc96cc" xsi:nil="true"/>
+    <Milestone xmlns="4873beb7-5857-4685-be1f-d57550cc96cc" xsi:nil="true"/>
+    <RecommendationsModifier xmlns="4873beb7-5857-4685-be1f-d57550cc96cc" xsi:nil="true"/>
+    <AssetId xmlns="4873beb7-5857-4685-be1f-d57550cc96cc">TP102787001</AssetId>
+    <PolicheckWords xmlns="4873beb7-5857-4685-be1f-d57550cc96cc" xsi:nil="true"/>
+    <TPLaunchHelpLink xmlns="4873beb7-5857-4685-be1f-d57550cc96cc" xsi:nil="true"/>
+    <IntlLocPriority xmlns="4873beb7-5857-4685-be1f-d57550cc96cc" xsi:nil="true"/>
+    <TPApplication xmlns="4873beb7-5857-4685-be1f-d57550cc96cc" xsi:nil="true"/>
+    <IntlLangReviewer xmlns="4873beb7-5857-4685-be1f-d57550cc96cc" xsi:nil="true"/>
+    <HandoffToMSDN xmlns="4873beb7-5857-4685-be1f-d57550cc96cc" xsi:nil="true"/>
+    <PlannedPubDate xmlns="4873beb7-5857-4685-be1f-d57550cc96cc" xsi:nil="true"/>
+    <CrawlForDependencies xmlns="4873beb7-5857-4685-be1f-d57550cc96cc">false</CrawlForDependencies>
+    <LocLastLocAttemptVersionLookup xmlns="4873beb7-5857-4685-be1f-d57550cc96cc">693888</LocLastLocAttemptVersionLookup>
+    <LocProcessedForHandoffsLookup xmlns="4873beb7-5857-4685-be1f-d57550cc96cc" xsi:nil="true"/>
+    <TrustLevel xmlns="4873beb7-5857-4685-be1f-d57550cc96cc">1 Microsoft Managed Content</TrustLevel>
+    <CampaignTagsTaxHTField0 xmlns="4873beb7-5857-4685-be1f-d57550cc96cc">
+      <Terms xmlns="http://schemas.microsoft.com/office/infopath/2007/PartnerControls"/>
+    </CampaignTagsTaxHTField0>
+    <TPNamespace xmlns="4873beb7-5857-4685-be1f-d57550cc96cc" xsi:nil="true"/>
+    <LocOverallPreviewStatusLookup xmlns="4873beb7-5857-4685-be1f-d57550cc96cc" xsi:nil="true"/>
+    <TaxCatchAll xmlns="4873beb7-5857-4685-be1f-d57550cc96cc"/>
+    <IsSearchable xmlns="4873beb7-5857-4685-be1f-d57550cc96cc">false</IsSearchable>
+    <TemplateTemplateType xmlns="4873beb7-5857-4685-be1f-d57550cc96cc">Word Document Template</TemplateTemplateType>
+    <Markets xmlns="4873beb7-5857-4685-be1f-d57550cc96cc"/>
+    <IntlLangReview xmlns="4873beb7-5857-4685-be1f-d57550cc96cc" xsi:nil="true"/>
+    <UAProjectedTotalWords xmlns="4873beb7-5857-4685-be1f-d57550cc96cc" xsi:nil="true"/>
+    <OutputCachingOn xmlns="4873beb7-5857-4685-be1f-d57550cc96cc">false</OutputCachingOn>
+    <AverageRating xmlns="4873beb7-5857-4685-be1f-d57550cc96cc" xsi:nil="true"/>
+    <LocMarketGroupTiers2 xmlns="4873beb7-5857-4685-be1f-d57550cc96cc" xsi:nil="true"/>
+    <APAuthor xmlns="4873beb7-5857-4685-be1f-d57550cc96cc">
+      <UserInfo>
+        <DisplayName>REDMOND\v-namall</DisplayName>
+        <AccountId>978</AccountId>
+        <AccountType/>
+      </UserInfo>
+    </APAuthor>
+    <TPCommandLine xmlns="4873beb7-5857-4685-be1f-d57550cc96cc" xsi:nil="true"/>
+    <LocManualTestRequired xmlns="4873beb7-5857-4685-be1f-d57550cc96cc">false</LocManualTestRequired>
+    <TPAppVersion xmlns="4873beb7-5857-4685-be1f-d57550cc96cc" xsi:nil="true"/>
+    <EditorialStatus xmlns="4873beb7-5857-4685-be1f-d57550cc96cc">Complete</EditorialStatus>
+    <LocProcessedForMarketsLookup xmlns="4873beb7-5857-4685-be1f-d57550cc96cc" xsi:nil="true"/>
+    <LastModifiedDateTime xmlns="4873beb7-5857-4685-be1f-d57550cc96cc" xsi:nil="true"/>
+    <TPLaunchHelpLinkType xmlns="4873beb7-5857-4685-be1f-d57550cc96cc">Template</TPLaunchHelpLinkType>
+    <ScenarioTagsTaxHTField0 xmlns="4873beb7-5857-4685-be1f-d57550cc96cc">
+      <Terms xmlns="http://schemas.microsoft.com/office/infopath/2007/PartnerControls"/>
+    </ScenarioTagsTaxHTField0>
+    <OriginalRelease xmlns="4873beb7-5857-4685-be1f-d57550cc96cc">14</OriginalRelease>
+    <LocalizationTagsTaxHTField0 xmlns="4873beb7-5857-4685-be1f-d57550cc96cc">
+      <Terms xmlns="http://schemas.microsoft.com/office/infopath/2007/PartnerControls"/>
+    </LocalizationTagsTaxHTField0>
+    <Manager xmlns="4873beb7-5857-4685-be1f-d57550cc96cc" xsi:nil="true"/>
+    <UALocRecommendation xmlns="4873beb7-5857-4685-be1f-d57550cc96cc">Localize</UALocRecommendation>
+    <LocOverallHandbackStatusLookup xmlns="4873beb7-5857-4685-be1f-d57550cc96cc" xsi:nil="true"/>
+    <ArtSampleDocs xmlns="4873beb7-5857-4685-be1f-d57550cc96cc" xsi:nil="true"/>
+    <UACurrentWords xmlns="4873beb7-5857-4685-be1f-d57550cc96cc" xsi:nil="true"/>
+    <ShowIn xmlns="4873beb7-5857-4685-be1f-d57550cc96cc">Show everywhere</ShowIn>
+    <CSXHash xmlns="4873beb7-5857-4685-be1f-d57550cc96cc" xsi:nil="true"/>
+    <VoteCount xmlns="4873beb7-5857-4685-be1f-d57550cc96cc" xsi:nil="true"/>
+    <InternalTagsTaxHTField0 xmlns="4873beb7-5857-4685-be1f-d57550cc96cc">
+      <Terms xmlns="http://schemas.microsoft.com/office/infopath/2007/PartnerControls"/>
+    </InternalTagsTaxHTField0>
+    <UANotes xmlns="4873beb7-5857-4685-be1f-d57550cc96cc" xsi:nil="true"/>
+  </documentManagement>
+</p:properties>
+</file>
+
+<file path=customXml/item2.xml><?xml version="1.0" encoding="utf-8"?>
 <ct:contentTypeSchema xmlns:ct="http://schemas.microsoft.com/office/2006/metadata/contentType" xmlns:ma="http://schemas.microsoft.com/office/2006/metadata/properties/metaAttributes" ct:_="" ma:_="" ma:contentTypeName="TemplateFile" ma:contentTypeID="0x0101006EDDDB5EE6D98C44930B742096920B300400F5B6D36B3EF94B4E9A635CDF2A18F5B8" ma:contentTypeVersion="72" ma:contentTypeDescription="Create a new document." ma:contentTypeScope="" ma:versionID="a23e56308344d904b51738559c3d67c9">
   <xsd:schema xmlns:xsd="http://www.w3.org/2001/XMLSchema" xmlns:xs="http://www.w3.org/2001/XMLSchema" xmlns:p="http://schemas.microsoft.com/office/2006/metadata/properties" xmlns:ns2="4873beb7-5857-4685-be1f-d57550cc96cc" targetNamespace="http://schemas.microsoft.com/office/2006/metadata/properties" ma:root="true" ma:fieldsID="cd0908cc4600e77bf5da051303e00c8d" ns2:_="">
     <xsd:import namespace="4873beb7-5857-4685-be1f-d57550cc96cc"/>
@@ -8618,147 +8766,7 @@
 </ct:contentTypeSchema>
 </file>
 
-<file path=customXml/item2.xml><?xml version="1.0" encoding="utf-8"?>
-<p:properties xmlns:p="http://schemas.microsoft.com/office/2006/metadata/properties" xmlns:xsi="http://www.w3.org/2001/XMLSchema-instance" xmlns:pc="http://schemas.microsoft.com/office/infopath/2007/PartnerControls">
-  <documentManagement>
-    <LocLastLocAttemptVersionTypeLookup xmlns="4873beb7-5857-4685-be1f-d57550cc96cc" xsi:nil="true"/>
-    <MarketSpecific xmlns="4873beb7-5857-4685-be1f-d57550cc96cc">false</MarketSpecific>
-    <ApprovalStatus xmlns="4873beb7-5857-4685-be1f-d57550cc96cc">InProgress</ApprovalStatus>
-    <LocComments xmlns="4873beb7-5857-4685-be1f-d57550cc96cc" xsi:nil="true"/>
-    <DirectSourceMarket xmlns="4873beb7-5857-4685-be1f-d57550cc96cc" xsi:nil="true"/>
-    <LocPublishedLinkedAssetsLookup xmlns="4873beb7-5857-4685-be1f-d57550cc96cc" xsi:nil="true"/>
-    <ThumbnailAssetId xmlns="4873beb7-5857-4685-be1f-d57550cc96cc" xsi:nil="true"/>
-    <PrimaryImageGen xmlns="4873beb7-5857-4685-be1f-d57550cc96cc">true</PrimaryImageGen>
-    <LegacyData xmlns="4873beb7-5857-4685-be1f-d57550cc96cc" xsi:nil="true"/>
-    <LocNewPublishedVersionLookup xmlns="4873beb7-5857-4685-be1f-d57550cc96cc" xsi:nil="true"/>
-    <NumericId xmlns="4873beb7-5857-4685-be1f-d57550cc96cc">102787001</NumericId>
-    <TPFriendlyName xmlns="4873beb7-5857-4685-be1f-d57550cc96cc" xsi:nil="true"/>
-    <LocOverallPublishStatusLookup xmlns="4873beb7-5857-4685-be1f-d57550cc96cc" xsi:nil="true"/>
-    <LocRecommendedHandoff xmlns="4873beb7-5857-4685-be1f-d57550cc96cc" xsi:nil="true"/>
-    <BlockPublish xmlns="4873beb7-5857-4685-be1f-d57550cc96cc">false</BlockPublish>
-    <BusinessGroup xmlns="4873beb7-5857-4685-be1f-d57550cc96cc" xsi:nil="true"/>
-    <OpenTemplate xmlns="4873beb7-5857-4685-be1f-d57550cc96cc">true</OpenTemplate>
-    <SourceTitle xmlns="4873beb7-5857-4685-be1f-d57550cc96cc" xsi:nil="true"/>
-    <LocOverallLocStatusLookup xmlns="4873beb7-5857-4685-be1f-d57550cc96cc" xsi:nil="true"/>
-    <APEditor xmlns="4873beb7-5857-4685-be1f-d57550cc96cc">
-      <UserInfo>
-        <DisplayName/>
-        <AccountId xsi:nil="true"/>
-        <AccountType/>
-      </UserInfo>
-    </APEditor>
-    <UALocComments xmlns="4873beb7-5857-4685-be1f-d57550cc96cc" xsi:nil="true"/>
-    <IntlLangReviewDate xmlns="4873beb7-5857-4685-be1f-d57550cc96cc" xsi:nil="true"/>
-    <PublishStatusLookup xmlns="4873beb7-5857-4685-be1f-d57550cc96cc">
-      <Value>1343188</Value>
-    </PublishStatusLookup>
-    <ParentAssetId xmlns="4873beb7-5857-4685-be1f-d57550cc96cc" xsi:nil="true"/>
-    <FeatureTagsTaxHTField0 xmlns="4873beb7-5857-4685-be1f-d57550cc96cc">
-      <Terms xmlns="http://schemas.microsoft.com/office/infopath/2007/PartnerControls"/>
-    </FeatureTagsTaxHTField0>
-    <MachineTranslated xmlns="4873beb7-5857-4685-be1f-d57550cc96cc">false</MachineTranslated>
-    <Providers xmlns="4873beb7-5857-4685-be1f-d57550cc96cc" xsi:nil="true"/>
-    <OriginalSourceMarket xmlns="4873beb7-5857-4685-be1f-d57550cc96cc" xsi:nil="true"/>
-    <APDescription xmlns="4873beb7-5857-4685-be1f-d57550cc96cc" xsi:nil="true"/>
-    <ContentItem xmlns="4873beb7-5857-4685-be1f-d57550cc96cc" xsi:nil="true"/>
-    <ClipArtFilename xmlns="4873beb7-5857-4685-be1f-d57550cc96cc" xsi:nil="true"/>
-    <TPInstallLocation xmlns="4873beb7-5857-4685-be1f-d57550cc96cc" xsi:nil="true"/>
-    <TimesCloned xmlns="4873beb7-5857-4685-be1f-d57550cc96cc" xsi:nil="true"/>
-    <PublishTargets xmlns="4873beb7-5857-4685-be1f-d57550cc96cc">OfficeOnlineVNext</PublishTargets>
-    <AcquiredFrom xmlns="4873beb7-5857-4685-be1f-d57550cc96cc">Internal MS</AcquiredFrom>
-    <AssetStart xmlns="4873beb7-5857-4685-be1f-d57550cc96cc">2011-11-23T17:29:00+00:00</AssetStart>
-    <FriendlyTitle xmlns="4873beb7-5857-4685-be1f-d57550cc96cc" xsi:nil="true"/>
-    <Provider xmlns="4873beb7-5857-4685-be1f-d57550cc96cc" xsi:nil="true"/>
-    <LastHandOff xmlns="4873beb7-5857-4685-be1f-d57550cc96cc" xsi:nil="true"/>
-    <TPClientViewer xmlns="4873beb7-5857-4685-be1f-d57550cc96cc" xsi:nil="true"/>
-    <TemplateStatus xmlns="4873beb7-5857-4685-be1f-d57550cc96cc">Complete</TemplateStatus>
-    <Downloads xmlns="4873beb7-5857-4685-be1f-d57550cc96cc">0</Downloads>
-    <OOCacheId xmlns="4873beb7-5857-4685-be1f-d57550cc96cc" xsi:nil="true"/>
-    <IsDeleted xmlns="4873beb7-5857-4685-be1f-d57550cc96cc">false</IsDeleted>
-    <LocPublishedDependentAssetsLookup xmlns="4873beb7-5857-4685-be1f-d57550cc96cc" xsi:nil="true"/>
-    <AssetExpire xmlns="4873beb7-5857-4685-be1f-d57550cc96cc">2029-05-12T07:00:00+00:00</AssetExpire>
-    <CSXSubmissionMarket xmlns="4873beb7-5857-4685-be1f-d57550cc96cc" xsi:nil="true"/>
-    <DSATActionTaken xmlns="4873beb7-5857-4685-be1f-d57550cc96cc" xsi:nil="true"/>
-    <SubmitterId xmlns="4873beb7-5857-4685-be1f-d57550cc96cc" xsi:nil="true"/>
-    <EditorialTags xmlns="4873beb7-5857-4685-be1f-d57550cc96cc" xsi:nil="true"/>
-    <TPExecutable xmlns="4873beb7-5857-4685-be1f-d57550cc96cc" xsi:nil="true"/>
-    <CSXSubmissionDate xmlns="4873beb7-5857-4685-be1f-d57550cc96cc" xsi:nil="true"/>
-    <CSXUpdate xmlns="4873beb7-5857-4685-be1f-d57550cc96cc">false</CSXUpdate>
-    <AssetType xmlns="4873beb7-5857-4685-be1f-d57550cc96cc">TP</AssetType>
-    <ApprovalLog xmlns="4873beb7-5857-4685-be1f-d57550cc96cc" xsi:nil="true"/>
-    <BugNumber xmlns="4873beb7-5857-4685-be1f-d57550cc96cc" xsi:nil="true"/>
-    <OriginAsset xmlns="4873beb7-5857-4685-be1f-d57550cc96cc" xsi:nil="true"/>
-    <TPComponent xmlns="4873beb7-5857-4685-be1f-d57550cc96cc" xsi:nil="true"/>
-    <Milestone xmlns="4873beb7-5857-4685-be1f-d57550cc96cc" xsi:nil="true"/>
-    <RecommendationsModifier xmlns="4873beb7-5857-4685-be1f-d57550cc96cc" xsi:nil="true"/>
-    <AssetId xmlns="4873beb7-5857-4685-be1f-d57550cc96cc">TP102787001</AssetId>
-    <PolicheckWords xmlns="4873beb7-5857-4685-be1f-d57550cc96cc" xsi:nil="true"/>
-    <TPLaunchHelpLink xmlns="4873beb7-5857-4685-be1f-d57550cc96cc" xsi:nil="true"/>
-    <IntlLocPriority xmlns="4873beb7-5857-4685-be1f-d57550cc96cc" xsi:nil="true"/>
-    <TPApplication xmlns="4873beb7-5857-4685-be1f-d57550cc96cc" xsi:nil="true"/>
-    <IntlLangReviewer xmlns="4873beb7-5857-4685-be1f-d57550cc96cc" xsi:nil="true"/>
-    <HandoffToMSDN xmlns="4873beb7-5857-4685-be1f-d57550cc96cc" xsi:nil="true"/>
-    <PlannedPubDate xmlns="4873beb7-5857-4685-be1f-d57550cc96cc" xsi:nil="true"/>
-    <CrawlForDependencies xmlns="4873beb7-5857-4685-be1f-d57550cc96cc">false</CrawlForDependencies>
-    <LocLastLocAttemptVersionLookup xmlns="4873beb7-5857-4685-be1f-d57550cc96cc">693888</LocLastLocAttemptVersionLookup>
-    <LocProcessedForHandoffsLookup xmlns="4873beb7-5857-4685-be1f-d57550cc96cc" xsi:nil="true"/>
-    <TrustLevel xmlns="4873beb7-5857-4685-be1f-d57550cc96cc">1 Microsoft Managed Content</TrustLevel>
-    <CampaignTagsTaxHTField0 xmlns="4873beb7-5857-4685-be1f-d57550cc96cc">
-      <Terms xmlns="http://schemas.microsoft.com/office/infopath/2007/PartnerControls"/>
-    </CampaignTagsTaxHTField0>
-    <TPNamespace xmlns="4873beb7-5857-4685-be1f-d57550cc96cc" xsi:nil="true"/>
-    <LocOverallPreviewStatusLookup xmlns="4873beb7-5857-4685-be1f-d57550cc96cc" xsi:nil="true"/>
-    <TaxCatchAll xmlns="4873beb7-5857-4685-be1f-d57550cc96cc"/>
-    <IsSearchable xmlns="4873beb7-5857-4685-be1f-d57550cc96cc">false</IsSearchable>
-    <TemplateTemplateType xmlns="4873beb7-5857-4685-be1f-d57550cc96cc">Word Document Template</TemplateTemplateType>
-    <Markets xmlns="4873beb7-5857-4685-be1f-d57550cc96cc"/>
-    <IntlLangReview xmlns="4873beb7-5857-4685-be1f-d57550cc96cc" xsi:nil="true"/>
-    <UAProjectedTotalWords xmlns="4873beb7-5857-4685-be1f-d57550cc96cc" xsi:nil="true"/>
-    <OutputCachingOn xmlns="4873beb7-5857-4685-be1f-d57550cc96cc">false</OutputCachingOn>
-    <AverageRating xmlns="4873beb7-5857-4685-be1f-d57550cc96cc" xsi:nil="true"/>
-    <LocMarketGroupTiers2 xmlns="4873beb7-5857-4685-be1f-d57550cc96cc" xsi:nil="true"/>
-    <APAuthor xmlns="4873beb7-5857-4685-be1f-d57550cc96cc">
-      <UserInfo>
-        <DisplayName>REDMOND\v-namall</DisplayName>
-        <AccountId>978</AccountId>
-        <AccountType/>
-      </UserInfo>
-    </APAuthor>
-    <TPCommandLine xmlns="4873beb7-5857-4685-be1f-d57550cc96cc" xsi:nil="true"/>
-    <LocManualTestRequired xmlns="4873beb7-5857-4685-be1f-d57550cc96cc">false</LocManualTestRequired>
-    <TPAppVersion xmlns="4873beb7-5857-4685-be1f-d57550cc96cc" xsi:nil="true"/>
-    <EditorialStatus xmlns="4873beb7-5857-4685-be1f-d57550cc96cc">Complete</EditorialStatus>
-    <LocProcessedForMarketsLookup xmlns="4873beb7-5857-4685-be1f-d57550cc96cc" xsi:nil="true"/>
-    <LastModifiedDateTime xmlns="4873beb7-5857-4685-be1f-d57550cc96cc" xsi:nil="true"/>
-    <TPLaunchHelpLinkType xmlns="4873beb7-5857-4685-be1f-d57550cc96cc">Template</TPLaunchHelpLinkType>
-    <ScenarioTagsTaxHTField0 xmlns="4873beb7-5857-4685-be1f-d57550cc96cc">
-      <Terms xmlns="http://schemas.microsoft.com/office/infopath/2007/PartnerControls"/>
-    </ScenarioTagsTaxHTField0>
-    <OriginalRelease xmlns="4873beb7-5857-4685-be1f-d57550cc96cc">14</OriginalRelease>
-    <LocalizationTagsTaxHTField0 xmlns="4873beb7-5857-4685-be1f-d57550cc96cc">
-      <Terms xmlns="http://schemas.microsoft.com/office/infopath/2007/PartnerControls"/>
-    </LocalizationTagsTaxHTField0>
-    <Manager xmlns="4873beb7-5857-4685-be1f-d57550cc96cc" xsi:nil="true"/>
-    <UALocRecommendation xmlns="4873beb7-5857-4685-be1f-d57550cc96cc">Localize</UALocRecommendation>
-    <LocOverallHandbackStatusLookup xmlns="4873beb7-5857-4685-be1f-d57550cc96cc" xsi:nil="true"/>
-    <ArtSampleDocs xmlns="4873beb7-5857-4685-be1f-d57550cc96cc" xsi:nil="true"/>
-    <UACurrentWords xmlns="4873beb7-5857-4685-be1f-d57550cc96cc" xsi:nil="true"/>
-    <ShowIn xmlns="4873beb7-5857-4685-be1f-d57550cc96cc">Show everywhere</ShowIn>
-    <CSXHash xmlns="4873beb7-5857-4685-be1f-d57550cc96cc" xsi:nil="true"/>
-    <VoteCount xmlns="4873beb7-5857-4685-be1f-d57550cc96cc" xsi:nil="true"/>
-    <InternalTagsTaxHTField0 xmlns="4873beb7-5857-4685-be1f-d57550cc96cc">
-      <Terms xmlns="http://schemas.microsoft.com/office/infopath/2007/PartnerControls"/>
-    </InternalTagsTaxHTField0>
-    <UANotes xmlns="4873beb7-5857-4685-be1f-d57550cc96cc" xsi:nil="true"/>
-  </documentManagement>
-</p:properties>
-</file>
-
 <file path=customXml/item3.xml><?xml version="1.0" encoding="utf-8"?>
-<b:Sources xmlns:b="http://schemas.openxmlformats.org/officeDocument/2006/bibliography" xmlns="http://schemas.openxmlformats.org/officeDocument/2006/bibliography" SelectedStyle="\IEEE2006OfficeOnline.xsl" StyleName="IEEE" Version="2006"/>
-</file>
-
-<file path=customXml/item4.xml><?xml version="1.0" encoding="utf-8"?>
 <?mso-contentType ?>
 <FormTemplates xmlns="http://schemas.microsoft.com/sharepoint/v3/contenttype/forms">
   <Display>DocumentLibraryForm</Display>
@@ -8767,7 +8775,21 @@
 </FormTemplates>
 </file>
 
+<file path=customXml/item4.xml><?xml version="1.0" encoding="utf-8"?>
+<b:Sources xmlns:b="http://schemas.openxmlformats.org/officeDocument/2006/bibliography" xmlns="http://schemas.openxmlformats.org/officeDocument/2006/bibliography" SelectedStyle="\IEEE2006OfficeOnline.xsl" StyleName="IEEE" Version="2006"/>
+</file>
+
 <file path=customXml/itemProps1.xml><?xml version="1.0" encoding="utf-8"?>
+<ds:datastoreItem xmlns:ds="http://schemas.openxmlformats.org/officeDocument/2006/customXml" ds:itemID="{7FBDB1CC-CEFB-4E46-8174-1F0AA0D30B24}">
+  <ds:schemaRefs>
+    <ds:schemaRef ds:uri="http://schemas.microsoft.com/office/2006/metadata/properties"/>
+    <ds:schemaRef ds:uri="http://schemas.microsoft.com/office/infopath/2007/PartnerControls"/>
+    <ds:schemaRef ds:uri="4873beb7-5857-4685-be1f-d57550cc96cc"/>
+  </ds:schemaRefs>
+</ds:datastoreItem>
+</file>
+
+<file path=customXml/itemProps2.xml><?xml version="1.0" encoding="utf-8"?>
 <ds:datastoreItem xmlns:ds="http://schemas.openxmlformats.org/officeDocument/2006/customXml" ds:itemID="{4B3A7E92-E05A-4924-9E8A-9F6659E5855B}">
   <ds:schemaRefs>
     <ds:schemaRef ds:uri="http://schemas.microsoft.com/office/2006/metadata/contentType"/>
@@ -8785,28 +8807,18 @@
 </ds:datastoreItem>
 </file>
 
-<file path=customXml/itemProps2.xml><?xml version="1.0" encoding="utf-8"?>
-<ds:datastoreItem xmlns:ds="http://schemas.openxmlformats.org/officeDocument/2006/customXml" ds:itemID="{7FBDB1CC-CEFB-4E46-8174-1F0AA0D30B24}">
+<file path=customXml/itemProps3.xml><?xml version="1.0" encoding="utf-8"?>
+<ds:datastoreItem xmlns:ds="http://schemas.openxmlformats.org/officeDocument/2006/customXml" ds:itemID="{C01C3C56-10DB-49F7-B061-44D8728D078A}">
   <ds:schemaRefs>
-    <ds:schemaRef ds:uri="http://schemas.microsoft.com/office/2006/metadata/properties"/>
-    <ds:schemaRef ds:uri="http://schemas.microsoft.com/office/infopath/2007/PartnerControls"/>
-    <ds:schemaRef ds:uri="4873beb7-5857-4685-be1f-d57550cc96cc"/>
+    <ds:schemaRef ds:uri="http://schemas.microsoft.com/sharepoint/v3/contenttype/forms"/>
   </ds:schemaRefs>
 </ds:datastoreItem>
 </file>
 
-<file path=customXml/itemProps3.xml><?xml version="1.0" encoding="utf-8"?>
+<file path=customXml/itemProps4.xml><?xml version="1.0" encoding="utf-8"?>
 <ds:datastoreItem xmlns:ds="http://schemas.openxmlformats.org/officeDocument/2006/customXml" ds:itemID="{A9395FB8-AEB2-4448-9D1F-E7843947D71E}">
   <ds:schemaRefs>
     <ds:schemaRef ds:uri="http://schemas.openxmlformats.org/officeDocument/2006/bibliography"/>
   </ds:schemaRefs>
 </ds:datastoreItem>
-</file>
-
-<file path=customXml/itemProps4.xml><?xml version="1.0" encoding="utf-8"?>
-<ds:datastoreItem xmlns:ds="http://schemas.openxmlformats.org/officeDocument/2006/customXml" ds:itemID="{C01C3C56-10DB-49F7-B061-44D8728D078A}">
-  <ds:schemaRefs>
-    <ds:schemaRef ds:uri="http://schemas.microsoft.com/sharepoint/v3/contenttype/forms"/>
-  </ds:schemaRefs>
-</ds:datastoreItem>
 </file>
</xml_diff>

<commit_message>
more cleanup and modifications for building 0.5b1 and upload to PyPI
</commit_message>
<xml_diff>
--- a/doc/HOWTO-Alfano_Utilities_and_Controls.docx
+++ b/doc/HOWTO-Alfano_Utilities_and_Controls.docx
@@ -363,25 +363,7 @@
           <w:sz w:val="16"/>
           <w:szCs w:val="16"/>
         </w:rPr>
-        <w:t xml:space="preserve">Create Array </w:t>
-      </w:r>
-      <w:proofErr w:type="gramStart"/>
-      <w:r>
-        <w:rPr>
-          <w:rFonts w:ascii="Courier New" w:hAnsi="Courier New" w:cs="Courier New"/>
-          <w:sz w:val="16"/>
-          <w:szCs w:val="16"/>
-        </w:rPr>
-        <w:t>CONTROL[</w:t>
-      </w:r>
-      <w:proofErr w:type="gramEnd"/>
-      <w:r>
-        <w:rPr>
-          <w:rFonts w:ascii="Courier New" w:hAnsi="Courier New" w:cs="Courier New"/>
-          <w:sz w:val="16"/>
-          <w:szCs w:val="16"/>
-        </w:rPr>
-        <w:t>1,3];</w:t>
+        <w:t>Create Array CONTROL[1,3];</w:t>
       </w:r>
     </w:p>
     <w:p>
@@ -404,18 +386,8 @@
           <w:sz w:val="16"/>
           <w:szCs w:val="16"/>
         </w:rPr>
-        <w:t xml:space="preserve">Create Variable SMA_INIT ORBIT_R AOL REV REV_LAST REV_ERR T0_AT_REV T_REV COSTATE </w:t>
-      </w:r>
-      <w:proofErr w:type="gramStart"/>
-      <w:r>
-        <w:rPr>
-          <w:rFonts w:ascii="Courier New" w:hAnsi="Courier New" w:cs="Courier New"/>
-          <w:sz w:val="16"/>
-          <w:szCs w:val="16"/>
-        </w:rPr>
-        <w:t>CURRINCL;</w:t>
-      </w:r>
-      <w:proofErr w:type="gramEnd"/>
+        <w:t>Create Variable SMA_INIT ORBIT_R AOL REV REV_LAST REV_ERR T0_AT_REV T_REV COSTATE CURRINCL;</w:t>
+      </w:r>
     </w:p>
     <w:p>
       <w:pPr>
@@ -437,18 +409,8 @@
           <w:sz w:val="16"/>
           <w:szCs w:val="16"/>
         </w:rPr>
-        <w:t xml:space="preserve">Create Variable </w:t>
-      </w:r>
-      <w:proofErr w:type="gramStart"/>
-      <w:r>
-        <w:rPr>
-          <w:rFonts w:ascii="Courier New" w:hAnsi="Courier New" w:cs="Courier New"/>
-          <w:sz w:val="16"/>
-          <w:szCs w:val="16"/>
-        </w:rPr>
-        <w:t>MORE;</w:t>
-      </w:r>
-      <w:proofErr w:type="gramEnd"/>
+        <w:t>Create Variable MORE;</w:t>
+      </w:r>
     </w:p>
     <w:p>
       <w:pPr>
@@ -470,25 +432,7 @@
           <w:sz w:val="16"/>
           <w:szCs w:val="16"/>
         </w:rPr>
-        <w:t xml:space="preserve">GMAT </w:t>
-      </w:r>
-      <w:proofErr w:type="gramStart"/>
-      <w:r>
-        <w:rPr>
-          <w:rFonts w:ascii="Courier New" w:hAnsi="Courier New" w:cs="Courier New"/>
-          <w:sz w:val="16"/>
-          <w:szCs w:val="16"/>
-        </w:rPr>
-        <w:t>CONTROL(</w:t>
-      </w:r>
-      <w:proofErr w:type="gramEnd"/>
-      <w:r>
-        <w:rPr>
-          <w:rFonts w:ascii="Courier New" w:hAnsi="Courier New" w:cs="Courier New"/>
-          <w:sz w:val="16"/>
-          <w:szCs w:val="16"/>
-        </w:rPr>
-        <w:t>1, 1) = 1;</w:t>
+        <w:t>GMAT CONTROL(1, 1) = 1;</w:t>
       </w:r>
     </w:p>
     <w:p>
@@ -511,18 +455,8 @@
           <w:sz w:val="16"/>
           <w:szCs w:val="16"/>
         </w:rPr>
-        <w:t xml:space="preserve">GMAT SMA_INIT = </w:t>
-      </w:r>
-      <w:proofErr w:type="gramStart"/>
-      <w:r>
-        <w:rPr>
-          <w:rFonts w:ascii="Courier New" w:hAnsi="Courier New" w:cs="Courier New"/>
-          <w:sz w:val="16"/>
-          <w:szCs w:val="16"/>
-        </w:rPr>
-        <w:t>6878.1366;</w:t>
-      </w:r>
-      <w:proofErr w:type="gramEnd"/>
+        <w:t>GMAT SMA_INIT = 6878.1366;</w:t>
+      </w:r>
     </w:p>
     <w:p>
       <w:pPr>
@@ -544,18 +478,8 @@
           <w:sz w:val="16"/>
           <w:szCs w:val="16"/>
         </w:rPr>
-        <w:t xml:space="preserve">GMAT ORBIT_R = </w:t>
-      </w:r>
-      <w:proofErr w:type="gramStart"/>
-      <w:r>
-        <w:rPr>
-          <w:rFonts w:ascii="Courier New" w:hAnsi="Courier New" w:cs="Courier New"/>
-          <w:sz w:val="16"/>
-          <w:szCs w:val="16"/>
-        </w:rPr>
-        <w:t>1;</w:t>
-      </w:r>
-      <w:proofErr w:type="gramEnd"/>
+        <w:t>GMAT ORBIT_R = 1;</w:t>
+      </w:r>
     </w:p>
     <w:p>
       <w:pPr>
@@ -577,18 +501,8 @@
           <w:sz w:val="16"/>
           <w:szCs w:val="16"/>
         </w:rPr>
-        <w:t xml:space="preserve">GMAT AOL = </w:t>
-      </w:r>
-      <w:proofErr w:type="gramStart"/>
-      <w:r>
-        <w:rPr>
-          <w:rFonts w:ascii="Courier New" w:hAnsi="Courier New" w:cs="Courier New"/>
-          <w:sz w:val="16"/>
-          <w:szCs w:val="16"/>
-        </w:rPr>
-        <w:t>0;</w:t>
-      </w:r>
-      <w:proofErr w:type="gramEnd"/>
+        <w:t>GMAT AOL = 0;</w:t>
+      </w:r>
     </w:p>
     <w:p>
       <w:pPr>
@@ -610,18 +524,8 @@
           <w:sz w:val="16"/>
           <w:szCs w:val="16"/>
         </w:rPr>
-        <w:t xml:space="preserve">GMAT REV = </w:t>
-      </w:r>
-      <w:proofErr w:type="gramStart"/>
-      <w:r>
-        <w:rPr>
-          <w:rFonts w:ascii="Courier New" w:hAnsi="Courier New" w:cs="Courier New"/>
-          <w:sz w:val="16"/>
-          <w:szCs w:val="16"/>
-        </w:rPr>
-        <w:t>0;</w:t>
-      </w:r>
-      <w:proofErr w:type="gramEnd"/>
+        <w:t>GMAT REV = 0;</w:t>
+      </w:r>
     </w:p>
     <w:p>
       <w:pPr>
@@ -643,31 +547,16 @@
           <w:sz w:val="16"/>
           <w:szCs w:val="16"/>
         </w:rPr>
-        <w:t xml:space="preserve">GMAT REV_LAST = </w:t>
-      </w:r>
-      <w:proofErr w:type="gramStart"/>
-      <w:r>
-        <w:rPr>
-          <w:rFonts w:ascii="Courier New" w:hAnsi="Courier New" w:cs="Courier New"/>
-          <w:sz w:val="16"/>
-          <w:szCs w:val="16"/>
-        </w:rPr>
-        <w:t>5070;</w:t>
-      </w:r>
-      <w:proofErr w:type="gramEnd"/>
+        <w:t>GMAT REV_LAST = 5070;</w:t>
+      </w:r>
     </w:p>
     <w:p>
       <w:pPr>
         <w:pStyle w:val="Code"/>
       </w:pPr>
       <w:r>
-        <w:t xml:space="preserve">GMAT REV_ERR = </w:t>
-      </w:r>
-      <w:proofErr w:type="gramStart"/>
-      <w:r>
-        <w:t>89;</w:t>
-      </w:r>
-      <w:proofErr w:type="gramEnd"/>
+        <w:t>GMAT REV_ERR = 89;</w:t>
+      </w:r>
     </w:p>
     <w:p>
       <w:pPr>
@@ -689,18 +578,8 @@
           <w:sz w:val="16"/>
           <w:szCs w:val="16"/>
         </w:rPr>
-        <w:t xml:space="preserve">GMAT T0_AT_REV = </w:t>
-      </w:r>
-      <w:proofErr w:type="gramStart"/>
-      <w:r>
-        <w:rPr>
-          <w:rFonts w:ascii="Courier New" w:hAnsi="Courier New" w:cs="Courier New"/>
-          <w:sz w:val="16"/>
-          <w:szCs w:val="16"/>
-        </w:rPr>
-        <w:t>0;</w:t>
-      </w:r>
-      <w:proofErr w:type="gramEnd"/>
+        <w:t>GMAT T0_AT_REV = 0;</w:t>
+      </w:r>
     </w:p>
     <w:p>
       <w:pPr>
@@ -722,18 +601,8 @@
           <w:sz w:val="16"/>
           <w:szCs w:val="16"/>
         </w:rPr>
-        <w:t xml:space="preserve">GMAT T_REV = </w:t>
-      </w:r>
-      <w:proofErr w:type="gramStart"/>
-      <w:r>
-        <w:rPr>
-          <w:rFonts w:ascii="Courier New" w:hAnsi="Courier New" w:cs="Courier New"/>
-          <w:sz w:val="16"/>
-          <w:szCs w:val="16"/>
-        </w:rPr>
-        <w:t>0;</w:t>
-      </w:r>
-      <w:proofErr w:type="gramEnd"/>
+        <w:t>GMAT T_REV = 0;</w:t>
+      </w:r>
     </w:p>
     <w:p>
       <w:pPr>
@@ -755,18 +624,8 @@
           <w:sz w:val="16"/>
           <w:szCs w:val="16"/>
         </w:rPr>
-        <w:t xml:space="preserve">GMAT COSTATE = </w:t>
-      </w:r>
-      <w:proofErr w:type="gramStart"/>
-      <w:r>
-        <w:rPr>
-          <w:rFonts w:ascii="Courier New" w:hAnsi="Courier New" w:cs="Courier New"/>
-          <w:sz w:val="16"/>
-          <w:szCs w:val="16"/>
-        </w:rPr>
-        <w:t>-0.52;</w:t>
-      </w:r>
-      <w:proofErr w:type="gramEnd"/>
+        <w:t>GMAT COSTATE = -0.52;</w:t>
+      </w:r>
     </w:p>
     <w:p>
       <w:pPr>
@@ -788,18 +647,8 @@
           <w:sz w:val="16"/>
           <w:szCs w:val="16"/>
         </w:rPr>
-        <w:t xml:space="preserve">GMAT CURRINCL = </w:t>
-      </w:r>
-      <w:proofErr w:type="gramStart"/>
-      <w:r>
-        <w:rPr>
-          <w:rFonts w:ascii="Courier New" w:hAnsi="Courier New" w:cs="Courier New"/>
-          <w:sz w:val="16"/>
-          <w:szCs w:val="16"/>
-        </w:rPr>
-        <w:t>28.5;</w:t>
-      </w:r>
-      <w:proofErr w:type="gramEnd"/>
+        <w:t>GMAT CURRINCL = 28.5;</w:t>
+      </w:r>
     </w:p>
     <w:p>
       <w:pPr>
@@ -821,18 +670,8 @@
           <w:sz w:val="16"/>
           <w:szCs w:val="16"/>
         </w:rPr>
-        <w:t xml:space="preserve">GMAT MORE = </w:t>
-      </w:r>
-      <w:proofErr w:type="gramStart"/>
-      <w:r>
-        <w:rPr>
-          <w:rFonts w:ascii="Courier New" w:hAnsi="Courier New" w:cs="Courier New"/>
-          <w:sz w:val="16"/>
-          <w:szCs w:val="16"/>
-        </w:rPr>
-        <w:t>-1;</w:t>
-      </w:r>
-      <w:proofErr w:type="gramEnd"/>
+        <w:t>GMAT MORE = -1;</w:t>
+      </w:r>
     </w:p>
     <w:p>
       <w:pPr>
@@ -938,7 +777,6 @@
         </w:rPr>
       </w:pPr>
       <w:proofErr w:type="spellStart"/>
-      <w:proofErr w:type="gramStart"/>
       <w:r>
         <w:rPr>
           <w:rFonts w:ascii="Courier New" w:hAnsi="Courier New" w:cs="Courier New"/>
@@ -956,7 +794,6 @@
         </w:rPr>
         <w:t>;</w:t>
       </w:r>
-      <w:proofErr w:type="gramEnd"/>
     </w:p>
     <w:p>
       <w:pPr>
@@ -1027,7 +864,6 @@
         <w:t xml:space="preserve">' </w:t>
       </w:r>
       <w:proofErr w:type="spellStart"/>
-      <w:proofErr w:type="gramStart"/>
       <w:r>
         <w:rPr>
           <w:rFonts w:ascii="Courier New" w:hAnsi="Courier New" w:cs="Courier New"/>
@@ -1043,16 +879,7 @@
           <w:sz w:val="16"/>
           <w:szCs w:val="16"/>
         </w:rPr>
-        <w:t>(</w:t>
-      </w:r>
-      <w:proofErr w:type="gramEnd"/>
-      <w:r>
-        <w:rPr>
-          <w:rFonts w:ascii="Courier New" w:hAnsi="Courier New" w:cs="Courier New"/>
-          <w:sz w:val="16"/>
-          <w:szCs w:val="16"/>
-        </w:rPr>
-        <w:t>EOTV);</w:t>
+        <w:t>(EOTV);</w:t>
       </w:r>
     </w:p>
     <w:p>
@@ -1098,25 +925,7 @@
           <w:sz w:val="16"/>
           <w:szCs w:val="16"/>
         </w:rPr>
-        <w:t>%    GMAT EOTV.HET</w:t>
-      </w:r>
-      <w:proofErr w:type="gramStart"/>
-      <w:r>
-        <w:rPr>
-          <w:rFonts w:ascii="Courier New" w:hAnsi="Courier New" w:cs="Courier New"/>
-          <w:sz w:val="16"/>
-          <w:szCs w:val="16"/>
-        </w:rPr>
-        <w:t>1.ThrustDirection</w:t>
-      </w:r>
-      <w:proofErr w:type="gramEnd"/>
-      <w:r>
-        <w:rPr>
-          <w:rFonts w:ascii="Courier New" w:hAnsi="Courier New" w:cs="Courier New"/>
-          <w:sz w:val="16"/>
-          <w:szCs w:val="16"/>
-        </w:rPr>
-        <w:t>1 = 1;</w:t>
+        <w:t>%    GMAT EOTV.HET1.ThrustDirection1 = 1;</w:t>
       </w:r>
     </w:p>
     <w:p>
@@ -1139,25 +948,7 @@
           <w:sz w:val="16"/>
           <w:szCs w:val="16"/>
         </w:rPr>
-        <w:t>%    GMAT EOTV.HET</w:t>
-      </w:r>
-      <w:proofErr w:type="gramStart"/>
-      <w:r>
-        <w:rPr>
-          <w:rFonts w:ascii="Courier New" w:hAnsi="Courier New" w:cs="Courier New"/>
-          <w:sz w:val="16"/>
-          <w:szCs w:val="16"/>
-        </w:rPr>
-        <w:t>1.ThrustDirection</w:t>
-      </w:r>
-      <w:proofErr w:type="gramEnd"/>
-      <w:r>
-        <w:rPr>
-          <w:rFonts w:ascii="Courier New" w:hAnsi="Courier New" w:cs="Courier New"/>
-          <w:sz w:val="16"/>
-          <w:szCs w:val="16"/>
-        </w:rPr>
-        <w:t>2 = 0;</w:t>
+        <w:t>%    GMAT EOTV.HET1.ThrustDirection2 = 0;</w:t>
       </w:r>
     </w:p>
     <w:p>
@@ -1180,25 +971,7 @@
           <w:sz w:val="16"/>
           <w:szCs w:val="16"/>
         </w:rPr>
-        <w:t>%    GMAT EOTV.HET</w:t>
-      </w:r>
-      <w:proofErr w:type="gramStart"/>
-      <w:r>
-        <w:rPr>
-          <w:rFonts w:ascii="Courier New" w:hAnsi="Courier New" w:cs="Courier New"/>
-          <w:sz w:val="16"/>
-          <w:szCs w:val="16"/>
-        </w:rPr>
-        <w:t>1.ThrustDirection</w:t>
-      </w:r>
-      <w:proofErr w:type="gramEnd"/>
-      <w:r>
-        <w:rPr>
-          <w:rFonts w:ascii="Courier New" w:hAnsi="Courier New" w:cs="Courier New"/>
-          <w:sz w:val="16"/>
-          <w:szCs w:val="16"/>
-        </w:rPr>
-        <w:t>3 = 0;</w:t>
+        <w:t>%    GMAT EOTV.HET1.ThrustDirection3 = 0;</w:t>
       </w:r>
     </w:p>
     <w:p>
@@ -1224,7 +997,6 @@
         <w:t xml:space="preserve">% Propagate 'Propagate Steps' </w:t>
       </w:r>
       <w:proofErr w:type="spellStart"/>
-      <w:proofErr w:type="gramStart"/>
       <w:r>
         <w:rPr>
           <w:rFonts w:ascii="Courier New" w:hAnsi="Courier New" w:cs="Courier New"/>
@@ -1240,16 +1012,7 @@
           <w:sz w:val="16"/>
           <w:szCs w:val="16"/>
         </w:rPr>
-        <w:t>(</w:t>
-      </w:r>
-      <w:proofErr w:type="gramEnd"/>
-      <w:r>
-        <w:rPr>
-          <w:rFonts w:ascii="Courier New" w:hAnsi="Courier New" w:cs="Courier New"/>
-          <w:sz w:val="16"/>
-          <w:szCs w:val="16"/>
-        </w:rPr>
-        <w:t>EOTV);</w:t>
+        <w:t>(EOTV);</w:t>
       </w:r>
     </w:p>
     <w:p>
@@ -1311,7 +1074,6 @@
         <w:t xml:space="preserve">' </w:t>
       </w:r>
       <w:proofErr w:type="spellStart"/>
-      <w:proofErr w:type="gramStart"/>
       <w:r>
         <w:rPr>
           <w:rFonts w:ascii="Courier New" w:hAnsi="Courier New" w:cs="Courier New"/>
@@ -1327,16 +1089,7 @@
           <w:sz w:val="16"/>
           <w:szCs w:val="16"/>
         </w:rPr>
-        <w:t>(</w:t>
-      </w:r>
-      <w:proofErr w:type="gramEnd"/>
-      <w:r>
-        <w:rPr>
-          <w:rFonts w:ascii="Courier New" w:hAnsi="Courier New" w:cs="Courier New"/>
-          <w:sz w:val="16"/>
-          <w:szCs w:val="16"/>
-        </w:rPr>
-        <w:t>EOTV);</w:t>
+        <w:t>(EOTV);</w:t>
       </w:r>
     </w:p>
     <w:p>
@@ -1372,7 +1125,6 @@
         <w:t xml:space="preserve">Propagate 'Propagate to periapsis' </w:t>
       </w:r>
       <w:proofErr w:type="spellStart"/>
-      <w:proofErr w:type="gramStart"/>
       <w:r>
         <w:rPr>
           <w:rFonts w:ascii="Courier New" w:hAnsi="Courier New" w:cs="Courier New"/>
@@ -1388,16 +1140,7 @@
           <w:sz w:val="16"/>
           <w:szCs w:val="16"/>
         </w:rPr>
-        <w:t>(</w:t>
-      </w:r>
-      <w:proofErr w:type="gramEnd"/>
-      <w:r>
-        <w:rPr>
-          <w:rFonts w:ascii="Courier New" w:hAnsi="Courier New" w:cs="Courier New"/>
-          <w:sz w:val="16"/>
-          <w:szCs w:val="16"/>
-        </w:rPr>
-        <w:t>EOTV) {</w:t>
+        <w:t>(EOTV) {</w:t>
       </w:r>
       <w:proofErr w:type="spellStart"/>
       <w:r>
@@ -1479,7 +1222,6 @@
         <w:t xml:space="preserve">' </w:t>
       </w:r>
       <w:proofErr w:type="spellStart"/>
-      <w:proofErr w:type="gramStart"/>
       <w:r>
         <w:rPr>
           <w:rFonts w:ascii="Courier New" w:hAnsi="Courier New" w:cs="Courier New"/>
@@ -1495,16 +1237,7 @@
           <w:sz w:val="16"/>
           <w:szCs w:val="16"/>
         </w:rPr>
-        <w:t>(</w:t>
-      </w:r>
-      <w:proofErr w:type="gramEnd"/>
-      <w:r>
-        <w:rPr>
-          <w:rFonts w:ascii="Courier New" w:hAnsi="Courier New" w:cs="Courier New"/>
-          <w:sz w:val="16"/>
-          <w:szCs w:val="16"/>
-        </w:rPr>
-        <w:t>EOTV);</w:t>
+        <w:t>(EOTV);</w:t>
       </w:r>
     </w:p>
     <w:p>
@@ -1550,25 +1283,7 @@
           <w:sz w:val="16"/>
           <w:szCs w:val="16"/>
         </w:rPr>
-        <w:t xml:space="preserve">% </w:t>
-      </w:r>
-      <w:proofErr w:type="gramStart"/>
-      <w:r>
-        <w:rPr>
-          <w:rFonts w:ascii="Courier New" w:hAnsi="Courier New" w:cs="Courier New"/>
-          <w:sz w:val="16"/>
-          <w:szCs w:val="16"/>
-        </w:rPr>
-        <w:t>at</w:t>
-      </w:r>
-      <w:proofErr w:type="gramEnd"/>
-      <w:r>
-        <w:rPr>
-          <w:rFonts w:ascii="Courier New" w:hAnsi="Courier New" w:cs="Courier New"/>
-          <w:sz w:val="16"/>
-          <w:szCs w:val="16"/>
-        </w:rPr>
-        <w:t xml:space="preserve"> lower altitude than desired.</w:t>
+        <w:t>% at lower altitude than desired.</w:t>
       </w:r>
     </w:p>
     <w:p>
@@ -1614,18 +1329,8 @@
           <w:sz w:val="16"/>
           <w:szCs w:val="16"/>
         </w:rPr>
-        <w:t xml:space="preserve">GMAT SMA_INIT = </w:t>
-      </w:r>
-      <w:proofErr w:type="gramStart"/>
-      <w:r>
-        <w:rPr>
-          <w:rFonts w:ascii="Courier New" w:hAnsi="Courier New" w:cs="Courier New"/>
-          <w:sz w:val="16"/>
-          <w:szCs w:val="16"/>
-        </w:rPr>
-        <w:t>EOTV.SMA;</w:t>
-      </w:r>
-      <w:proofErr w:type="gramEnd"/>
+        <w:t>GMAT SMA_INIT = EOTV.SMA;</w:t>
+      </w:r>
     </w:p>
     <w:p>
       <w:pPr>
@@ -1650,7 +1355,6 @@
         <w:t xml:space="preserve">GMAT REV_LAST = </w:t>
       </w:r>
       <w:proofErr w:type="spellStart"/>
-      <w:proofErr w:type="gramStart"/>
       <w:r>
         <w:rPr>
           <w:rFonts w:ascii="Courier New" w:hAnsi="Courier New" w:cs="Courier New"/>
@@ -1660,7 +1364,6 @@
         <w:t>EOTV.Earth.OrbitPeriod</w:t>
       </w:r>
       <w:proofErr w:type="spellEnd"/>
-      <w:proofErr w:type="gramEnd"/>
       <w:r>
         <w:rPr>
           <w:rFonts w:ascii="Courier New" w:hAnsi="Courier New" w:cs="Courier New"/>
@@ -1699,16 +1402,7 @@
           <w:sz w:val="16"/>
           <w:szCs w:val="16"/>
         </w:rPr>
-        <w:t>EOTV.</w:t>
-      </w:r>
-      <w:proofErr w:type="gramStart"/>
-      <w:r>
-        <w:rPr>
-          <w:rFonts w:ascii="Courier New" w:hAnsi="Courier New" w:cs="Courier New"/>
-          <w:sz w:val="16"/>
-          <w:szCs w:val="16"/>
-        </w:rPr>
-        <w:t>ElapsedSecs</w:t>
+        <w:t>EOTV.ElapsedSecs</w:t>
       </w:r>
       <w:proofErr w:type="spellEnd"/>
       <w:r>
@@ -1719,7 +1413,6 @@
         </w:rPr>
         <w:t>;</w:t>
       </w:r>
-      <w:proofErr w:type="gramEnd"/>
     </w:p>
     <w:p>
       <w:pPr>
@@ -1741,18 +1434,8 @@
           <w:sz w:val="16"/>
           <w:szCs w:val="16"/>
         </w:rPr>
-        <w:t xml:space="preserve">GMAT REV = REV + </w:t>
-      </w:r>
-      <w:proofErr w:type="gramStart"/>
-      <w:r>
-        <w:rPr>
-          <w:rFonts w:ascii="Courier New" w:hAnsi="Courier New" w:cs="Courier New"/>
-          <w:sz w:val="16"/>
-          <w:szCs w:val="16"/>
-        </w:rPr>
-        <w:t>1;</w:t>
-      </w:r>
-      <w:proofErr w:type="gramEnd"/>
+        <w:t>GMAT REV = REV + 1;</w:t>
+      </w:r>
     </w:p>
     <w:p>
       <w:pPr>
@@ -1853,25 +1536,7 @@
           <w:sz w:val="16"/>
           <w:szCs w:val="16"/>
         </w:rPr>
-        <w:t xml:space="preserve">% </w:t>
-      </w:r>
-      <w:proofErr w:type="gramStart"/>
-      <w:r>
-        <w:rPr>
-          <w:rFonts w:ascii="Courier New" w:hAnsi="Courier New" w:cs="Courier New"/>
-          <w:sz w:val="16"/>
-          <w:szCs w:val="16"/>
-        </w:rPr>
-        <w:t>should</w:t>
-      </w:r>
-      <w:proofErr w:type="gramEnd"/>
-      <w:r>
-        <w:rPr>
-          <w:rFonts w:ascii="Courier New" w:hAnsi="Courier New" w:cs="Courier New"/>
-          <w:sz w:val="16"/>
-          <w:szCs w:val="16"/>
-        </w:rPr>
-        <w:t xml:space="preserve"> have arrived at the desired altitude when the inclination change is accomplished.</w:t>
+        <w:t>% should have arrived at the desired altitude when the inclination change is accomplished.</w:t>
       </w:r>
     </w:p>
     <w:p>
@@ -1951,18 +1616,8 @@
           <w:sz w:val="16"/>
           <w:szCs w:val="16"/>
         </w:rPr>
-        <w:t xml:space="preserve">GMAT AOL = EOTV.TA + </w:t>
-      </w:r>
-      <w:proofErr w:type="gramStart"/>
-      <w:r>
-        <w:rPr>
-          <w:rFonts w:ascii="Courier New" w:hAnsi="Courier New" w:cs="Courier New"/>
-          <w:sz w:val="16"/>
-          <w:szCs w:val="16"/>
-        </w:rPr>
-        <w:t>EOTV.AOP;</w:t>
-      </w:r>
-      <w:proofErr w:type="gramEnd"/>
+        <w:t>GMAT AOL = EOTV.TA + EOTV.AOP;</w:t>
+      </w:r>
     </w:p>
     <w:p>
       <w:pPr>
@@ -2054,18 +1709,8 @@
           <w:szCs w:val="16"/>
         </w:rPr>
         <w:lastRenderedPageBreak/>
-        <w:t xml:space="preserve">GMAT AOL = AOL - </w:t>
-      </w:r>
-      <w:proofErr w:type="gramStart"/>
-      <w:r>
-        <w:rPr>
-          <w:rFonts w:ascii="Courier New" w:hAnsi="Courier New" w:cs="Courier New"/>
-          <w:sz w:val="16"/>
-          <w:szCs w:val="16"/>
-        </w:rPr>
-        <w:t>360.0;</w:t>
-      </w:r>
-      <w:proofErr w:type="gramEnd"/>
+        <w:t>GMAT AOL = AOL - 360.0;</w:t>
+      </w:r>
     </w:p>
     <w:p>
       <w:pPr>
@@ -2082,7 +1727,6 @@
         </w:rPr>
       </w:pPr>
       <w:proofErr w:type="spellStart"/>
-      <w:proofErr w:type="gramStart"/>
       <w:r>
         <w:rPr>
           <w:rFonts w:ascii="Courier New" w:hAnsi="Courier New" w:cs="Courier New"/>
@@ -2100,7 +1744,6 @@
         </w:rPr>
         <w:t>;</w:t>
       </w:r>
-      <w:proofErr w:type="gramEnd"/>
     </w:p>
     <w:p>
       <w:pPr>
@@ -2151,18 +1794,8 @@
           <w:sz w:val="16"/>
           <w:szCs w:val="16"/>
         </w:rPr>
-        <w:t xml:space="preserve"> - T0_AT_</w:t>
-      </w:r>
-      <w:proofErr w:type="gramStart"/>
-      <w:r>
-        <w:rPr>
-          <w:rFonts w:ascii="Courier New" w:hAnsi="Courier New" w:cs="Courier New"/>
-          <w:sz w:val="16"/>
-          <w:szCs w:val="16"/>
-        </w:rPr>
-        <w:t>REV;</w:t>
-      </w:r>
-      <w:proofErr w:type="gramEnd"/>
+        <w:t xml:space="preserve"> - T0_AT_REV;</w:t>
+      </w:r>
     </w:p>
     <w:p>
       <w:pPr>
@@ -2241,18 +1874,8 @@
           <w:sz w:val="16"/>
           <w:szCs w:val="16"/>
         </w:rPr>
-        <w:t>GMAT REV_ERR = T_REV - REV_</w:t>
-      </w:r>
-      <w:proofErr w:type="gramStart"/>
-      <w:r>
-        <w:rPr>
-          <w:rFonts w:ascii="Courier New" w:hAnsi="Courier New" w:cs="Courier New"/>
-          <w:sz w:val="16"/>
-          <w:szCs w:val="16"/>
-        </w:rPr>
-        <w:t>LAST;</w:t>
-      </w:r>
-      <w:proofErr w:type="gramEnd"/>
+        <w:t>GMAT REV_ERR = T_REV - REV_LAST;</w:t>
+      </w:r>
     </w:p>
     <w:p>
       <w:pPr>
@@ -2277,7 +1900,6 @@
         <w:t xml:space="preserve">GMAT REV_LAST = </w:t>
       </w:r>
       <w:proofErr w:type="spellStart"/>
-      <w:proofErr w:type="gramStart"/>
       <w:r>
         <w:rPr>
           <w:rFonts w:ascii="Courier New" w:hAnsi="Courier New" w:cs="Courier New"/>
@@ -2287,7 +1909,6 @@
         <w:t>EOTV.Earth.OrbitPeriod</w:t>
       </w:r>
       <w:proofErr w:type="spellEnd"/>
-      <w:proofErr w:type="gramEnd"/>
       <w:r>
         <w:rPr>
           <w:rFonts w:ascii="Courier New" w:hAnsi="Courier New" w:cs="Courier New"/>
@@ -2335,18 +1956,8 @@
           <w:sz w:val="16"/>
           <w:szCs w:val="16"/>
         </w:rPr>
-        <w:t xml:space="preserve"> - REV_</w:t>
-      </w:r>
-      <w:proofErr w:type="gramStart"/>
-      <w:r>
-        <w:rPr>
-          <w:rFonts w:ascii="Courier New" w:hAnsi="Courier New" w:cs="Courier New"/>
-          <w:sz w:val="16"/>
-          <w:szCs w:val="16"/>
-        </w:rPr>
-        <w:t>ERR;</w:t>
-      </w:r>
-      <w:proofErr w:type="gramEnd"/>
+        <w:t xml:space="preserve"> - REV_ERR;</w:t>
+      </w:r>
     </w:p>
     <w:p>
       <w:pPr>
@@ -2371,7 +1982,6 @@
         <w:t xml:space="preserve">% TODO, better to interpolate </w:t>
       </w:r>
       <w:proofErr w:type="spellStart"/>
-      <w:proofErr w:type="gramStart"/>
       <w:r>
         <w:rPr>
           <w:rFonts w:ascii="Courier New" w:hAnsi="Courier New" w:cs="Courier New"/>
@@ -2381,7 +1991,6 @@
         <w:t>EOTV.Earth.OrbitPeriod</w:t>
       </w:r>
       <w:proofErr w:type="spellEnd"/>
-      <w:proofErr w:type="gramEnd"/>
     </w:p>
     <w:p>
       <w:pPr>
@@ -2426,25 +2035,7 @@
           <w:sz w:val="16"/>
           <w:szCs w:val="16"/>
         </w:rPr>
-        <w:t xml:space="preserve">%Write REV_ERR </w:t>
-      </w:r>
-      <w:proofErr w:type="gramStart"/>
-      <w:r>
-        <w:rPr>
-          <w:rFonts w:ascii="Courier New" w:hAnsi="Courier New" w:cs="Courier New"/>
-          <w:sz w:val="16"/>
-          <w:szCs w:val="16"/>
-        </w:rPr>
-        <w:t>{ Style</w:t>
-      </w:r>
-      <w:proofErr w:type="gramEnd"/>
-      <w:r>
-        <w:rPr>
-          <w:rFonts w:ascii="Courier New" w:hAnsi="Courier New" w:cs="Courier New"/>
-          <w:sz w:val="16"/>
-          <w:szCs w:val="16"/>
-        </w:rPr>
-        <w:t xml:space="preserve"> = Script, </w:t>
+        <w:t xml:space="preserve">%Write REV_ERR { Style = Script, </w:t>
       </w:r>
       <w:proofErr w:type="spellStart"/>
       <w:r>
@@ -2514,18 +2105,8 @@
           <w:sz w:val="16"/>
           <w:szCs w:val="16"/>
         </w:rPr>
-        <w:t xml:space="preserve">GMAT REV = REV + </w:t>
-      </w:r>
-      <w:proofErr w:type="gramStart"/>
-      <w:r>
-        <w:rPr>
-          <w:rFonts w:ascii="Courier New" w:hAnsi="Courier New" w:cs="Courier New"/>
-          <w:sz w:val="16"/>
-          <w:szCs w:val="16"/>
-        </w:rPr>
-        <w:t>1;</w:t>
-      </w:r>
-      <w:proofErr w:type="gramEnd"/>
+        <w:t>GMAT REV = REV + 1;</w:t>
+      </w:r>
     </w:p>
     <w:p>
       <w:pPr>
@@ -2542,7 +2123,6 @@
         </w:rPr>
       </w:pPr>
       <w:proofErr w:type="spellStart"/>
-      <w:proofErr w:type="gramStart"/>
       <w:r>
         <w:rPr>
           <w:rFonts w:ascii="Courier New" w:hAnsi="Courier New" w:cs="Courier New"/>
@@ -2560,7 +2140,6 @@
         </w:rPr>
         <w:t>;</w:t>
       </w:r>
-      <w:proofErr w:type="gramEnd"/>
     </w:p>
     <w:p>
       <w:pPr>
@@ -2639,18 +2218,8 @@
           <w:sz w:val="16"/>
           <w:szCs w:val="16"/>
         </w:rPr>
-        <w:t xml:space="preserve">GMAT CURRINCL = </w:t>
-      </w:r>
-      <w:proofErr w:type="gramStart"/>
-      <w:r>
-        <w:rPr>
-          <w:rFonts w:ascii="Courier New" w:hAnsi="Courier New" w:cs="Courier New"/>
-          <w:sz w:val="16"/>
-          <w:szCs w:val="16"/>
-        </w:rPr>
-        <w:t>0;</w:t>
-      </w:r>
-      <w:proofErr w:type="gramEnd"/>
+        <w:t>GMAT CURRINCL = 0;</w:t>
+      </w:r>
     </w:p>
     <w:p>
       <w:pPr>
@@ -2683,25 +2252,7 @@
           <w:sz w:val="16"/>
           <w:szCs w:val="16"/>
         </w:rPr>
-        <w:t>%      GMAT EOTV.HET</w:t>
-      </w:r>
-      <w:proofErr w:type="gramStart"/>
-      <w:r>
-        <w:rPr>
-          <w:rFonts w:ascii="Courier New" w:hAnsi="Courier New" w:cs="Courier New"/>
-          <w:sz w:val="16"/>
-          <w:szCs w:val="16"/>
-        </w:rPr>
-        <w:t>1.ThrustDirection</w:t>
-      </w:r>
-      <w:proofErr w:type="gramEnd"/>
-      <w:r>
-        <w:rPr>
-          <w:rFonts w:ascii="Courier New" w:hAnsi="Courier New" w:cs="Courier New"/>
-          <w:sz w:val="16"/>
-          <w:szCs w:val="16"/>
-        </w:rPr>
-        <w:t>1 = 1;</w:t>
+        <w:t>%      GMAT EOTV.HET1.ThrustDirection1 = 1;</w:t>
       </w:r>
     </w:p>
     <w:p>
@@ -2724,25 +2275,7 @@
           <w:sz w:val="16"/>
           <w:szCs w:val="16"/>
         </w:rPr>
-        <w:t>%      GMAT EOTV.HET</w:t>
-      </w:r>
-      <w:proofErr w:type="gramStart"/>
-      <w:r>
-        <w:rPr>
-          <w:rFonts w:ascii="Courier New" w:hAnsi="Courier New" w:cs="Courier New"/>
-          <w:sz w:val="16"/>
-          <w:szCs w:val="16"/>
-        </w:rPr>
-        <w:t>1.ThrustDirection</w:t>
-      </w:r>
-      <w:proofErr w:type="gramEnd"/>
-      <w:r>
-        <w:rPr>
-          <w:rFonts w:ascii="Courier New" w:hAnsi="Courier New" w:cs="Courier New"/>
-          <w:sz w:val="16"/>
-          <w:szCs w:val="16"/>
-        </w:rPr>
-        <w:t>2 = 0;</w:t>
+        <w:t>%      GMAT EOTV.HET1.ThrustDirection2 = 0;</w:t>
       </w:r>
     </w:p>
     <w:p>
@@ -2765,25 +2298,7 @@
           <w:sz w:val="16"/>
           <w:szCs w:val="16"/>
         </w:rPr>
-        <w:t>%      GMAT EOTV.HET</w:t>
-      </w:r>
-      <w:proofErr w:type="gramStart"/>
-      <w:r>
-        <w:rPr>
-          <w:rFonts w:ascii="Courier New" w:hAnsi="Courier New" w:cs="Courier New"/>
-          <w:sz w:val="16"/>
-          <w:szCs w:val="16"/>
-        </w:rPr>
-        <w:t>1.ThrustDirection</w:t>
-      </w:r>
-      <w:proofErr w:type="gramEnd"/>
-      <w:r>
-        <w:rPr>
-          <w:rFonts w:ascii="Courier New" w:hAnsi="Courier New" w:cs="Courier New"/>
-          <w:sz w:val="16"/>
-          <w:szCs w:val="16"/>
-        </w:rPr>
-        <w:t>3 = 0;</w:t>
+        <w:t>%      GMAT EOTV.HET1.ThrustDirection3 = 0;</w:t>
       </w:r>
     </w:p>
     <w:p>
@@ -2824,25 +2339,7 @@
           <w:sz w:val="16"/>
           <w:szCs w:val="16"/>
         </w:rPr>
-        <w:t xml:space="preserve"> </w:t>
-      </w:r>
-      <w:proofErr w:type="gramStart"/>
-      <w:r>
-        <w:rPr>
-          <w:rFonts w:ascii="Courier New" w:hAnsi="Courier New" w:cs="Courier New"/>
-          <w:sz w:val="16"/>
-          <w:szCs w:val="16"/>
-        </w:rPr>
-        <w:t>{ Style</w:t>
-      </w:r>
-      <w:proofErr w:type="gramEnd"/>
-      <w:r>
-        <w:rPr>
-          <w:rFonts w:ascii="Courier New" w:hAnsi="Courier New" w:cs="Courier New"/>
-          <w:sz w:val="16"/>
-          <w:szCs w:val="16"/>
-        </w:rPr>
-        <w:t xml:space="preserve"> = Script, </w:t>
+        <w:t xml:space="preserve"> { Style = Script, </w:t>
       </w:r>
       <w:proofErr w:type="spellStart"/>
       <w:r>
@@ -2901,25 +2398,7 @@
           <w:sz w:val="16"/>
           <w:szCs w:val="16"/>
         </w:rPr>
-        <w:t xml:space="preserve">Write EOTV.INC </w:t>
-      </w:r>
-      <w:proofErr w:type="gramStart"/>
-      <w:r>
-        <w:rPr>
-          <w:rFonts w:ascii="Courier New" w:hAnsi="Courier New" w:cs="Courier New"/>
-          <w:sz w:val="16"/>
-          <w:szCs w:val="16"/>
-        </w:rPr>
-        <w:t>{ Style</w:t>
-      </w:r>
-      <w:proofErr w:type="gramEnd"/>
-      <w:r>
-        <w:rPr>
-          <w:rFonts w:ascii="Courier New" w:hAnsi="Courier New" w:cs="Courier New"/>
-          <w:sz w:val="16"/>
-          <w:szCs w:val="16"/>
-        </w:rPr>
-        <w:t xml:space="preserve"> = Script, </w:t>
+        <w:t xml:space="preserve">Write EOTV.INC { Style = Script, </w:t>
       </w:r>
       <w:proofErr w:type="spellStart"/>
       <w:r>
@@ -3024,9 +2503,9 @@
           <w:szCs w:val="16"/>
           <w:highlight w:val="yellow"/>
         </w:rPr>
-        <w:t>Python.YawAngles.get_control_</w:t>
-      </w:r>
-      <w:proofErr w:type="gramStart"/>
+        <w:t>Python.YawAngles.get_control_onrev</w:t>
+      </w:r>
+      <w:proofErr w:type="spellEnd"/>
       <w:r>
         <w:rPr>
           <w:rFonts w:ascii="Courier New" w:hAnsi="Courier New" w:cs="Courier New"/>
@@ -3034,27 +2513,7 @@
           <w:szCs w:val="16"/>
           <w:highlight w:val="yellow"/>
         </w:rPr>
-        <w:t>onrev</w:t>
-      </w:r>
-      <w:proofErr w:type="spellEnd"/>
-      <w:r>
-        <w:rPr>
-          <w:rFonts w:ascii="Courier New" w:hAnsi="Courier New" w:cs="Courier New"/>
-          <w:sz w:val="16"/>
-          <w:szCs w:val="16"/>
-          <w:highlight w:val="yellow"/>
-        </w:rPr>
-        <w:t>(</w:t>
-      </w:r>
-      <w:proofErr w:type="gramEnd"/>
-      <w:r>
-        <w:rPr>
-          <w:rFonts w:ascii="Courier New" w:hAnsi="Courier New" w:cs="Courier New"/>
-          <w:sz w:val="16"/>
-          <w:szCs w:val="16"/>
-          <w:highlight w:val="yellow"/>
-        </w:rPr>
-        <w:t xml:space="preserve">COSTATE, AOL, </w:t>
+        <w:t xml:space="preserve">(COSTATE, AOL, </w:t>
       </w:r>
       <w:proofErr w:type="spellStart"/>
       <w:r>
@@ -3097,25 +2556,7 @@
           <w:sz w:val="16"/>
           <w:szCs w:val="16"/>
         </w:rPr>
-        <w:t>GMAT EOTV.HET</w:t>
-      </w:r>
-      <w:proofErr w:type="gramStart"/>
-      <w:r>
-        <w:rPr>
-          <w:rFonts w:ascii="Courier New" w:hAnsi="Courier New" w:cs="Courier New"/>
-          <w:sz w:val="16"/>
-          <w:szCs w:val="16"/>
-        </w:rPr>
-        <w:t>1.ThrustDirection</w:t>
-      </w:r>
-      <w:proofErr w:type="gramEnd"/>
-      <w:r>
-        <w:rPr>
-          <w:rFonts w:ascii="Courier New" w:hAnsi="Courier New" w:cs="Courier New"/>
-          <w:sz w:val="16"/>
-          <w:szCs w:val="16"/>
-        </w:rPr>
-        <w:t>1 = CONTROL(1,1);</w:t>
+        <w:t>GMAT EOTV.HET1.ThrustDirection1 = CONTROL(1,1);</w:t>
       </w:r>
     </w:p>
     <w:p>
@@ -3138,25 +2579,7 @@
           <w:sz w:val="16"/>
           <w:szCs w:val="16"/>
         </w:rPr>
-        <w:t>GMAT EOTV.HET</w:t>
-      </w:r>
-      <w:proofErr w:type="gramStart"/>
-      <w:r>
-        <w:rPr>
-          <w:rFonts w:ascii="Courier New" w:hAnsi="Courier New" w:cs="Courier New"/>
-          <w:sz w:val="16"/>
-          <w:szCs w:val="16"/>
-        </w:rPr>
-        <w:t>1.ThrustDirection</w:t>
-      </w:r>
-      <w:proofErr w:type="gramEnd"/>
-      <w:r>
-        <w:rPr>
-          <w:rFonts w:ascii="Courier New" w:hAnsi="Courier New" w:cs="Courier New"/>
-          <w:sz w:val="16"/>
-          <w:szCs w:val="16"/>
-        </w:rPr>
-        <w:t>2 = CONTROL(1,2);</w:t>
+        <w:t>GMAT EOTV.HET1.ThrustDirection2 = CONTROL(1,2);</w:t>
       </w:r>
     </w:p>
     <w:p>
@@ -3179,25 +2602,7 @@
           <w:sz w:val="16"/>
           <w:szCs w:val="16"/>
         </w:rPr>
-        <w:t>GMAT EOTV.HET</w:t>
-      </w:r>
-      <w:proofErr w:type="gramStart"/>
-      <w:r>
-        <w:rPr>
-          <w:rFonts w:ascii="Courier New" w:hAnsi="Courier New" w:cs="Courier New"/>
-          <w:sz w:val="16"/>
-          <w:szCs w:val="16"/>
-        </w:rPr>
-        <w:t>1.ThrustDirection</w:t>
-      </w:r>
-      <w:proofErr w:type="gramEnd"/>
-      <w:r>
-        <w:rPr>
-          <w:rFonts w:ascii="Courier New" w:hAnsi="Courier New" w:cs="Courier New"/>
-          <w:sz w:val="16"/>
-          <w:szCs w:val="16"/>
-        </w:rPr>
-        <w:t>3 = CONTROL(1,3);</w:t>
+        <w:t>GMAT EOTV.HET1.ThrustDirection3 = CONTROL(1,3);</w:t>
       </w:r>
     </w:p>
     <w:p>
@@ -3234,7 +2639,6 @@
         <w:t xml:space="preserve">Propagate 'Propagate Steps' </w:t>
       </w:r>
       <w:proofErr w:type="spellStart"/>
-      <w:proofErr w:type="gramStart"/>
       <w:r>
         <w:rPr>
           <w:rFonts w:ascii="Courier New" w:hAnsi="Courier New" w:cs="Courier New"/>
@@ -3250,16 +2654,7 @@
           <w:sz w:val="16"/>
           <w:szCs w:val="16"/>
         </w:rPr>
-        <w:t>(</w:t>
-      </w:r>
-      <w:proofErr w:type="gramEnd"/>
-      <w:r>
-        <w:rPr>
-          <w:rFonts w:ascii="Courier New" w:hAnsi="Courier New" w:cs="Courier New"/>
-          <w:sz w:val="16"/>
-          <w:szCs w:val="16"/>
-        </w:rPr>
-        <w:t>EOTV);</w:t>
+        <w:t>(EOTV);</w:t>
       </w:r>
     </w:p>
     <w:p>
@@ -3293,18 +2688,8 @@
           <w:sz w:val="16"/>
           <w:szCs w:val="16"/>
         </w:rPr>
-        <w:t xml:space="preserve">GMAT CURRINCL = </w:t>
-      </w:r>
-      <w:proofErr w:type="gramStart"/>
-      <w:r>
-        <w:rPr>
-          <w:rFonts w:ascii="Courier New" w:hAnsi="Courier New" w:cs="Courier New"/>
-          <w:sz w:val="16"/>
-          <w:szCs w:val="16"/>
-        </w:rPr>
-        <w:t>EOTV.INC;</w:t>
-      </w:r>
-      <w:proofErr w:type="gramEnd"/>
+        <w:t>GMAT CURRINCL = EOTV.INC;</w:t>
+      </w:r>
       <w:r>
         <w:rPr>
           <w:rFonts w:ascii="Courier New" w:hAnsi="Courier New" w:cs="Courier New"/>
@@ -3330,7 +2715,6 @@
         </w:rPr>
       </w:pPr>
       <w:proofErr w:type="spellStart"/>
-      <w:proofErr w:type="gramStart"/>
       <w:r>
         <w:rPr>
           <w:rFonts w:ascii="Courier New" w:hAnsi="Courier New" w:cs="Courier New"/>
@@ -3348,7 +2732,6 @@
         </w:rPr>
         <w:t>;</w:t>
       </w:r>
-      <w:proofErr w:type="gramEnd"/>
     </w:p>
     <w:p>
       <w:pPr>
@@ -3375,7 +2758,6 @@
         </w:rPr>
       </w:pPr>
       <w:proofErr w:type="spellStart"/>
-      <w:proofErr w:type="gramStart"/>
       <w:r>
         <w:rPr>
           <w:rFonts w:ascii="Courier New" w:hAnsi="Courier New" w:cs="Courier New"/>
@@ -3393,7 +2775,6 @@
         </w:rPr>
         <w:t>;</w:t>
       </w:r>
-      <w:proofErr w:type="gramEnd"/>
     </w:p>
     <w:p>
       <w:pPr>
@@ -3415,25 +2796,7 @@
           <w:sz w:val="16"/>
           <w:szCs w:val="16"/>
         </w:rPr>
-        <w:t xml:space="preserve">Write REV </w:t>
-      </w:r>
-      <w:proofErr w:type="gramStart"/>
-      <w:r>
-        <w:rPr>
-          <w:rFonts w:ascii="Courier New" w:hAnsi="Courier New" w:cs="Courier New"/>
-          <w:sz w:val="16"/>
-          <w:szCs w:val="16"/>
-        </w:rPr>
-        <w:t>{ Style</w:t>
-      </w:r>
-      <w:proofErr w:type="gramEnd"/>
-      <w:r>
-        <w:rPr>
-          <w:rFonts w:ascii="Courier New" w:hAnsi="Courier New" w:cs="Courier New"/>
-          <w:sz w:val="16"/>
-          <w:szCs w:val="16"/>
-        </w:rPr>
-        <w:t xml:space="preserve"> = Script, </w:t>
+        <w:t xml:space="preserve">Write REV { Style = Script, </w:t>
       </w:r>
       <w:proofErr w:type="spellStart"/>
       <w:r>
@@ -3533,7 +2896,6 @@
         <w:t xml:space="preserve">' </w:t>
       </w:r>
       <w:proofErr w:type="spellStart"/>
-      <w:proofErr w:type="gramStart"/>
       <w:r>
         <w:rPr>
           <w:rFonts w:ascii="Courier New" w:hAnsi="Courier New" w:cs="Courier New"/>
@@ -3549,16 +2911,7 @@
           <w:sz w:val="16"/>
           <w:szCs w:val="16"/>
         </w:rPr>
-        <w:t>(</w:t>
-      </w:r>
-      <w:proofErr w:type="gramEnd"/>
-      <w:r>
-        <w:rPr>
-          <w:rFonts w:ascii="Courier New" w:hAnsi="Courier New" w:cs="Courier New"/>
-          <w:sz w:val="16"/>
-          <w:szCs w:val="16"/>
-        </w:rPr>
-        <w:t>EOTV);</w:t>
+        <w:t>(EOTV);</w:t>
       </w:r>
     </w:p>
     <w:p>
@@ -3642,7 +2995,27 @@
     <w:p>
       <w:bookmarkStart w:id="1" w:name="_Hlk101525687"/>
       <w:r>
-        <w:t>The top-level Alfano folder is the folder above the source folder and above controls and utilities and containing setup.py</w:t>
+        <w:t>The top-level Alfano folder is the folder above the source folder</w:t>
+      </w:r>
+      <w:r>
+        <w:t xml:space="preserve"> (</w:t>
+      </w:r>
+      <w:proofErr w:type="spellStart"/>
+      <w:r>
+        <w:t>alfano</w:t>
+      </w:r>
+      <w:proofErr w:type="spellEnd"/>
+      <w:r>
+        <w:t>)</w:t>
+      </w:r>
+      <w:r>
+        <w:t xml:space="preserve"> and </w:t>
+      </w:r>
+      <w:r>
+        <w:t>contains</w:t>
+      </w:r>
+      <w:r>
+        <w:t xml:space="preserve"> setup.py</w:t>
       </w:r>
       <w:r>
         <w:t xml:space="preserve">.  </w:t>
@@ -3660,7 +3033,19 @@
         <w:t>C</w:t>
       </w:r>
       <w:r>
-        <w:t>heck the __init__.py version information and package requirements are consistent with development.</w:t>
+        <w:t xml:space="preserve">heck the __init__.py version information and package requirements </w:t>
+      </w:r>
+      <w:r>
+        <w:t>in the subfo</w:t>
+      </w:r>
+      <w:r>
+        <w:t>l</w:t>
+      </w:r>
+      <w:r>
+        <w:t xml:space="preserve">ders (controls and utilities) that they </w:t>
+      </w:r>
+      <w:r>
+        <w:t>are consistent.</w:t>
       </w:r>
     </w:p>
     <w:p>
@@ -3732,12 +3117,10 @@
         <w:t xml:space="preserve"> folder (Winzip is </w:t>
       </w:r>
       <w:proofErr w:type="spellStart"/>
-      <w:proofErr w:type="gramStart"/>
       <w:r>
         <w:t>pissy</w:t>
       </w:r>
       <w:proofErr w:type="spellEnd"/>
-      <w:proofErr w:type="gramEnd"/>
       <w:r>
         <w:t xml:space="preserve"> about the </w:t>
       </w:r>
@@ -4168,13 +3551,8 @@
         <w:t>YawAngles</w:t>
       </w:r>
       <w:proofErr w:type="spellEnd"/>
-      <w:proofErr w:type="gramStart"/>
-      <w:r>
-        <w:t xml:space="preserve">. </w:t>
-      </w:r>
-      <w:proofErr w:type="gramEnd"/>
-      <w:r>
-        <w:t xml:space="preserve">from the </w:t>
+      <w:r>
+        <w:t xml:space="preserve">. from the </w:t>
       </w:r>
       <w:r>
         <w:t>python terminal or within an IDE</w:t>
@@ -4219,12 +3597,10 @@
         <w:t xml:space="preserve">    U = </w:t>
       </w:r>
       <w:proofErr w:type="spellStart"/>
-      <w:proofErr w:type="gramStart"/>
       <w:r>
         <w:t>np.array</w:t>
       </w:r>
       <w:proofErr w:type="spellEnd"/>
-      <w:proofErr w:type="gramEnd"/>
       <w:r>
         <w:t>(</w:t>
       </w:r>
@@ -4332,17 +3708,12 @@
         <w:t xml:space="preserve">    raise </w:t>
       </w:r>
       <w:proofErr w:type="spellStart"/>
-      <w:proofErr w:type="gramStart"/>
       <w:r>
         <w:t>RuntimeError</w:t>
       </w:r>
       <w:proofErr w:type="spellEnd"/>
       <w:r>
-        <w:t>(</w:t>
-      </w:r>
-      <w:proofErr w:type="gramEnd"/>
-      <w:r>
-        <w:t xml:space="preserve">'Exception loading </w:t>
+        <w:t xml:space="preserve">('Exception loading </w:t>
       </w:r>
       <w:proofErr w:type="spellStart"/>
       <w:r>

</xml_diff>